<commit_message>
Changes in referate, urls fix, getting results from ya fix
</commit_message>
<xml_diff>
--- a/Дипломная записка/Diplomnaya_zapiska.docx
+++ b/Дипломная записка/Diplomnaya_zapiska.docx
@@ -4,7 +4,7 @@
   <w:body>
     <w:p>
       <w:pPr>
-        <w:pStyle w:val="2"/>
+        <w:pStyle w:val="21"/>
         <w:pBdr>
           <w:bottom w:val="single" w:sz="4" w:space="1" w:color="auto"/>
         </w:pBdr>
@@ -341,7 +341,7 @@
             </w:rPr>
             <w:fldChar w:fldCharType="separate"/>
           </w:r>
-          <w:hyperlink w:anchor="_Toc426410013" w:history="1">
+          <w:hyperlink w:anchor="_Toc429430519" w:history="1">
             <w:r>
               <w:rPr>
                 <w:rStyle w:val="ad"/>
@@ -369,7 +369,7 @@
                 <w:noProof/>
                 <w:webHidden/>
               </w:rPr>
-              <w:instrText xml:space="preserve"> PAGEREF _Toc426410013 \h </w:instrText>
+              <w:instrText xml:space="preserve"> PAGEREF _Toc429430519 \h </w:instrText>
             </w:r>
             <w:r>
               <w:rPr>
@@ -412,7 +412,77 @@
               <w:lang w:eastAsia="ru-RU"/>
             </w:rPr>
           </w:pPr>
-          <w:hyperlink w:anchor="_Toc426410014" w:history="1">
+          <w:hyperlink w:anchor="_Toc429430520" w:history="1">
+            <w:r>
+              <w:rPr>
+                <w:rStyle w:val="ad"/>
+                <w:noProof/>
+              </w:rPr>
+              <w:t>Ввод в предметную область</w:t>
+            </w:r>
+            <w:r>
+              <w:rPr>
+                <w:noProof/>
+                <w:webHidden/>
+              </w:rPr>
+              <w:tab/>
+            </w:r>
+            <w:r>
+              <w:rPr>
+                <w:noProof/>
+                <w:webHidden/>
+              </w:rPr>
+              <w:fldChar w:fldCharType="begin"/>
+            </w:r>
+            <w:r>
+              <w:rPr>
+                <w:noProof/>
+                <w:webHidden/>
+              </w:rPr>
+              <w:instrText xml:space="preserve"> PAGEREF _Toc429430520 \h </w:instrText>
+            </w:r>
+            <w:r>
+              <w:rPr>
+                <w:noProof/>
+                <w:webHidden/>
+              </w:rPr>
+            </w:r>
+            <w:r>
+              <w:rPr>
+                <w:noProof/>
+                <w:webHidden/>
+              </w:rPr>
+              <w:fldChar w:fldCharType="separate"/>
+            </w:r>
+            <w:r>
+              <w:rPr>
+                <w:noProof/>
+                <w:webHidden/>
+              </w:rPr>
+              <w:t>4</w:t>
+            </w:r>
+            <w:r>
+              <w:rPr>
+                <w:noProof/>
+                <w:webHidden/>
+              </w:rPr>
+              <w:fldChar w:fldCharType="end"/>
+            </w:r>
+          </w:hyperlink>
+        </w:p>
+        <w:p>
+          <w:pPr>
+            <w:pStyle w:val="11"/>
+            <w:tabs>
+              <w:tab w:val="right" w:leader="dot" w:pos="9345"/>
+            </w:tabs>
+            <w:rPr>
+              <w:rFonts w:eastAsiaTheme="minorEastAsia"/>
+              <w:noProof/>
+              <w:lang w:eastAsia="ru-RU"/>
+            </w:rPr>
+          </w:pPr>
+          <w:hyperlink w:anchor="_Toc429430521" w:history="1">
             <w:r>
               <w:rPr>
                 <w:rStyle w:val="ad"/>
@@ -441,7 +511,7 @@
                 <w:noProof/>
                 <w:webHidden/>
               </w:rPr>
-              <w:instrText xml:space="preserve"> PAGEREF _Toc426410014 \h </w:instrText>
+              <w:instrText xml:space="preserve"> PAGEREF _Toc429430521 \h </w:instrText>
             </w:r>
             <w:r>
               <w:rPr>
@@ -461,7 +531,220 @@
                 <w:noProof/>
                 <w:webHidden/>
               </w:rPr>
-              <w:t>4</w:t>
+              <w:t>7</w:t>
+            </w:r>
+            <w:r>
+              <w:rPr>
+                <w:noProof/>
+                <w:webHidden/>
+              </w:rPr>
+              <w:fldChar w:fldCharType="end"/>
+            </w:r>
+          </w:hyperlink>
+        </w:p>
+        <w:p>
+          <w:pPr>
+            <w:pStyle w:val="11"/>
+            <w:tabs>
+              <w:tab w:val="right" w:leader="dot" w:pos="9345"/>
+            </w:tabs>
+            <w:rPr>
+              <w:rFonts w:eastAsiaTheme="minorEastAsia"/>
+              <w:noProof/>
+              <w:lang w:eastAsia="ru-RU"/>
+            </w:rPr>
+          </w:pPr>
+          <w:hyperlink w:anchor="_Toc429430522" w:history="1">
+            <w:r>
+              <w:rPr>
+                <w:rStyle w:val="ad"/>
+                <w:rFonts w:ascii="Times New Roman" w:hAnsi="Times New Roman" w:cs="Times New Roman"/>
+                <w:noProof/>
+                <w:shd w:val="clear" w:color="auto" w:fill="FFFFFF"/>
+              </w:rPr>
+              <w:t>Обзор аналогов</w:t>
+            </w:r>
+            <w:r>
+              <w:rPr>
+                <w:noProof/>
+                <w:webHidden/>
+              </w:rPr>
+              <w:tab/>
+            </w:r>
+            <w:r>
+              <w:rPr>
+                <w:noProof/>
+                <w:webHidden/>
+              </w:rPr>
+              <w:fldChar w:fldCharType="begin"/>
+            </w:r>
+            <w:r>
+              <w:rPr>
+                <w:noProof/>
+                <w:webHidden/>
+              </w:rPr>
+              <w:instrText xml:space="preserve"> PAGEREF _Toc429430522 \h </w:instrText>
+            </w:r>
+            <w:r>
+              <w:rPr>
+                <w:noProof/>
+                <w:webHidden/>
+              </w:rPr>
+            </w:r>
+            <w:r>
+              <w:rPr>
+                <w:noProof/>
+                <w:webHidden/>
+              </w:rPr>
+              <w:fldChar w:fldCharType="separate"/>
+            </w:r>
+            <w:r>
+              <w:rPr>
+                <w:noProof/>
+                <w:webHidden/>
+              </w:rPr>
+              <w:t>9</w:t>
+            </w:r>
+            <w:r>
+              <w:rPr>
+                <w:noProof/>
+                <w:webHidden/>
+              </w:rPr>
+              <w:fldChar w:fldCharType="end"/>
+            </w:r>
+          </w:hyperlink>
+        </w:p>
+        <w:p>
+          <w:pPr>
+            <w:pStyle w:val="11"/>
+            <w:tabs>
+              <w:tab w:val="right" w:leader="dot" w:pos="9345"/>
+            </w:tabs>
+            <w:rPr>
+              <w:rFonts w:eastAsiaTheme="minorEastAsia"/>
+              <w:noProof/>
+              <w:lang w:eastAsia="ru-RU"/>
+            </w:rPr>
+          </w:pPr>
+          <w:hyperlink w:anchor="_Toc429430523" w:history="1">
+            <w:r>
+              <w:rPr>
+                <w:rStyle w:val="ad"/>
+                <w:rFonts w:ascii="Times New Roman" w:hAnsi="Times New Roman" w:cs="Times New Roman"/>
+                <w:noProof/>
+                <w:shd w:val="clear" w:color="auto" w:fill="FFFFFF"/>
+              </w:rPr>
+              <w:t>Решение</w:t>
+            </w:r>
+            <w:r>
+              <w:rPr>
+                <w:noProof/>
+                <w:webHidden/>
+              </w:rPr>
+              <w:tab/>
+            </w:r>
+            <w:r>
+              <w:rPr>
+                <w:noProof/>
+                <w:webHidden/>
+              </w:rPr>
+              <w:fldChar w:fldCharType="begin"/>
+            </w:r>
+            <w:r>
+              <w:rPr>
+                <w:noProof/>
+                <w:webHidden/>
+              </w:rPr>
+              <w:instrText xml:space="preserve"> PAGEREF _Toc429430523 \h </w:instrText>
+            </w:r>
+            <w:r>
+              <w:rPr>
+                <w:noProof/>
+                <w:webHidden/>
+              </w:rPr>
+            </w:r>
+            <w:r>
+              <w:rPr>
+                <w:noProof/>
+                <w:webHidden/>
+              </w:rPr>
+              <w:fldChar w:fldCharType="separate"/>
+            </w:r>
+            <w:r>
+              <w:rPr>
+                <w:noProof/>
+                <w:webHidden/>
+              </w:rPr>
+              <w:t>13</w:t>
+            </w:r>
+            <w:r>
+              <w:rPr>
+                <w:noProof/>
+                <w:webHidden/>
+              </w:rPr>
+              <w:fldChar w:fldCharType="end"/>
+            </w:r>
+          </w:hyperlink>
+        </w:p>
+        <w:p>
+          <w:pPr>
+            <w:pStyle w:val="23"/>
+            <w:tabs>
+              <w:tab w:val="right" w:leader="dot" w:pos="9345"/>
+            </w:tabs>
+            <w:rPr>
+              <w:noProof/>
+            </w:rPr>
+          </w:pPr>
+          <w:hyperlink w:anchor="_Toc429430524" w:history="1">
+            <w:r>
+              <w:rPr>
+                <w:rStyle w:val="ad"/>
+                <w:rFonts w:ascii="Times New Roman" w:hAnsi="Times New Roman" w:cs="Times New Roman"/>
+                <w:noProof/>
+              </w:rPr>
+              <w:t>Ход работы над проектом</w:t>
+            </w:r>
+            <w:r>
+              <w:rPr>
+                <w:noProof/>
+                <w:webHidden/>
+              </w:rPr>
+              <w:tab/>
+            </w:r>
+            <w:r>
+              <w:rPr>
+                <w:noProof/>
+                <w:webHidden/>
+              </w:rPr>
+              <w:fldChar w:fldCharType="begin"/>
+            </w:r>
+            <w:r>
+              <w:rPr>
+                <w:noProof/>
+                <w:webHidden/>
+              </w:rPr>
+              <w:instrText xml:space="preserve"> PAGEREF _Toc429430524 \h </w:instrText>
+            </w:r>
+            <w:r>
+              <w:rPr>
+                <w:noProof/>
+                <w:webHidden/>
+              </w:rPr>
+            </w:r>
+            <w:r>
+              <w:rPr>
+                <w:noProof/>
+                <w:webHidden/>
+              </w:rPr>
+              <w:fldChar w:fldCharType="separate"/>
+            </w:r>
+            <w:r>
+              <w:rPr>
+                <w:noProof/>
+                <w:webHidden/>
+              </w:rPr>
+              <w:t>14</w:t>
             </w:r>
             <w:r>
               <w:rPr>
@@ -518,7 +801,7 @@
         </w:rPr>
       </w:pPr>
       <w:bookmarkStart w:id="1" w:name="_Toc426232292"/>
-      <w:bookmarkStart w:id="2" w:name="_Toc426410013"/>
+      <w:bookmarkStart w:id="2" w:name="_Toc429430519"/>
       <w:r>
         <w:rPr>
           <w:rFonts w:ascii="Times New Roman" w:hAnsi="Times New Roman" w:cs="Times New Roman"/>
@@ -571,21 +854,43 @@
     </w:p>
     <w:p>
       <w:pPr>
-        <w:spacing w:line="360" w:lineRule="auto"/>
-        <w:rPr>
-          <w:rFonts w:ascii="Times New Roman" w:hAnsi="Times New Roman" w:cs="Times New Roman"/>
-          <w:sz w:val="32"/>
-          <w:szCs w:val="32"/>
-        </w:rPr>
-      </w:pPr>
-      <w:r>
-        <w:rPr>
-          <w:rFonts w:ascii="Times New Roman" w:hAnsi="Times New Roman" w:cs="Times New Roman"/>
-          <w:sz w:val="32"/>
-          <w:szCs w:val="32"/>
-        </w:rPr>
+        <w:rPr>
+          <w:rFonts w:asciiTheme="majorHAnsi" w:eastAsiaTheme="majorEastAsia" w:hAnsiTheme="majorHAnsi" w:cstheme="majorBidi"/>
+          <w:b/>
+          <w:bCs/>
+          <w:color w:val="365F91" w:themeColor="accent1" w:themeShade="BF"/>
+          <w:sz w:val="28"/>
+          <w:szCs w:val="28"/>
+          <w:lang w:val="en-US"/>
+        </w:rPr>
+      </w:pPr>
+      <w:r>
+        <w:rPr>
+          <w:lang w:val="en-US"/>
+        </w:rPr>
+        <w:br w:type="page"/>
+      </w:r>
+    </w:p>
+    <w:p>
+      <w:pPr>
+        <w:pStyle w:val="1"/>
+        <w:rPr>
+          <w:lang w:val="en-US"/>
+        </w:rPr>
+      </w:pPr>
+      <w:bookmarkStart w:id="3" w:name="_Toc429430520"/>
+      <w:r>
+        <w:lastRenderedPageBreak/>
         <w:t>Ввод в предметную область</w:t>
       </w:r>
+      <w:bookmarkEnd w:id="3"/>
+    </w:p>
+    <w:p>
+      <w:pPr>
+        <w:rPr>
+          <w:lang w:val="en-US"/>
+        </w:rPr>
+      </w:pPr>
     </w:p>
     <w:p>
       <w:pPr>
@@ -826,16 +1131,7 @@
           <w:sz w:val="24"/>
           <w:szCs w:val="24"/>
         </w:rPr>
-        <w:t xml:space="preserve"> как правило считается в режиме пре-процессинга. Благодаря этому названия папок имеют читаемый вид. Таким образом, система обладает высокой скоростью работы и хорошей наглядностью. </w:t>
-      </w:r>
-      <w:r>
-        <w:rPr>
-          <w:rFonts w:ascii="Times New Roman" w:hAnsi="Times New Roman" w:cs="Times New Roman"/>
-          <w:sz w:val="24"/>
-          <w:szCs w:val="24"/>
-        </w:rPr>
-        <w:lastRenderedPageBreak/>
-        <w:t>Однако папки нуждаются в периодическом обновлении своей структуры, чтобы соответствовать количеству информации в сети.</w:t>
+        <w:t xml:space="preserve"> как правило считается в режиме пре-процессинга. Благодаря этому названия папок имеют читаемый вид. Таким образом, система обладает высокой скоростью работы и хорошей наглядностью. Однако папки нуждаются в периодическом обновлении своей структуры, чтобы соответствовать количеству информации в сети.</w:t>
       </w:r>
     </w:p>
     <w:p>
@@ -1001,7 +1297,16 @@
           <w:sz w:val="24"/>
           <w:szCs w:val="24"/>
         </w:rPr>
-        <w:t>В основе метода латентно-семантического анализа лежат принципы факторного анализа, в частности, выявление латентных связей изучаемых явлений или объектов. При классификации / кластеризации документов этот метод используется для извлечения контекстно-зависимых значений лексических единиц при помощи статистической обработки больших корпусов текстов.</w:t>
+        <w:t xml:space="preserve">В основе метода латентно-семантического анализа лежат принципы факторного анализа, в частности, выявление латентных связей изучаемых явлений или объектов. При классификации / кластеризации документов этот метод используется </w:t>
+      </w:r>
+      <w:r>
+        <w:rPr>
+          <w:rFonts w:ascii="Times New Roman" w:hAnsi="Times New Roman" w:cs="Times New Roman"/>
+          <w:sz w:val="24"/>
+          <w:szCs w:val="24"/>
+        </w:rPr>
+        <w:lastRenderedPageBreak/>
+        <w:t>для извлечения контекстно-зависимых значений лексических единиц при помощи статистической обработки больших корпусов текстов.</w:t>
       </w:r>
     </w:p>
     <w:p>
@@ -1244,16 +1549,7 @@
           <w:sz w:val="24"/>
           <w:szCs w:val="24"/>
         </w:rPr>
-        <w:t xml:space="preserve"> и выделение основы осуществляется путем преобразования слова согласно определенным правилам. </w:t>
-      </w:r>
-      <w:r>
-        <w:rPr>
-          <w:rFonts w:ascii="Times New Roman" w:hAnsi="Times New Roman" w:cs="Times New Roman"/>
-          <w:sz w:val="24"/>
-          <w:szCs w:val="24"/>
-        </w:rPr>
-        <w:lastRenderedPageBreak/>
-        <w:t>Недостаток алгоритма в том, что в языках есть исключения, не подходящих под правила (неправильные глаголы в английском (</w:t>
+        <w:t xml:space="preserve"> и выделение основы осуществляется путем преобразования слова согласно определенным правилам. Недостаток алгоритма в том, что в языках есть исключения, не подходящих под правила (неправильные глаголы в английском (</w:t>
       </w:r>
       <w:r>
         <w:rPr>
@@ -1620,6 +1916,14 @@
           <w:szCs w:val="24"/>
         </w:rPr>
         <w:br/>
+      </w:r>
+      <w:r>
+        <w:rPr>
+          <w:rFonts w:ascii="Times New Roman" w:hAnsi="Times New Roman" w:cs="Times New Roman"/>
+          <w:sz w:val="24"/>
+          <w:szCs w:val="24"/>
+        </w:rPr>
+        <w:lastRenderedPageBreak/>
         <w:t>A = U*W*V^T,</w:t>
       </w:r>
       <w:r>
@@ -1868,16 +2172,7 @@
           <w:sz w:val="24"/>
           <w:szCs w:val="24"/>
         </w:rPr>
-        <w:t xml:space="preserve">) - координаты текста в этом же пространстве. Таким образом, множество вершин нашего графа будет </w:t>
-      </w:r>
-      <w:r>
-        <w:rPr>
-          <w:rFonts w:ascii="Times New Roman" w:hAnsi="Times New Roman" w:cs="Times New Roman"/>
-          <w:sz w:val="24"/>
-          <w:szCs w:val="24"/>
-        </w:rPr>
-        <w:lastRenderedPageBreak/>
-        <w:t xml:space="preserve">представлено множествами тегов и текстов с «привязанными» к ним координатами. </w:t>
+        <w:t xml:space="preserve">) - координаты текста в этом же пространстве. Таким образом, множество вершин нашего графа будет представлено множествами тегов и текстов с «привязанными» к ним координатами. </w:t>
       </w:r>
     </w:p>
     <w:p>
@@ -1994,7 +2289,6 @@
           <w:sz w:val="24"/>
           <w:szCs w:val="24"/>
           <w:shd w:val="clear" w:color="auto" w:fill="FFFFFF"/>
-          <w:lang w:val="en-US"/>
         </w:rPr>
       </w:pPr>
       <w:r>
@@ -2018,7 +2312,7 @@
           <w:shd w:val="clear" w:color="auto" w:fill="FFFFFF"/>
         </w:rPr>
       </w:pPr>
-      <w:bookmarkStart w:id="3" w:name="_Toc426410014"/>
+      <w:bookmarkStart w:id="4" w:name="_Toc429430521"/>
       <w:r>
         <w:rPr>
           <w:rFonts w:ascii="Times New Roman" w:hAnsi="Times New Roman" w:cs="Times New Roman"/>
@@ -2029,7 +2323,7 @@
         <w:lastRenderedPageBreak/>
         <w:t>Постановка задачи</w:t>
       </w:r>
-      <w:bookmarkEnd w:id="3"/>
+      <w:bookmarkEnd w:id="4"/>
     </w:p>
     <w:p>
       <w:pPr>
@@ -2564,6 +2858,7 @@
           <w:shd w:val="clear" w:color="auto" w:fill="FFFFFF"/>
         </w:rPr>
       </w:pPr>
+      <w:bookmarkStart w:id="5" w:name="_Toc429430522"/>
       <w:r>
         <w:rPr>
           <w:rFonts w:ascii="Times New Roman" w:hAnsi="Times New Roman" w:cs="Times New Roman"/>
@@ -2573,6 +2868,7 @@
         <w:lastRenderedPageBreak/>
         <w:t>Обзор аналогов</w:t>
       </w:r>
+      <w:bookmarkEnd w:id="5"/>
     </w:p>
     <w:p>
       <w:pPr>
@@ -2633,7 +2929,27 @@
           <w:bCs w:val="0"/>
           <w:sz w:val="24"/>
         </w:rPr>
-        <w:t>, а также инструменты для обработки семантики текстов.</w:t>
+        <w:t xml:space="preserve">, а также инструменты для </w:t>
+      </w:r>
+      <w:r>
+        <w:rPr>
+          <w:rStyle w:val="af1"/>
+          <w:rFonts w:ascii="Times New Roman" w:hAnsi="Times New Roman" w:cs="Times New Roman"/>
+          <w:b w:val="0"/>
+          <w:bCs w:val="0"/>
+          <w:sz w:val="24"/>
+        </w:rPr>
+        <w:t>выявления</w:t>
+      </w:r>
+      <w:r>
+        <w:rPr>
+          <w:rStyle w:val="af1"/>
+          <w:rFonts w:ascii="Times New Roman" w:hAnsi="Times New Roman" w:cs="Times New Roman"/>
+          <w:b w:val="0"/>
+          <w:bCs w:val="0"/>
+          <w:sz w:val="24"/>
+        </w:rPr>
+        <w:t xml:space="preserve"> семантики текстов.</w:t>
       </w:r>
     </w:p>
     <w:tbl>
@@ -2643,9 +2959,9 @@
         <w:tblLook w:val="06A0" w:firstRow="1" w:lastRow="0" w:firstColumn="1" w:lastColumn="0" w:noHBand="1" w:noVBand="1"/>
       </w:tblPr>
       <w:tblGrid>
-        <w:gridCol w:w="2960"/>
-        <w:gridCol w:w="3466"/>
-        <w:gridCol w:w="3145"/>
+        <w:gridCol w:w="3190"/>
+        <w:gridCol w:w="3190"/>
+        <w:gridCol w:w="3191"/>
       </w:tblGrid>
       <w:tr>
         <w:trPr>
@@ -2656,6 +2972,10 @@
           <w:tcPr>
             <w:cnfStyle w:val="001000000100" w:firstRow="0" w:lastRow="0" w:firstColumn="1" w:lastColumn="0" w:oddVBand="0" w:evenVBand="0" w:oddHBand="0" w:evenHBand="0" w:firstRowFirstColumn="1" w:firstRowLastColumn="0" w:lastRowFirstColumn="0" w:lastRowLastColumn="0"/>
             <w:tcW w:w="3190" w:type="dxa"/>
+            <w:tcBorders>
+              <w:bottom w:val="single" w:sz="4" w:space="0" w:color="auto"/>
+              <w:right w:val="single" w:sz="4" w:space="0" w:color="auto"/>
+            </w:tcBorders>
           </w:tcPr>
           <w:p>
             <w:pPr>
@@ -2681,6 +3001,11 @@
         <w:tc>
           <w:tcPr>
             <w:tcW w:w="3190" w:type="dxa"/>
+            <w:tcBorders>
+              <w:left w:val="single" w:sz="4" w:space="0" w:color="auto"/>
+              <w:bottom w:val="single" w:sz="4" w:space="0" w:color="auto"/>
+              <w:right w:val="single" w:sz="4" w:space="0" w:color="auto"/>
+            </w:tcBorders>
           </w:tcPr>
           <w:p>
             <w:pPr>
@@ -2709,6 +3034,10 @@
         <w:tc>
           <w:tcPr>
             <w:tcW w:w="3191" w:type="dxa"/>
+            <w:tcBorders>
+              <w:left w:val="single" w:sz="4" w:space="0" w:color="auto"/>
+              <w:bottom w:val="single" w:sz="4" w:space="0" w:color="auto"/>
+            </w:tcBorders>
           </w:tcPr>
           <w:p>
             <w:pPr>
@@ -2743,11 +3072,17 @@
           <w:tcPr>
             <w:cnfStyle w:val="001000000000" w:firstRow="0" w:lastRow="0" w:firstColumn="1" w:lastColumn="0" w:oddVBand="0" w:evenVBand="0" w:oddHBand="0" w:evenHBand="0" w:firstRowFirstColumn="0" w:firstRowLastColumn="0" w:lastRowFirstColumn="0" w:lastRowLastColumn="0"/>
             <w:tcW w:w="3190" w:type="dxa"/>
+            <w:tcBorders>
+              <w:top w:val="single" w:sz="4" w:space="0" w:color="auto"/>
+              <w:bottom w:val="single" w:sz="4" w:space="0" w:color="auto"/>
+              <w:right w:val="single" w:sz="4" w:space="0" w:color="auto"/>
+            </w:tcBorders>
             <w:vAlign w:val="center"/>
           </w:tcPr>
           <w:p>
             <w:pPr>
               <w:spacing w:line="360" w:lineRule="auto"/>
+              <w:jc w:val="center"/>
               <w:rPr>
                 <w:rFonts w:ascii="Times New Roman" w:hAnsi="Times New Roman" w:cs="Times New Roman"/>
                 <w:b/>
@@ -2813,6 +3148,12 @@
         <w:tc>
           <w:tcPr>
             <w:tcW w:w="3190" w:type="dxa"/>
+            <w:tcBorders>
+              <w:top w:val="single" w:sz="4" w:space="0" w:color="auto"/>
+              <w:left w:val="single" w:sz="4" w:space="0" w:color="auto"/>
+              <w:bottom w:val="single" w:sz="4" w:space="0" w:color="auto"/>
+              <w:right w:val="single" w:sz="4" w:space="0" w:color="auto"/>
+            </w:tcBorders>
           </w:tcPr>
           <w:p>
             <w:pPr>
@@ -2843,14 +3184,15 @@
                 <w:sz w:val="24"/>
               </w:rPr>
               <w:br/>
-              <w:t xml:space="preserve"> </w:t>
+              <w:t xml:space="preserve"> - кластеризация по наиболее часто встречаемым в результатах поиска ключевым словам; </w:t>
             </w:r>
             <w:r>
               <w:rPr>
                 <w:rFonts w:ascii="Times New Roman" w:hAnsi="Times New Roman" w:cs="Times New Roman"/>
                 <w:sz w:val="24"/>
               </w:rPr>
-              <w:t xml:space="preserve">- кластеризация по наиболее часто встречаемым в результатах поиска ключевым словам; </w:t>
+              <w:br/>
+              <w:t xml:space="preserve">- группировка результатов поиска по поисковым системам, в которых были найдены результаты поиска; </w:t>
             </w:r>
             <w:r>
               <w:rPr>
@@ -2858,66 +3200,14 @@
                 <w:sz w:val="24"/>
               </w:rPr>
               <w:br/>
+              <w:t>- группировка результатов поиска по доменным зо</w:t>
             </w:r>
             <w:r>
               <w:rPr>
                 <w:rFonts w:ascii="Times New Roman" w:hAnsi="Times New Roman" w:cs="Times New Roman"/>
                 <w:sz w:val="24"/>
               </w:rPr>
-              <w:t xml:space="preserve">- группировка результатов поиска по поисковым системам, в которых были найдены результаты поиска; </w:t>
-            </w:r>
-            <w:r>
-              <w:rPr>
-                <w:rFonts w:ascii="Times New Roman" w:hAnsi="Times New Roman" w:cs="Times New Roman"/>
-                <w:sz w:val="24"/>
-              </w:rPr>
-              <w:br/>
-            </w:r>
-            <w:r>
-              <w:rPr>
-                <w:rFonts w:ascii="Times New Roman" w:hAnsi="Times New Roman" w:cs="Times New Roman"/>
-                <w:sz w:val="24"/>
-              </w:rPr>
-              <w:t>- группировка результатов поиска по доменным зон</w:t>
-            </w:r>
-            <w:r>
-              <w:rPr>
-                <w:rFonts w:ascii="Times New Roman" w:hAnsi="Times New Roman" w:cs="Times New Roman"/>
-                <w:sz w:val="24"/>
-              </w:rPr>
-              <w:t>ам (например .</w:t>
-            </w:r>
-            <w:proofErr w:type="spellStart"/>
-            <w:r>
-              <w:rPr>
-                <w:rFonts w:ascii="Times New Roman" w:hAnsi="Times New Roman" w:cs="Times New Roman"/>
-                <w:sz w:val="24"/>
-              </w:rPr>
-              <w:t>org</w:t>
-            </w:r>
-            <w:proofErr w:type="spellEnd"/>
-            <w:r>
-              <w:rPr>
-                <w:rFonts w:ascii="Times New Roman" w:hAnsi="Times New Roman" w:cs="Times New Roman"/>
-                <w:sz w:val="24"/>
-              </w:rPr>
-              <w:t>, .</w:t>
-            </w:r>
-            <w:proofErr w:type="spellStart"/>
-            <w:r>
-              <w:rPr>
-                <w:rFonts w:ascii="Times New Roman" w:hAnsi="Times New Roman" w:cs="Times New Roman"/>
-                <w:sz w:val="24"/>
-              </w:rPr>
-              <w:t>com</w:t>
-            </w:r>
-            <w:proofErr w:type="spellEnd"/>
-            <w:r>
-              <w:rPr>
-                <w:rFonts w:ascii="Times New Roman" w:hAnsi="Times New Roman" w:cs="Times New Roman"/>
-                <w:sz w:val="24"/>
-              </w:rPr>
-              <w:t xml:space="preserve"> и др.) </w:t>
+              <w:t>нам;</w:t>
             </w:r>
           </w:p>
           <w:p>
@@ -2949,7 +3239,21 @@
                 <w:sz w:val="24"/>
               </w:rPr>
               <w:lastRenderedPageBreak/>
-              <w:t xml:space="preserve">представляются в виде списка пунктов меню, по которым возможна пересортировка результатов выдачи. </w:t>
+              <w:t>представляются в виде списка пунктов меню, по которым возможна пе</w:t>
+            </w:r>
+            <w:r>
+              <w:rPr>
+                <w:rFonts w:ascii="Times New Roman" w:hAnsi="Times New Roman" w:cs="Times New Roman"/>
+                <w:sz w:val="24"/>
+              </w:rPr>
+              <w:t>ресортировка результатов выдачи;</w:t>
+            </w:r>
+            <w:r>
+              <w:rPr>
+                <w:rFonts w:ascii="Times New Roman" w:hAnsi="Times New Roman" w:cs="Times New Roman"/>
+                <w:sz w:val="24"/>
+              </w:rPr>
+              <w:t xml:space="preserve"> </w:t>
             </w:r>
           </w:p>
           <w:p>
@@ -2973,13 +3277,63 @@
                 <w:rFonts w:ascii="Times New Roman" w:hAnsi="Times New Roman" w:cs="Times New Roman"/>
                 <w:sz w:val="24"/>
               </w:rPr>
-              <w:t>При отображении кластеры упорядочиваются по статистике найденных слов.</w:t>
+              <w:t>При отображении кластеры упорядочивают</w:t>
+            </w:r>
+            <w:r>
+              <w:rPr>
+                <w:rFonts w:ascii="Times New Roman" w:hAnsi="Times New Roman" w:cs="Times New Roman"/>
+                <w:sz w:val="24"/>
+              </w:rPr>
+              <w:t>ся по статистике найденных слов;</w:t>
+            </w:r>
+          </w:p>
+          <w:p>
+            <w:pPr>
+              <w:pStyle w:val="af"/>
+              <w:widowControl w:val="0"/>
+              <w:numPr>
+                <w:ilvl w:val="0"/>
+                <w:numId w:val="4"/>
+              </w:numPr>
+              <w:suppressAutoHyphens/>
+              <w:spacing w:line="360" w:lineRule="auto"/>
+              <w:cnfStyle w:val="000000000000" w:firstRow="0" w:lastRow="0" w:firstColumn="0" w:lastColumn="0" w:oddVBand="0" w:evenVBand="0" w:oddHBand="0" w:evenHBand="0" w:firstRowFirstColumn="0" w:firstRowLastColumn="0" w:lastRowFirstColumn="0" w:lastRowLastColumn="0"/>
+              <w:rPr>
+                <w:rFonts w:ascii="Times New Roman" w:hAnsi="Times New Roman" w:cs="Times New Roman"/>
+                <w:sz w:val="24"/>
+              </w:rPr>
+            </w:pPr>
+            <w:r>
+              <w:rPr>
+                <w:rFonts w:ascii="Times New Roman" w:hAnsi="Times New Roman" w:cs="Times New Roman"/>
+                <w:sz w:val="24"/>
+              </w:rPr>
+              <w:t>В</w:t>
+            </w:r>
+            <w:r>
+              <w:rPr>
+                <w:rFonts w:ascii="Times New Roman" w:hAnsi="Times New Roman" w:cs="Times New Roman"/>
+                <w:sz w:val="24"/>
+              </w:rPr>
+              <w:t>озможность выделения слов, часто встречающихся совместно со словами п</w:t>
+            </w:r>
+            <w:r>
+              <w:rPr>
+                <w:rFonts w:ascii="Times New Roman" w:hAnsi="Times New Roman" w:cs="Times New Roman"/>
+                <w:sz w:val="24"/>
+              </w:rPr>
+              <w:t>оискового запроса;</w:t>
             </w:r>
           </w:p>
         </w:tc>
         <w:tc>
           <w:tcPr>
             <w:tcW w:w="3191" w:type="dxa"/>
+            <w:tcBorders>
+              <w:top w:val="single" w:sz="4" w:space="0" w:color="auto"/>
+              <w:left w:val="single" w:sz="4" w:space="0" w:color="auto"/>
+              <w:bottom w:val="single" w:sz="4" w:space="0" w:color="auto"/>
+            </w:tcBorders>
           </w:tcPr>
           <w:p>
             <w:pPr>
@@ -3003,7 +3357,14 @@
                 <w:sz w:val="24"/>
               </w:rPr>
               <w:lastRenderedPageBreak/>
-              <w:t>Поиск с учетом словоизменения (учет морфологии) реализован только для английского языка.</w:t>
+              <w:t>Поиск с учетом словоизменения (учет морфологии) реализов</w:t>
+            </w:r>
+            <w:r>
+              <w:rPr>
+                <w:rFonts w:ascii="Times New Roman" w:hAnsi="Times New Roman" w:cs="Times New Roman"/>
+                <w:sz w:val="24"/>
+              </w:rPr>
+              <w:t>ан только для английского языка;</w:t>
             </w:r>
           </w:p>
           <w:p>
@@ -3059,7 +3420,14 @@
                 <w:rFonts w:ascii="Times New Roman" w:hAnsi="Times New Roman" w:cs="Times New Roman"/>
                 <w:sz w:val="24"/>
               </w:rPr>
-              <w:t>, даже если запрос пользователя введен на русском языке.</w:t>
+              <w:t>, даже если запрос польз</w:t>
+            </w:r>
+            <w:r>
+              <w:rPr>
+                <w:rFonts w:ascii="Times New Roman" w:hAnsi="Times New Roman" w:cs="Times New Roman"/>
+                <w:sz w:val="24"/>
+              </w:rPr>
+              <w:t>ователя введен на русском языке;</w:t>
             </w:r>
           </w:p>
           <w:p>
@@ -3083,31 +3451,28 @@
                 <w:rFonts w:ascii="Times New Roman" w:hAnsi="Times New Roman" w:cs="Times New Roman"/>
                 <w:sz w:val="24"/>
               </w:rPr>
-              <w:t xml:space="preserve">Реализованный кластерный анализ не позволяет получать точные результаты поиска при вводе запроса пользователя на естественном языке. </w:t>
+              <w:t>К</w:t>
             </w:r>
             <w:r>
               <w:rPr>
                 <w:rFonts w:ascii="Times New Roman" w:hAnsi="Times New Roman" w:cs="Times New Roman"/>
                 <w:sz w:val="24"/>
               </w:rPr>
-              <w:lastRenderedPageBreak/>
-              <w:t xml:space="preserve">Система </w:t>
-            </w:r>
-            <w:proofErr w:type="spellStart"/>
+              <w:t>ластерный анализ не позволяет получать точные результаты поиска при вводе запроса поль</w:t>
+            </w:r>
             <w:r>
               <w:rPr>
                 <w:rFonts w:ascii="Times New Roman" w:hAnsi="Times New Roman" w:cs="Times New Roman"/>
                 <w:sz w:val="24"/>
               </w:rPr>
-              <w:t>clusty</w:t>
-            </w:r>
-            <w:proofErr w:type="spellEnd"/>
+              <w:t>зователя на естественном языке;</w:t>
+            </w:r>
             <w:r>
               <w:rPr>
                 <w:rFonts w:ascii="Times New Roman" w:hAnsi="Times New Roman" w:cs="Times New Roman"/>
                 <w:sz w:val="24"/>
               </w:rPr>
-              <w:t xml:space="preserve"> за счет использования кластерного анализа имеет характеристики поиска, отличающиеся от традиционных поисковых систем (возможность выделения слов, часто встречающихся совместно со словами поискового запроса). </w:t>
+              <w:br/>
             </w:r>
           </w:p>
           <w:p>
@@ -3132,6 +3497,7 @@
                 <w:rFonts w:ascii="Times New Roman" w:hAnsi="Times New Roman" w:cs="Times New Roman"/>
                 <w:sz w:val="24"/>
               </w:rPr>
+              <w:lastRenderedPageBreak/>
               <w:t>Метапоисковая</w:t>
             </w:r>
             <w:proofErr w:type="spellEnd"/>
@@ -3140,37 +3506,14 @@
                 <w:rFonts w:ascii="Times New Roman" w:hAnsi="Times New Roman" w:cs="Times New Roman"/>
                 <w:sz w:val="24"/>
               </w:rPr>
-              <w:t xml:space="preserve"> система не использует ни синтаксического, ни семантического анализа текстов. Поиск проводится по всем словам запроса пользователя. </w:t>
-            </w:r>
-          </w:p>
-          <w:p>
-            <w:pPr>
-              <w:pStyle w:val="af"/>
-              <w:widowControl w:val="0"/>
-              <w:numPr>
-                <w:ilvl w:val="0"/>
-                <w:numId w:val="4"/>
-              </w:numPr>
-              <w:suppressAutoHyphens/>
-              <w:cnfStyle w:val="000000000000" w:firstRow="0" w:lastRow="0" w:firstColumn="0" w:lastColumn="0" w:oddVBand="0" w:evenVBand="0" w:oddHBand="0" w:evenHBand="0" w:firstRowFirstColumn="0" w:firstRowLastColumn="0" w:lastRowFirstColumn="0" w:lastRowLastColumn="0"/>
-              <w:rPr>
-                <w:rFonts w:ascii="Times New Roman" w:hAnsi="Times New Roman" w:cs="Times New Roman"/>
-              </w:rPr>
-            </w:pPr>
+              <w:t xml:space="preserve"> система не использует ни синтаксического, ни </w:t>
+            </w:r>
             <w:r>
               <w:rPr>
                 <w:rFonts w:ascii="Times New Roman" w:hAnsi="Times New Roman" w:cs="Times New Roman"/>
                 <w:sz w:val="24"/>
               </w:rPr>
-              <w:t xml:space="preserve">Качественное повышение эффективности поисковых систем возможно только за счет использования синтаксического и семантического анализа текста, а существующие поисковые системы (как традиционные, так и кластерные) </w:t>
-            </w:r>
-            <w:r>
-              <w:rPr>
-                <w:rFonts w:ascii="Times New Roman" w:hAnsi="Times New Roman" w:cs="Times New Roman"/>
-                <w:sz w:val="24"/>
-              </w:rPr>
-              <w:lastRenderedPageBreak/>
-              <w:t>этого не реализуют.</w:t>
+              <w:t>семантического анализа текстов;</w:t>
             </w:r>
           </w:p>
         </w:tc>
@@ -3180,26 +3523,58 @@
           <w:tcPr>
             <w:cnfStyle w:val="001000000000" w:firstRow="0" w:lastRow="0" w:firstColumn="1" w:lastColumn="0" w:oddVBand="0" w:evenVBand="0" w:oddHBand="0" w:evenHBand="0" w:firstRowFirstColumn="0" w:firstRowLastColumn="0" w:lastRowFirstColumn="0" w:lastRowLastColumn="0"/>
             <w:tcW w:w="3190" w:type="dxa"/>
+            <w:tcBorders>
+              <w:top w:val="single" w:sz="4" w:space="0" w:color="auto"/>
+              <w:bottom w:val="single" w:sz="4" w:space="0" w:color="auto"/>
+              <w:right w:val="single" w:sz="4" w:space="0" w:color="auto"/>
+            </w:tcBorders>
+            <w:vAlign w:val="center"/>
           </w:tcPr>
           <w:p>
             <w:pPr>
               <w:spacing w:line="360" w:lineRule="auto"/>
+              <w:jc w:val="center"/>
               <w:rPr>
                 <w:rFonts w:ascii="Times New Roman" w:hAnsi="Times New Roman" w:cs="Times New Roman"/>
                 <w:color w:val="252525"/>
                 <w:sz w:val="24"/>
                 <w:szCs w:val="24"/>
                 <w:shd w:val="clear" w:color="auto" w:fill="FFFFFF"/>
+                <w:lang w:val="en-US"/>
               </w:rPr>
             </w:pPr>
+            <w:proofErr w:type="spellStart"/>
+            <w:r>
+              <w:rPr>
+                <w:rFonts w:ascii="Times New Roman" w:hAnsi="Times New Roman" w:cs="Times New Roman"/>
+                <w:b/>
+                <w:sz w:val="24"/>
+                <w:szCs w:val="24"/>
+                <w:lang w:val="en-US"/>
+              </w:rPr>
+              <w:lastRenderedPageBreak/>
+              <w:t>Compreno</w:t>
+            </w:r>
+            <w:proofErr w:type="spellEnd"/>
           </w:p>
         </w:tc>
         <w:tc>
           <w:tcPr>
             <w:tcW w:w="3190" w:type="dxa"/>
+            <w:tcBorders>
+              <w:top w:val="single" w:sz="4" w:space="0" w:color="auto"/>
+              <w:left w:val="single" w:sz="4" w:space="0" w:color="auto"/>
+              <w:bottom w:val="single" w:sz="4" w:space="0" w:color="auto"/>
+              <w:right w:val="single" w:sz="4" w:space="0" w:color="auto"/>
+            </w:tcBorders>
           </w:tcPr>
           <w:p>
             <w:pPr>
+              <w:pStyle w:val="af2"/>
+              <w:numPr>
+                <w:ilvl w:val="0"/>
+                <w:numId w:val="14"/>
+              </w:numPr>
               <w:spacing w:line="360" w:lineRule="auto"/>
               <w:cnfStyle w:val="000000000000" w:firstRow="0" w:lastRow="0" w:firstColumn="0" w:lastColumn="0" w:oddVBand="0" w:evenVBand="0" w:oddHBand="0" w:evenHBand="0" w:firstRowFirstColumn="0" w:firstRowLastColumn="0" w:lastRowFirstColumn="0" w:lastRowLastColumn="0"/>
               <w:rPr>
@@ -3210,14 +3585,225 @@
                 <w:shd w:val="clear" w:color="auto" w:fill="FFFFFF"/>
               </w:rPr>
             </w:pPr>
+            <w:r>
+              <w:rPr>
+                <w:rFonts w:ascii="Times New Roman" w:hAnsi="Times New Roman" w:cs="Times New Roman"/>
+                <w:sz w:val="24"/>
+              </w:rPr>
+              <w:t>Лексический, морфологический</w:t>
+            </w:r>
+            <w:r>
+              <w:rPr>
+                <w:rFonts w:ascii="Times New Roman" w:hAnsi="Times New Roman" w:cs="Times New Roman"/>
+                <w:sz w:val="24"/>
+              </w:rPr>
+              <w:t>, синтаксический и семантический анализы текстов</w:t>
+            </w:r>
+            <w:r>
+              <w:rPr>
+                <w:rFonts w:ascii="Times New Roman" w:hAnsi="Times New Roman" w:cs="Times New Roman"/>
+                <w:sz w:val="24"/>
+              </w:rPr>
+              <w:t>;</w:t>
+            </w:r>
+          </w:p>
+          <w:p>
+            <w:pPr>
+              <w:pStyle w:val="af2"/>
+              <w:numPr>
+                <w:ilvl w:val="0"/>
+                <w:numId w:val="14"/>
+              </w:numPr>
+              <w:spacing w:line="360" w:lineRule="auto"/>
+              <w:cnfStyle w:val="000000000000" w:firstRow="0" w:lastRow="0" w:firstColumn="0" w:lastColumn="0" w:oddVBand="0" w:evenVBand="0" w:oddHBand="0" w:evenHBand="0" w:firstRowFirstColumn="0" w:firstRowLastColumn="0" w:lastRowFirstColumn="0" w:lastRowLastColumn="0"/>
+              <w:rPr>
+                <w:rFonts w:ascii="Times New Roman" w:hAnsi="Times New Roman" w:cs="Times New Roman"/>
+                <w:color w:val="252525"/>
+                <w:sz w:val="28"/>
+                <w:szCs w:val="24"/>
+                <w:shd w:val="clear" w:color="auto" w:fill="FFFFFF"/>
+              </w:rPr>
+            </w:pPr>
+            <w:r>
+              <w:rPr>
+                <w:rFonts w:ascii="Times New Roman" w:hAnsi="Times New Roman" w:cs="Times New Roman"/>
+                <w:color w:val="000000"/>
+                <w:sz w:val="24"/>
+              </w:rPr>
+              <w:t xml:space="preserve">Использование </w:t>
+            </w:r>
+            <w:r>
+              <w:rPr>
+                <w:rFonts w:ascii="Times New Roman" w:hAnsi="Times New Roman" w:cs="Times New Roman"/>
+                <w:color w:val="000000"/>
+                <w:sz w:val="24"/>
+              </w:rPr>
+              <w:t>Универсальной Семантической Иерархии (УСИ), способной описывать явления от общего к частному</w:t>
+            </w:r>
+            <w:r>
+              <w:rPr>
+                <w:rFonts w:ascii="Times New Roman" w:hAnsi="Times New Roman" w:cs="Times New Roman"/>
+                <w:color w:val="000000"/>
+                <w:sz w:val="24"/>
+              </w:rPr>
+              <w:t>;</w:t>
+            </w:r>
+          </w:p>
+          <w:p>
+            <w:pPr>
+              <w:pStyle w:val="af2"/>
+              <w:numPr>
+                <w:ilvl w:val="0"/>
+                <w:numId w:val="14"/>
+              </w:numPr>
+              <w:spacing w:line="360" w:lineRule="auto"/>
+              <w:cnfStyle w:val="000000000000" w:firstRow="0" w:lastRow="0" w:firstColumn="0" w:lastColumn="0" w:oddVBand="0" w:evenVBand="0" w:oddHBand="0" w:evenHBand="0" w:firstRowFirstColumn="0" w:firstRowLastColumn="0" w:lastRowFirstColumn="0" w:lastRowLastColumn="0"/>
+              <w:rPr>
+                <w:rFonts w:ascii="Times New Roman" w:hAnsi="Times New Roman" w:cs="Times New Roman"/>
+                <w:color w:val="252525"/>
+                <w:sz w:val="24"/>
+                <w:szCs w:val="24"/>
+                <w:shd w:val="clear" w:color="auto" w:fill="FFFFFF"/>
+              </w:rPr>
+            </w:pPr>
+            <w:r>
+              <w:rPr>
+                <w:rFonts w:ascii="Times New Roman" w:hAnsi="Times New Roman" w:cs="Times New Roman"/>
+                <w:color w:val="252525"/>
+                <w:sz w:val="24"/>
+                <w:szCs w:val="24"/>
+              </w:rPr>
+              <w:t xml:space="preserve">Подбор слов </w:t>
+            </w:r>
+            <w:r>
+              <w:rPr>
+                <w:rFonts w:ascii="Times New Roman" w:hAnsi="Times New Roman" w:cs="Times New Roman"/>
+                <w:color w:val="252525"/>
+                <w:sz w:val="24"/>
+                <w:szCs w:val="24"/>
+              </w:rPr>
+              <w:t xml:space="preserve">для перевода </w:t>
+            </w:r>
+            <w:r>
+              <w:rPr>
+                <w:rFonts w:ascii="Times New Roman" w:hAnsi="Times New Roman" w:cs="Times New Roman"/>
+                <w:color w:val="252525"/>
+                <w:sz w:val="24"/>
+                <w:szCs w:val="24"/>
+              </w:rPr>
+              <w:t>осуществляется</w:t>
+            </w:r>
+            <w:r>
+              <w:rPr>
+                <w:rFonts w:ascii="Times New Roman" w:hAnsi="Times New Roman" w:cs="Times New Roman"/>
+                <w:color w:val="252525"/>
+                <w:sz w:val="24"/>
+                <w:szCs w:val="24"/>
+              </w:rPr>
+              <w:t xml:space="preserve"> из</w:t>
+            </w:r>
+            <w:r>
+              <w:rPr>
+                <w:rFonts w:ascii="Times New Roman" w:hAnsi="Times New Roman" w:cs="Times New Roman"/>
+                <w:color w:val="252525"/>
+                <w:sz w:val="24"/>
+                <w:szCs w:val="24"/>
+                <w:shd w:val="clear" w:color="auto" w:fill="FFFFFF"/>
+              </w:rPr>
+              <w:t xml:space="preserve"> </w:t>
+            </w:r>
+            <w:r>
+              <w:rPr>
+                <w:rFonts w:ascii="Times New Roman" w:hAnsi="Times New Roman" w:cs="Times New Roman"/>
+                <w:color w:val="000000"/>
+                <w:sz w:val="24"/>
+                <w:szCs w:val="24"/>
+              </w:rPr>
+              <w:t xml:space="preserve">понятийного набора, который находится </w:t>
+            </w:r>
+            <w:r>
+              <w:rPr>
+                <w:rFonts w:ascii="Times New Roman" w:hAnsi="Times New Roman" w:cs="Times New Roman"/>
+                <w:color w:val="000000"/>
+                <w:sz w:val="24"/>
+                <w:szCs w:val="24"/>
+              </w:rPr>
+              <w:lastRenderedPageBreak/>
+              <w:t xml:space="preserve">на ветке универсального семантического дерева и содержит в себе аналоги слова, в </w:t>
+            </w:r>
+            <w:proofErr w:type="spellStart"/>
+            <w:r>
+              <w:rPr>
+                <w:rFonts w:ascii="Times New Roman" w:hAnsi="Times New Roman" w:cs="Times New Roman"/>
+                <w:color w:val="000000"/>
+                <w:sz w:val="24"/>
+                <w:szCs w:val="24"/>
+              </w:rPr>
+              <w:t>т.ч</w:t>
+            </w:r>
+            <w:proofErr w:type="spellEnd"/>
+            <w:r>
+              <w:rPr>
+                <w:rFonts w:ascii="Times New Roman" w:hAnsi="Times New Roman" w:cs="Times New Roman"/>
+                <w:color w:val="000000"/>
+                <w:sz w:val="24"/>
+                <w:szCs w:val="24"/>
+              </w:rPr>
+              <w:t>. и из второго языка</w:t>
+            </w:r>
+            <w:r>
+              <w:rPr>
+                <w:rFonts w:ascii="Times New Roman" w:hAnsi="Times New Roman" w:cs="Times New Roman"/>
+                <w:color w:val="000000"/>
+                <w:sz w:val="24"/>
+                <w:szCs w:val="24"/>
+              </w:rPr>
+              <w:t>;</w:t>
+            </w:r>
+          </w:p>
+          <w:p>
+            <w:pPr>
+              <w:pStyle w:val="af2"/>
+              <w:numPr>
+                <w:ilvl w:val="0"/>
+                <w:numId w:val="14"/>
+              </w:numPr>
+              <w:spacing w:line="360" w:lineRule="auto"/>
+              <w:cnfStyle w:val="000000000000" w:firstRow="0" w:lastRow="0" w:firstColumn="0" w:lastColumn="0" w:oddVBand="0" w:evenVBand="0" w:oddHBand="0" w:evenHBand="0" w:firstRowFirstColumn="0" w:firstRowLastColumn="0" w:lastRowFirstColumn="0" w:lastRowLastColumn="0"/>
+              <w:rPr>
+                <w:rFonts w:ascii="Times New Roman" w:hAnsi="Times New Roman" w:cs="Times New Roman"/>
+                <w:color w:val="252525"/>
+                <w:sz w:val="24"/>
+                <w:szCs w:val="24"/>
+                <w:shd w:val="clear" w:color="auto" w:fill="FFFFFF"/>
+              </w:rPr>
+            </w:pPr>
+            <w:r>
+              <w:rPr>
+                <w:rFonts w:ascii="Times New Roman" w:hAnsi="Times New Roman" w:cs="Times New Roman"/>
+                <w:color w:val="000000"/>
+                <w:sz w:val="24"/>
+              </w:rPr>
+              <w:t>Каждое слово из переводимого предложения описывается максимальным набором понятийных эквивалентов на всех уровнях смысловой иерархии, поскольку нижестоящие элементы системы по иерархии наследуют признаки вышестоящих элементов.</w:t>
+            </w:r>
           </w:p>
         </w:tc>
         <w:tc>
           <w:tcPr>
             <w:tcW w:w="3191" w:type="dxa"/>
+            <w:tcBorders>
+              <w:top w:val="single" w:sz="4" w:space="0" w:color="auto"/>
+              <w:left w:val="single" w:sz="4" w:space="0" w:color="auto"/>
+              <w:bottom w:val="single" w:sz="4" w:space="0" w:color="auto"/>
+            </w:tcBorders>
           </w:tcPr>
           <w:p>
             <w:pPr>
+              <w:pStyle w:val="af2"/>
+              <w:numPr>
+                <w:ilvl w:val="0"/>
+                <w:numId w:val="15"/>
+              </w:numPr>
               <w:spacing w:line="360" w:lineRule="auto"/>
               <w:cnfStyle w:val="000000000000" w:firstRow="0" w:lastRow="0" w:firstColumn="0" w:lastColumn="0" w:oddVBand="0" w:evenVBand="0" w:oddHBand="0" w:evenHBand="0" w:firstRowFirstColumn="0" w:firstRowLastColumn="0" w:lastRowFirstColumn="0" w:lastRowLastColumn="0"/>
               <w:rPr>
@@ -3228,6 +3814,47 @@
                 <w:shd w:val="clear" w:color="auto" w:fill="FFFFFF"/>
               </w:rPr>
             </w:pPr>
+            <w:r>
+              <w:rPr>
+                <w:rFonts w:ascii="Times New Roman" w:hAnsi="Times New Roman" w:cs="Times New Roman"/>
+                <w:color w:val="000000"/>
+                <w:sz w:val="24"/>
+              </w:rPr>
+              <w:lastRenderedPageBreak/>
+              <w:t>Не</w:t>
+            </w:r>
+            <w:r>
+              <w:rPr>
+                <w:rFonts w:ascii="Times New Roman" w:hAnsi="Times New Roman" w:cs="Times New Roman"/>
+                <w:color w:val="000000"/>
+                <w:sz w:val="24"/>
+              </w:rPr>
+              <w:t>возможность</w:t>
+            </w:r>
+            <w:r>
+              <w:rPr>
+                <w:rFonts w:ascii="Times New Roman" w:hAnsi="Times New Roman" w:cs="Times New Roman"/>
+                <w:color w:val="000000"/>
+                <w:sz w:val="24"/>
+              </w:rPr>
+              <w:t xml:space="preserve"> применения семантико-синтаксического анализа в массовых поисковых системах </w:t>
+            </w:r>
+            <w:r>
+              <w:rPr>
+                <w:rFonts w:ascii="Times New Roman" w:hAnsi="Times New Roman" w:cs="Times New Roman"/>
+                <w:color w:val="000000"/>
+                <w:sz w:val="24"/>
+              </w:rPr>
+              <w:t>из-за очень высоких</w:t>
+            </w:r>
+            <w:r>
+              <w:rPr>
+                <w:rFonts w:ascii="Times New Roman" w:hAnsi="Times New Roman" w:cs="Times New Roman"/>
+                <w:color w:val="000000"/>
+                <w:sz w:val="24"/>
+              </w:rPr>
+              <w:t xml:space="preserve"> требования к компьютерным мощностям, необходимым для обработки и индексации информационных массивов на понятийном уровне.</w:t>
+            </w:r>
           </w:p>
         </w:tc>
       </w:tr>
@@ -3236,20 +3863,17 @@
           <w:tcPr>
             <w:cnfStyle w:val="001000000000" w:firstRow="0" w:lastRow="0" w:firstColumn="1" w:lastColumn="0" w:oddVBand="0" w:evenVBand="0" w:oddHBand="0" w:evenHBand="0" w:firstRowFirstColumn="0" w:firstRowLastColumn="0" w:lastRowFirstColumn="0" w:lastRowLastColumn="0"/>
             <w:tcW w:w="3190" w:type="dxa"/>
+            <w:tcBorders>
+              <w:top w:val="single" w:sz="4" w:space="0" w:color="auto"/>
+              <w:bottom w:val="single" w:sz="4" w:space="0" w:color="auto"/>
+              <w:right w:val="single" w:sz="4" w:space="0" w:color="auto"/>
+            </w:tcBorders>
+            <w:vAlign w:val="center"/>
           </w:tcPr>
           <w:p>
             <w:pPr>
               <w:spacing w:line="360" w:lineRule="auto"/>
-              <w:rPr>
-                <w:rFonts w:ascii="Times New Roman" w:hAnsi="Times New Roman" w:cs="Times New Roman"/>
-                <w:color w:val="252525"/>
-                <w:sz w:val="24"/>
-                <w:szCs w:val="24"/>
-                <w:shd w:val="clear" w:color="auto" w:fill="FFFFFF"/>
-                <w:lang w:val="en-US"/>
-              </w:rPr>
-            </w:pPr>
-            <w:r>
+              <w:jc w:val="center"/>
               <w:rPr>
                 <w:rFonts w:ascii="Times New Roman" w:hAnsi="Times New Roman" w:cs="Times New Roman"/>
                 <w:b/>
@@ -3257,147 +3881,313 @@
                 <w:szCs w:val="24"/>
                 <w:lang w:val="en-US"/>
               </w:rPr>
-              <w:t>Compreno</w:t>
-            </w:r>
-            <w:bookmarkStart w:id="4" w:name="_GoBack"/>
-            <w:bookmarkEnd w:id="4"/>
+            </w:pPr>
+            <w:proofErr w:type="spellStart"/>
+            <w:r>
+              <w:rPr>
+                <w:rFonts w:ascii="Times New Roman" w:hAnsi="Times New Roman" w:cs="Times New Roman"/>
+                <w:b/>
+                <w:sz w:val="24"/>
+                <w:szCs w:val="24"/>
+                <w:lang w:val="en-US"/>
+              </w:rPr>
+              <w:lastRenderedPageBreak/>
+              <w:t>Nigma</w:t>
+            </w:r>
+            <w:proofErr w:type="spellEnd"/>
           </w:p>
         </w:tc>
         <w:tc>
           <w:tcPr>
             <w:tcW w:w="3190" w:type="dxa"/>
+            <w:tcBorders>
+              <w:top w:val="single" w:sz="4" w:space="0" w:color="auto"/>
+              <w:left w:val="single" w:sz="4" w:space="0" w:color="auto"/>
+              <w:right w:val="single" w:sz="4" w:space="0" w:color="auto"/>
+            </w:tcBorders>
           </w:tcPr>
           <w:p>
             <w:pPr>
-              <w:pStyle w:val="af4"/>
+              <w:pStyle w:val="af"/>
+              <w:widowControl w:val="0"/>
               <w:numPr>
                 <w:ilvl w:val="0"/>
-                <w:numId w:val="5"/>
+                <w:numId w:val="14"/>
               </w:numPr>
-              <w:shd w:val="clear" w:color="auto" w:fill="FFFFFF"/>
-              <w:spacing w:before="0" w:beforeAutospacing="0" w:after="240" w:afterAutospacing="0" w:line="270" w:lineRule="atLeast"/>
+              <w:suppressAutoHyphens/>
+              <w:spacing w:line="360" w:lineRule="auto"/>
               <w:cnfStyle w:val="000000000000" w:firstRow="0" w:lastRow="0" w:firstColumn="0" w:lastColumn="0" w:oddVBand="0" w:evenVBand="0" w:oddHBand="0" w:evenHBand="0" w:firstRowFirstColumn="0" w:firstRowLastColumn="0" w:lastRowFirstColumn="0" w:lastRowLastColumn="0"/>
               <w:rPr>
-                <w:color w:val="000000"/>
+                <w:rFonts w:ascii="Times New Roman" w:hAnsi="Times New Roman" w:cs="Times New Roman"/>
+                <w:sz w:val="24"/>
               </w:rPr>
             </w:pPr>
-            <w:r>
-              <w:rPr>
-                <w:color w:val="000000"/>
-              </w:rPr>
-              <w:t>И</w:t>
-            </w:r>
-            <w:r>
-              <w:rPr>
-                <w:color w:val="000000"/>
-              </w:rPr>
-              <w:t>спользование качественного и бескомпромиссного синтаксического анализа.</w:t>
+            <w:proofErr w:type="gramStart"/>
+            <w:r>
+              <w:rPr>
+                <w:rFonts w:ascii="Times New Roman" w:hAnsi="Times New Roman" w:cs="Times New Roman"/>
+                <w:sz w:val="24"/>
+              </w:rPr>
+              <w:t>К</w:t>
+            </w:r>
+            <w:r>
+              <w:rPr>
+                <w:rFonts w:ascii="Times New Roman" w:hAnsi="Times New Roman" w:cs="Times New Roman"/>
+                <w:sz w:val="24"/>
+              </w:rPr>
+              <w:t>ластерный</w:t>
+            </w:r>
+            <w:proofErr w:type="gramEnd"/>
+            <w:r>
+              <w:rPr>
+                <w:rFonts w:ascii="Times New Roman" w:hAnsi="Times New Roman" w:cs="Times New Roman"/>
+                <w:sz w:val="24"/>
+              </w:rPr>
+              <w:t xml:space="preserve"> </w:t>
+            </w:r>
+            <w:proofErr w:type="spellStart"/>
+            <w:r>
+              <w:rPr>
+                <w:rFonts w:ascii="Times New Roman" w:hAnsi="Times New Roman" w:cs="Times New Roman"/>
+                <w:sz w:val="24"/>
+              </w:rPr>
+              <w:t>метапоиск</w:t>
+            </w:r>
+            <w:proofErr w:type="spellEnd"/>
+            <w:r>
+              <w:rPr>
+                <w:rFonts w:ascii="Times New Roman" w:hAnsi="Times New Roman" w:cs="Times New Roman"/>
+                <w:sz w:val="24"/>
+              </w:rPr>
+              <w:t xml:space="preserve"> по документам на русском </w:t>
+            </w:r>
+            <w:r>
+              <w:rPr>
+                <w:rFonts w:ascii="Times New Roman" w:hAnsi="Times New Roman" w:cs="Times New Roman"/>
+                <w:sz w:val="24"/>
+              </w:rPr>
+              <w:t xml:space="preserve"> и английском </w:t>
+            </w:r>
+            <w:r>
+              <w:rPr>
+                <w:rFonts w:ascii="Times New Roman" w:hAnsi="Times New Roman" w:cs="Times New Roman"/>
+                <w:sz w:val="24"/>
+              </w:rPr>
+              <w:t>языке.</w:t>
             </w:r>
           </w:p>
           <w:p>
             <w:pPr>
-              <w:pStyle w:val="af4"/>
+              <w:pStyle w:val="af2"/>
               <w:numPr>
                 <w:ilvl w:val="0"/>
-                <w:numId w:val="5"/>
+                <w:numId w:val="14"/>
               </w:numPr>
-              <w:shd w:val="clear" w:color="auto" w:fill="FFFFFF"/>
-              <w:spacing w:before="0" w:beforeAutospacing="0" w:after="240" w:afterAutospacing="0" w:line="270" w:lineRule="atLeast"/>
+              <w:spacing w:line="360" w:lineRule="auto"/>
               <w:cnfStyle w:val="000000000000" w:firstRow="0" w:lastRow="0" w:firstColumn="0" w:lastColumn="0" w:oddVBand="0" w:evenVBand="0" w:oddHBand="0" w:evenHBand="0" w:firstRowFirstColumn="0" w:firstRowLastColumn="0" w:lastRowFirstColumn="0" w:lastRowLastColumn="0"/>
               <w:rPr>
-                <w:color w:val="000000"/>
+                <w:rFonts w:ascii="Times New Roman" w:hAnsi="Times New Roman" w:cs="Times New Roman"/>
+                <w:sz w:val="24"/>
+                <w:szCs w:val="24"/>
               </w:rPr>
             </w:pPr>
             <w:r>
               <w:rPr>
-                <w:color w:val="000000"/>
-              </w:rPr>
-              <w:t>С</w:t>
-            </w:r>
-            <w:r>
-              <w:rPr>
-                <w:color w:val="000000"/>
-              </w:rPr>
-              <w:t>оздание универсальной когнитивной модели языка, возможность которой определяется аксиомой о том, что люди, хоть и живут в разных условиях и говорят на разных языках, однако в массе своей мыслят одинаково. Формы выражения мысли разные, а вот понятийный аппарат совпадает.</w:t>
+                <w:rFonts w:ascii="Times New Roman" w:hAnsi="Times New Roman" w:cs="Times New Roman"/>
+                <w:sz w:val="24"/>
+                <w:szCs w:val="24"/>
+              </w:rPr>
+              <w:t>Тщательный учет специфики русскоязычных запросов.</w:t>
             </w:r>
           </w:p>
           <w:p>
             <w:pPr>
-              <w:pStyle w:val="af4"/>
+              <w:pStyle w:val="af2"/>
               <w:numPr>
                 <w:ilvl w:val="0"/>
-                <w:numId w:val="5"/>
+                <w:numId w:val="14"/>
               </w:numPr>
-              <w:shd w:val="clear" w:color="auto" w:fill="FFFFFF"/>
-              <w:spacing w:before="0" w:beforeAutospacing="0" w:after="240" w:afterAutospacing="0" w:line="270" w:lineRule="atLeast"/>
+              <w:spacing w:line="360" w:lineRule="auto"/>
               <w:cnfStyle w:val="000000000000" w:firstRow="0" w:lastRow="0" w:firstColumn="0" w:lastColumn="0" w:oddVBand="0" w:evenVBand="0" w:oddHBand="0" w:evenHBand="0" w:firstRowFirstColumn="0" w:firstRowLastColumn="0" w:lastRowFirstColumn="0" w:lastRowLastColumn="0"/>
               <w:rPr>
-                <w:color w:val="000000"/>
+                <w:rFonts w:ascii="Times New Roman" w:hAnsi="Times New Roman" w:cs="Times New Roman"/>
+                <w:sz w:val="28"/>
+                <w:szCs w:val="24"/>
               </w:rPr>
             </w:pPr>
             <w:r>
               <w:rPr>
-                <w:color w:val="000000"/>
-              </w:rPr>
-              <w:t>А</w:t>
-            </w:r>
-            <w:r>
-              <w:rPr>
-                <w:color w:val="000000"/>
-              </w:rPr>
-              <w:t xml:space="preserve">втоматизированное корпусное </w:t>
-            </w:r>
-            <w:proofErr w:type="spellStart"/>
-            <w:r>
-              <w:rPr>
-                <w:color w:val="000000"/>
-              </w:rPr>
-              <w:t>дообучение</w:t>
-            </w:r>
-            <w:proofErr w:type="spellEnd"/>
-            <w:r>
-              <w:rPr>
-                <w:color w:val="000000"/>
-              </w:rPr>
-              <w:t xml:space="preserve"> - лингвистические описания верифицируются и дополняются на основании статистичес</w:t>
-            </w:r>
-            <w:r>
-              <w:rPr>
-                <w:color w:val="000000"/>
-              </w:rPr>
-              <w:t>кой обработки корпусных данных.</w:t>
+                <w:rFonts w:ascii="Times New Roman" w:hAnsi="Times New Roman" w:cs="Times New Roman"/>
+                <w:sz w:val="24"/>
+              </w:rPr>
+              <w:t>М</w:t>
+            </w:r>
+            <w:r>
+              <w:rPr>
+                <w:rFonts w:ascii="Times New Roman" w:hAnsi="Times New Roman" w:cs="Times New Roman"/>
+                <w:sz w:val="24"/>
+              </w:rPr>
+              <w:t xml:space="preserve">ощная система исправления орфографических </w:t>
+            </w:r>
+            <w:r>
+              <w:rPr>
+                <w:rFonts w:ascii="Times New Roman" w:hAnsi="Times New Roman" w:cs="Times New Roman"/>
+                <w:sz w:val="24"/>
+              </w:rPr>
+              <w:lastRenderedPageBreak/>
+              <w:t>ошибок и опечаток в запросах.</w:t>
             </w:r>
           </w:p>
           <w:p>
             <w:pPr>
-              <w:pStyle w:val="af4"/>
+              <w:pStyle w:val="af"/>
+              <w:widowControl w:val="0"/>
               <w:numPr>
                 <w:ilvl w:val="0"/>
-                <w:numId w:val="5"/>
+                <w:numId w:val="14"/>
               </w:numPr>
-              <w:shd w:val="clear" w:color="auto" w:fill="FFFFFF"/>
-              <w:spacing w:before="0" w:beforeAutospacing="0" w:after="240" w:afterAutospacing="0" w:line="270" w:lineRule="atLeast"/>
+              <w:suppressAutoHyphens/>
+              <w:spacing w:line="360" w:lineRule="auto"/>
               <w:cnfStyle w:val="000000000000" w:firstRow="0" w:lastRow="0" w:firstColumn="0" w:lastColumn="0" w:oddVBand="0" w:evenVBand="0" w:oddHBand="0" w:evenHBand="0" w:firstRowFirstColumn="0" w:firstRowLastColumn="0" w:lastRowFirstColumn="0" w:lastRowLastColumn="0"/>
               <w:rPr>
-                <w:color w:val="000000"/>
+                <w:rFonts w:ascii="Times New Roman" w:hAnsi="Times New Roman" w:cs="Times New Roman"/>
+                <w:sz w:val="24"/>
+                <w:szCs w:val="24"/>
               </w:rPr>
             </w:pPr>
+            <w:r>
+              <w:rPr>
+                <w:rFonts w:ascii="Times New Roman" w:hAnsi="Times New Roman" w:cs="Times New Roman"/>
+                <w:sz w:val="24"/>
+              </w:rPr>
+              <w:t>В</w:t>
+            </w:r>
+            <w:r>
+              <w:rPr>
+                <w:rFonts w:ascii="Times New Roman" w:hAnsi="Times New Roman" w:cs="Times New Roman"/>
+                <w:sz w:val="24"/>
+              </w:rPr>
+              <w:t xml:space="preserve">озможность выбирать поисковики, на которые отправляются запросы. </w:t>
+            </w:r>
+          </w:p>
+          <w:p>
+            <w:pPr>
+              <w:pStyle w:val="af"/>
+              <w:widowControl w:val="0"/>
+              <w:numPr>
+                <w:ilvl w:val="0"/>
+                <w:numId w:val="14"/>
+              </w:numPr>
+              <w:suppressAutoHyphens/>
+              <w:spacing w:line="360" w:lineRule="auto"/>
+              <w:cnfStyle w:val="000000000000" w:firstRow="0" w:lastRow="0" w:firstColumn="0" w:lastColumn="0" w:oddVBand="0" w:evenVBand="0" w:oddHBand="0" w:evenHBand="0" w:firstRowFirstColumn="0" w:firstRowLastColumn="0" w:lastRowFirstColumn="0" w:lastRowLastColumn="0"/>
+              <w:rPr>
+                <w:rFonts w:ascii="Times New Roman" w:hAnsi="Times New Roman" w:cs="Times New Roman"/>
+                <w:sz w:val="24"/>
+                <w:szCs w:val="24"/>
+              </w:rPr>
+            </w:pPr>
+            <w:proofErr w:type="gramStart"/>
+            <w:r>
+              <w:rPr>
+                <w:rFonts w:ascii="Times New Roman" w:hAnsi="Times New Roman" w:cs="Times New Roman"/>
+                <w:sz w:val="24"/>
+              </w:rPr>
+              <w:t>А</w:t>
+            </w:r>
+            <w:r>
+              <w:rPr>
+                <w:rFonts w:ascii="Times New Roman" w:hAnsi="Times New Roman" w:cs="Times New Roman"/>
+                <w:sz w:val="24"/>
+              </w:rPr>
+              <w:t>льтернативный</w:t>
+            </w:r>
+            <w:proofErr w:type="gramEnd"/>
+            <w:r>
+              <w:rPr>
+                <w:rFonts w:ascii="Times New Roman" w:hAnsi="Times New Roman" w:cs="Times New Roman"/>
+                <w:sz w:val="24"/>
+              </w:rPr>
+              <w:t xml:space="preserve"> AJAX-интерфейс, в котором кластеры отображаются в виде облака тегов.</w:t>
+            </w:r>
+          </w:p>
+          <w:p>
+            <w:pPr>
+              <w:pStyle w:val="af"/>
+              <w:widowControl w:val="0"/>
+              <w:numPr>
+                <w:ilvl w:val="0"/>
+                <w:numId w:val="14"/>
+              </w:numPr>
+              <w:suppressAutoHyphens/>
+              <w:spacing w:line="360" w:lineRule="auto"/>
+              <w:cnfStyle w:val="000000000000" w:firstRow="0" w:lastRow="0" w:firstColumn="0" w:lastColumn="0" w:oddVBand="0" w:evenVBand="0" w:oddHBand="0" w:evenHBand="0" w:firstRowFirstColumn="0" w:firstRowLastColumn="0" w:lastRowFirstColumn="0" w:lastRowLastColumn="0"/>
+              <w:rPr>
+                <w:rFonts w:ascii="Times New Roman" w:hAnsi="Times New Roman" w:cs="Times New Roman"/>
+                <w:sz w:val="24"/>
+                <w:szCs w:val="24"/>
+              </w:rPr>
+            </w:pPr>
+            <w:proofErr w:type="spellStart"/>
+            <w:r>
+              <w:rPr>
+                <w:rFonts w:ascii="Times New Roman" w:hAnsi="Times New Roman" w:cs="Times New Roman"/>
+                <w:sz w:val="24"/>
+              </w:rPr>
+              <w:t>Метапоиск</w:t>
+            </w:r>
+            <w:proofErr w:type="spellEnd"/>
+            <w:r>
+              <w:rPr>
+                <w:rFonts w:ascii="Times New Roman" w:hAnsi="Times New Roman" w:cs="Times New Roman"/>
+                <w:sz w:val="24"/>
+              </w:rPr>
+              <w:t xml:space="preserve"> по базам изображений </w:t>
+            </w:r>
+            <w:r>
+              <w:rPr>
+                <w:rFonts w:ascii="Times New Roman" w:hAnsi="Times New Roman" w:cs="Times New Roman"/>
+                <w:sz w:val="24"/>
+              </w:rPr>
+              <w:t>выбранных</w:t>
+            </w:r>
+            <w:r>
+              <w:rPr>
+                <w:rFonts w:ascii="Times New Roman" w:hAnsi="Times New Roman" w:cs="Times New Roman"/>
+                <w:sz w:val="24"/>
+              </w:rPr>
+              <w:t xml:space="preserve"> поисковиков</w:t>
+            </w:r>
+            <w:r>
+              <w:rPr>
+                <w:rFonts w:ascii="Times New Roman" w:hAnsi="Times New Roman" w:cs="Times New Roman"/>
+                <w:sz w:val="24"/>
+              </w:rPr>
+              <w:t>;</w:t>
+            </w:r>
           </w:p>
         </w:tc>
         <w:tc>
           <w:tcPr>
             <w:tcW w:w="3191" w:type="dxa"/>
+            <w:tcBorders>
+              <w:top w:val="single" w:sz="4" w:space="0" w:color="auto"/>
+              <w:left w:val="single" w:sz="4" w:space="0" w:color="auto"/>
+            </w:tcBorders>
           </w:tcPr>
           <w:p>
             <w:pPr>
+              <w:pStyle w:val="af2"/>
+              <w:numPr>
+                <w:ilvl w:val="0"/>
+                <w:numId w:val="15"/>
+              </w:numPr>
               <w:spacing w:line="360" w:lineRule="auto"/>
               <w:cnfStyle w:val="000000000000" w:firstRow="0" w:lastRow="0" w:firstColumn="0" w:lastColumn="0" w:oddVBand="0" w:evenVBand="0" w:oddHBand="0" w:evenHBand="0" w:firstRowFirstColumn="0" w:firstRowLastColumn="0" w:lastRowFirstColumn="0" w:lastRowLastColumn="0"/>
               <w:rPr>
                 <w:rFonts w:ascii="Times New Roman" w:hAnsi="Times New Roman" w:cs="Times New Roman"/>
-                <w:color w:val="252525"/>
+                <w:color w:val="000000"/>
                 <w:sz w:val="24"/>
-                <w:szCs w:val="24"/>
-                <w:shd w:val="clear" w:color="auto" w:fill="FFFFFF"/>
               </w:rPr>
             </w:pPr>
           </w:p>
@@ -3439,15 +4229,980 @@
     </w:p>
     <w:p>
       <w:pPr>
+        <w:pStyle w:val="1"/>
         <w:spacing w:line="360" w:lineRule="auto"/>
         <w:rPr>
           <w:rFonts w:ascii="Times New Roman" w:hAnsi="Times New Roman" w:cs="Times New Roman"/>
-          <w:color w:val="252525"/>
-          <w:sz w:val="24"/>
-          <w:szCs w:val="24"/>
           <w:shd w:val="clear" w:color="auto" w:fill="FFFFFF"/>
         </w:rPr>
       </w:pPr>
+      <w:bookmarkStart w:id="6" w:name="_Toc429430523"/>
+      <w:r>
+        <w:rPr>
+          <w:rFonts w:ascii="Times New Roman" w:hAnsi="Times New Roman" w:cs="Times New Roman"/>
+          <w:shd w:val="clear" w:color="auto" w:fill="FFFFFF"/>
+        </w:rPr>
+        <w:lastRenderedPageBreak/>
+        <w:t>Решение</w:t>
+      </w:r>
+      <w:bookmarkEnd w:id="6"/>
+    </w:p>
+    <w:p>
+      <w:pPr>
+        <w:pStyle w:val="2"/>
+        <w:spacing w:line="360" w:lineRule="auto"/>
+        <w:rPr>
+          <w:rFonts w:ascii="Times New Roman" w:hAnsi="Times New Roman" w:cs="Times New Roman"/>
+        </w:rPr>
+      </w:pPr>
+      <w:r>
+        <w:rPr>
+          <w:rFonts w:ascii="Times New Roman" w:hAnsi="Times New Roman" w:cs="Times New Roman"/>
+        </w:rPr>
+        <w:t>Математическая модель</w:t>
+      </w:r>
+    </w:p>
+    <w:p>
+      <w:pPr>
+        <w:rPr>
+          <w:rFonts w:ascii="Times New Roman" w:hAnsi="Times New Roman" w:cs="Times New Roman"/>
+          <w:sz w:val="24"/>
+        </w:rPr>
+      </w:pPr>
+    </w:p>
+    <w:p>
+      <w:pPr>
+        <w:rPr>
+          <w:rFonts w:ascii="Times New Roman" w:hAnsi="Times New Roman" w:cs="Times New Roman"/>
+          <w:sz w:val="24"/>
+        </w:rPr>
+      </w:pPr>
+    </w:p>
+    <w:p>
+      <w:pPr>
+        <w:rPr>
+          <w:rFonts w:ascii="Times New Roman" w:hAnsi="Times New Roman" w:cs="Times New Roman"/>
+          <w:sz w:val="24"/>
+        </w:rPr>
+      </w:pPr>
+      <w:r>
+        <w:rPr>
+          <w:rFonts w:ascii="Times New Roman" w:hAnsi="Times New Roman" w:cs="Times New Roman"/>
+          <w:sz w:val="24"/>
+        </w:rPr>
+        <w:br w:type="page"/>
+      </w:r>
+    </w:p>
+    <w:p>
+      <w:pPr>
+        <w:pStyle w:val="2"/>
+        <w:spacing w:line="360" w:lineRule="auto"/>
+        <w:rPr>
+          <w:rFonts w:ascii="Times New Roman" w:hAnsi="Times New Roman" w:cs="Times New Roman"/>
+        </w:rPr>
+      </w:pPr>
+      <w:bookmarkStart w:id="7" w:name="_Toc429430524"/>
+      <w:r>
+        <w:rPr>
+          <w:rFonts w:ascii="Times New Roman" w:hAnsi="Times New Roman" w:cs="Times New Roman"/>
+        </w:rPr>
+        <w:lastRenderedPageBreak/>
+        <w:t>Ход работы над проектом</w:t>
+      </w:r>
+      <w:bookmarkEnd w:id="7"/>
+    </w:p>
+    <w:p>
+      <w:pPr>
+        <w:spacing w:line="360" w:lineRule="auto"/>
+        <w:rPr>
+          <w:rFonts w:ascii="Times New Roman" w:hAnsi="Times New Roman" w:cs="Times New Roman"/>
+          <w:sz w:val="24"/>
+        </w:rPr>
+      </w:pPr>
+      <w:r>
+        <w:rPr>
+          <w:rFonts w:ascii="Times New Roman" w:hAnsi="Times New Roman" w:cs="Times New Roman"/>
+          <w:sz w:val="24"/>
+        </w:rPr>
+        <w:t xml:space="preserve">Работа над проектом, а именно над графическим инструментом, была начата на языке </w:t>
+      </w:r>
+      <w:r>
+        <w:rPr>
+          <w:rFonts w:ascii="Times New Roman" w:hAnsi="Times New Roman" w:cs="Times New Roman"/>
+          <w:sz w:val="24"/>
+          <w:lang w:val="en-US"/>
+        </w:rPr>
+        <w:t>C</w:t>
+      </w:r>
+      <w:r>
+        <w:rPr>
+          <w:rFonts w:ascii="Times New Roman" w:hAnsi="Times New Roman" w:cs="Times New Roman"/>
+          <w:sz w:val="24"/>
+        </w:rPr>
+        <w:t xml:space="preserve"># </w:t>
+      </w:r>
+      <w:r>
+        <w:rPr>
+          <w:rFonts w:ascii="Times New Roman" w:hAnsi="Times New Roman" w:cs="Times New Roman"/>
+          <w:sz w:val="24"/>
+        </w:rPr>
+        <w:t xml:space="preserve">в среде разработки </w:t>
+      </w:r>
+      <w:r>
+        <w:rPr>
+          <w:rFonts w:ascii="Times New Roman" w:hAnsi="Times New Roman" w:cs="Times New Roman"/>
+          <w:sz w:val="24"/>
+          <w:lang w:val="en-US"/>
+        </w:rPr>
+        <w:t>Visual</w:t>
+      </w:r>
+      <w:r>
+        <w:rPr>
+          <w:rFonts w:ascii="Times New Roman" w:hAnsi="Times New Roman" w:cs="Times New Roman"/>
+          <w:sz w:val="24"/>
+        </w:rPr>
+        <w:t xml:space="preserve"> </w:t>
+      </w:r>
+      <w:r>
+        <w:rPr>
+          <w:rFonts w:ascii="Times New Roman" w:hAnsi="Times New Roman" w:cs="Times New Roman"/>
+          <w:sz w:val="24"/>
+          <w:lang w:val="en-US"/>
+        </w:rPr>
+        <w:t>Studio</w:t>
+      </w:r>
+      <w:r>
+        <w:rPr>
+          <w:rFonts w:ascii="Times New Roman" w:hAnsi="Times New Roman" w:cs="Times New Roman"/>
+          <w:sz w:val="24"/>
+        </w:rPr>
+        <w:t xml:space="preserve"> с помощью</w:t>
+      </w:r>
+      <w:r>
+        <w:rPr>
+          <w:rFonts w:ascii="Times New Roman" w:hAnsi="Times New Roman" w:cs="Times New Roman"/>
+          <w:sz w:val="24"/>
+        </w:rPr>
+        <w:t xml:space="preserve"> </w:t>
+      </w:r>
+      <w:r>
+        <w:rPr>
+          <w:rFonts w:ascii="Times New Roman" w:hAnsi="Times New Roman" w:cs="Times New Roman"/>
+          <w:sz w:val="24"/>
+          <w:lang w:val="en-US"/>
+        </w:rPr>
+        <w:t>Microsoft</w:t>
+      </w:r>
+      <w:r>
+        <w:rPr>
+          <w:rFonts w:ascii="Times New Roman" w:hAnsi="Times New Roman" w:cs="Times New Roman"/>
+          <w:sz w:val="24"/>
+        </w:rPr>
+        <w:t xml:space="preserve"> .</w:t>
+      </w:r>
+      <w:r>
+        <w:rPr>
+          <w:rFonts w:ascii="Times New Roman" w:hAnsi="Times New Roman" w:cs="Times New Roman"/>
+          <w:sz w:val="24"/>
+          <w:lang w:val="en-US"/>
+        </w:rPr>
+        <w:t>NET</w:t>
+      </w:r>
+      <w:r>
+        <w:rPr>
+          <w:rFonts w:ascii="Times New Roman" w:hAnsi="Times New Roman" w:cs="Times New Roman"/>
+          <w:sz w:val="24"/>
+        </w:rPr>
+        <w:t xml:space="preserve"> </w:t>
+      </w:r>
+      <w:r>
+        <w:rPr>
+          <w:rFonts w:ascii="Times New Roman" w:hAnsi="Times New Roman" w:cs="Times New Roman"/>
+          <w:sz w:val="24"/>
+          <w:lang w:val="en-US"/>
+        </w:rPr>
+        <w:t>Framework</w:t>
+      </w:r>
+      <w:r>
+        <w:rPr>
+          <w:rFonts w:ascii="Times New Roman" w:hAnsi="Times New Roman" w:cs="Times New Roman"/>
+          <w:sz w:val="24"/>
+        </w:rPr>
+        <w:t xml:space="preserve"> </w:t>
+      </w:r>
+      <w:r>
+        <w:rPr>
+          <w:rFonts w:ascii="Times New Roman" w:hAnsi="Times New Roman" w:cs="Times New Roman"/>
+          <w:sz w:val="24"/>
+        </w:rPr>
+        <w:t xml:space="preserve">и интерфейса программирования приложений </w:t>
+      </w:r>
+      <w:r>
+        <w:rPr>
+          <w:rFonts w:ascii="Times New Roman" w:hAnsi="Times New Roman" w:cs="Times New Roman"/>
+          <w:sz w:val="24"/>
+          <w:lang w:val="en-US"/>
+        </w:rPr>
+        <w:t>Windows</w:t>
+      </w:r>
+      <w:r>
+        <w:rPr>
+          <w:rFonts w:ascii="Times New Roman" w:hAnsi="Times New Roman" w:cs="Times New Roman"/>
+          <w:sz w:val="24"/>
+        </w:rPr>
+        <w:t xml:space="preserve"> </w:t>
+      </w:r>
+      <w:r>
+        <w:rPr>
+          <w:rFonts w:ascii="Times New Roman" w:hAnsi="Times New Roman" w:cs="Times New Roman"/>
+          <w:sz w:val="24"/>
+          <w:lang w:val="en-US"/>
+        </w:rPr>
+        <w:t>Forms</w:t>
+      </w:r>
+      <w:r>
+        <w:rPr>
+          <w:rFonts w:ascii="Times New Roman" w:hAnsi="Times New Roman" w:cs="Times New Roman"/>
+          <w:sz w:val="24"/>
+        </w:rPr>
+        <w:t xml:space="preserve">. </w:t>
+      </w:r>
+    </w:p>
+    <w:p>
+      <w:pPr>
+        <w:spacing w:line="360" w:lineRule="auto"/>
+        <w:rPr>
+          <w:rFonts w:ascii="Times New Roman" w:hAnsi="Times New Roman" w:cs="Times New Roman"/>
+          <w:sz w:val="24"/>
+        </w:rPr>
+      </w:pPr>
+      <w:r>
+        <w:rPr>
+          <w:rFonts w:ascii="Times New Roman" w:hAnsi="Times New Roman" w:cs="Times New Roman"/>
+          <w:sz w:val="24"/>
+        </w:rPr>
+        <w:t xml:space="preserve">Изначальная идея заключалась в том, чтобы в одну форму приложения вводились тексты, которые бы затем обрабатывались (удалялись знаки препинания, </w:t>
+      </w:r>
+      <w:proofErr w:type="gramStart"/>
+      <w:r>
+        <w:rPr>
+          <w:rFonts w:ascii="Times New Roman" w:hAnsi="Times New Roman" w:cs="Times New Roman"/>
+          <w:sz w:val="24"/>
+        </w:rPr>
+        <w:t>стоп-слова</w:t>
+      </w:r>
+      <w:proofErr w:type="gramEnd"/>
+      <w:r>
+        <w:rPr>
+          <w:rFonts w:ascii="Times New Roman" w:hAnsi="Times New Roman" w:cs="Times New Roman"/>
+          <w:sz w:val="24"/>
+        </w:rPr>
+        <w:t xml:space="preserve">, происходил </w:t>
+      </w:r>
+      <w:proofErr w:type="spellStart"/>
+      <w:r>
+        <w:rPr>
+          <w:rFonts w:ascii="Times New Roman" w:hAnsi="Times New Roman" w:cs="Times New Roman"/>
+          <w:sz w:val="24"/>
+        </w:rPr>
+        <w:t>стемминг</w:t>
+      </w:r>
+      <w:proofErr w:type="spellEnd"/>
+      <w:r>
+        <w:rPr>
+          <w:rFonts w:ascii="Times New Roman" w:hAnsi="Times New Roman" w:cs="Times New Roman"/>
+          <w:sz w:val="24"/>
+        </w:rPr>
+        <w:t xml:space="preserve"> оставшихся слов), и затем формировалась частотная матрица повторяющихся </w:t>
+      </w:r>
+      <w:proofErr w:type="spellStart"/>
+      <w:r>
+        <w:rPr>
+          <w:rFonts w:ascii="Times New Roman" w:hAnsi="Times New Roman" w:cs="Times New Roman"/>
+          <w:sz w:val="24"/>
+        </w:rPr>
+        <w:t>стемов</w:t>
+      </w:r>
+      <w:proofErr w:type="spellEnd"/>
+      <w:r>
+        <w:rPr>
+          <w:rFonts w:ascii="Times New Roman" w:hAnsi="Times New Roman" w:cs="Times New Roman"/>
+          <w:sz w:val="24"/>
+        </w:rPr>
+        <w:t xml:space="preserve">  в разных текстах. Далее происходило бы сингулярное</w:t>
+      </w:r>
+      <w:r>
+        <w:rPr>
+          <w:rFonts w:ascii="Times New Roman" w:hAnsi="Times New Roman" w:cs="Times New Roman"/>
+          <w:sz w:val="24"/>
+        </w:rPr>
+        <w:t xml:space="preserve"> разложение данной матрицы, и </w:t>
+      </w:r>
+      <w:r>
+        <w:rPr>
+          <w:rFonts w:ascii="Times New Roman" w:hAnsi="Times New Roman" w:cs="Times New Roman"/>
+          <w:sz w:val="24"/>
+        </w:rPr>
+        <w:t>&lt;……..&gt;</w:t>
+      </w:r>
+      <w:r>
+        <w:rPr>
+          <w:rFonts w:ascii="Times New Roman" w:hAnsi="Times New Roman" w:cs="Times New Roman"/>
+          <w:sz w:val="24"/>
+        </w:rPr>
+        <w:t>. По данным</w:t>
+      </w:r>
+    </w:p>
+    <w:p>
+      <w:pPr>
+        <w:spacing w:line="360" w:lineRule="auto"/>
+        <w:rPr>
+          <w:rFonts w:ascii="Times New Roman" w:hAnsi="Times New Roman" w:cs="Times New Roman"/>
+          <w:sz w:val="24"/>
+          <w:szCs w:val="24"/>
+          <w:shd w:val="clear" w:color="auto" w:fill="FFFFFF"/>
+        </w:rPr>
+      </w:pPr>
+      <w:r>
+        <w:rPr>
+          <w:rFonts w:ascii="Times New Roman" w:hAnsi="Times New Roman" w:cs="Times New Roman"/>
+          <w:sz w:val="24"/>
+        </w:rPr>
+        <w:t>Для реализации данного плана б</w:t>
+      </w:r>
+      <w:r>
+        <w:rPr>
+          <w:rFonts w:ascii="Times New Roman" w:hAnsi="Times New Roman" w:cs="Times New Roman"/>
+          <w:sz w:val="24"/>
+        </w:rPr>
+        <w:t xml:space="preserve">ыла найдена </w:t>
+      </w:r>
+      <w:proofErr w:type="gramStart"/>
+      <w:r>
+        <w:rPr>
+          <w:rFonts w:ascii="Times New Roman" w:hAnsi="Times New Roman" w:cs="Times New Roman"/>
+          <w:sz w:val="24"/>
+          <w:szCs w:val="24"/>
+          <w:shd w:val="clear" w:color="auto" w:fill="FFFFFF"/>
+        </w:rPr>
+        <w:t>кросс-платформенная</w:t>
+      </w:r>
+      <w:proofErr w:type="gramEnd"/>
+      <w:r>
+        <w:rPr>
+          <w:rFonts w:ascii="Times New Roman" w:hAnsi="Times New Roman" w:cs="Times New Roman"/>
+          <w:sz w:val="24"/>
+          <w:szCs w:val="24"/>
+          <w:shd w:val="clear" w:color="auto" w:fill="FFFFFF"/>
+        </w:rPr>
+        <w:t xml:space="preserve"> библиотека численного анализа</w:t>
+      </w:r>
+      <w:r>
+        <w:rPr>
+          <w:rFonts w:ascii="Times New Roman" w:hAnsi="Times New Roman" w:cs="Times New Roman"/>
+          <w:sz w:val="24"/>
+          <w:szCs w:val="24"/>
+          <w:shd w:val="clear" w:color="auto" w:fill="FFFFFF"/>
+        </w:rPr>
+        <w:t xml:space="preserve"> </w:t>
+      </w:r>
+      <w:r>
+        <w:rPr>
+          <w:rFonts w:ascii="Times New Roman" w:hAnsi="Times New Roman" w:cs="Times New Roman"/>
+          <w:sz w:val="24"/>
+          <w:szCs w:val="24"/>
+          <w:shd w:val="clear" w:color="auto" w:fill="FFFFFF"/>
+          <w:lang w:val="en-US"/>
+        </w:rPr>
+        <w:t>ALGLIB</w:t>
+      </w:r>
+      <w:r>
+        <w:rPr>
+          <w:rFonts w:ascii="Times New Roman" w:hAnsi="Times New Roman" w:cs="Times New Roman"/>
+          <w:sz w:val="24"/>
+          <w:szCs w:val="24"/>
+          <w:shd w:val="clear" w:color="auto" w:fill="FFFFFF"/>
+        </w:rPr>
+        <w:t>, содержащая необходимый нам метод сингулярного разложения матриц. Был найден отдельный список стоп-слов на английском и русском языках, и последний был дополнен вручную</w:t>
+      </w:r>
+      <w:r>
+        <w:rPr>
+          <w:rFonts w:ascii="Times New Roman" w:hAnsi="Times New Roman" w:cs="Times New Roman"/>
+          <w:sz w:val="24"/>
+          <w:szCs w:val="24"/>
+          <w:shd w:val="clear" w:color="auto" w:fill="FFFFFF"/>
+        </w:rPr>
+        <w:t xml:space="preserve">. Затем были найдены библиотеки, реализующие алгоритм </w:t>
+      </w:r>
+      <w:proofErr w:type="spellStart"/>
+      <w:r>
+        <w:rPr>
+          <w:rFonts w:ascii="Times New Roman" w:hAnsi="Times New Roman" w:cs="Times New Roman"/>
+          <w:sz w:val="24"/>
+          <w:szCs w:val="24"/>
+          <w:shd w:val="clear" w:color="auto" w:fill="FFFFFF"/>
+        </w:rPr>
+        <w:t>стемминга</w:t>
+      </w:r>
+      <w:proofErr w:type="spellEnd"/>
+      <w:r>
+        <w:rPr>
+          <w:rFonts w:ascii="Times New Roman" w:hAnsi="Times New Roman" w:cs="Times New Roman"/>
+          <w:sz w:val="24"/>
+          <w:szCs w:val="24"/>
+          <w:shd w:val="clear" w:color="auto" w:fill="FFFFFF"/>
+        </w:rPr>
+        <w:t xml:space="preserve"> Портера для русского и английского языков</w:t>
+      </w:r>
+      <w:r>
+        <w:rPr>
+          <w:rFonts w:ascii="Times New Roman" w:hAnsi="Times New Roman" w:cs="Times New Roman"/>
+          <w:sz w:val="24"/>
+          <w:szCs w:val="24"/>
+          <w:shd w:val="clear" w:color="auto" w:fill="FFFFFF"/>
+        </w:rPr>
+        <w:t>&lt;</w:t>
+      </w:r>
+      <w:r>
+        <w:rPr>
+          <w:rFonts w:ascii="Times New Roman" w:hAnsi="Times New Roman" w:cs="Times New Roman"/>
+          <w:sz w:val="24"/>
+          <w:szCs w:val="24"/>
+          <w:shd w:val="clear" w:color="auto" w:fill="FFFFFF"/>
+        </w:rPr>
+        <w:t>…..</w:t>
+      </w:r>
+      <w:r>
+        <w:rPr>
+          <w:rFonts w:ascii="Times New Roman" w:hAnsi="Times New Roman" w:cs="Times New Roman"/>
+          <w:sz w:val="24"/>
+          <w:szCs w:val="24"/>
+          <w:shd w:val="clear" w:color="auto" w:fill="FFFFFF"/>
+        </w:rPr>
+        <w:t>&gt;</w:t>
+      </w:r>
+    </w:p>
+    <w:p>
+      <w:pPr>
+        <w:spacing w:line="360" w:lineRule="auto"/>
+        <w:rPr>
+          <w:rFonts w:ascii="Times New Roman" w:hAnsi="Times New Roman" w:cs="Times New Roman"/>
+          <w:sz w:val="24"/>
+          <w:szCs w:val="24"/>
+          <w:shd w:val="clear" w:color="auto" w:fill="FFFFFF"/>
+        </w:rPr>
+      </w:pPr>
+      <w:r>
+        <w:rPr>
+          <w:rFonts w:ascii="Times New Roman" w:hAnsi="Times New Roman" w:cs="Times New Roman"/>
+          <w:sz w:val="24"/>
+          <w:szCs w:val="24"/>
+          <w:shd w:val="clear" w:color="auto" w:fill="FFFFFF"/>
+        </w:rPr>
+        <w:t xml:space="preserve">Сравнив характеристики различных алгоритмов </w:t>
+      </w:r>
+      <w:proofErr w:type="spellStart"/>
+      <w:r>
+        <w:rPr>
+          <w:rFonts w:ascii="Times New Roman" w:hAnsi="Times New Roman" w:cs="Times New Roman"/>
+          <w:sz w:val="24"/>
+          <w:szCs w:val="24"/>
+          <w:shd w:val="clear" w:color="auto" w:fill="FFFFFF"/>
+        </w:rPr>
+        <w:t>стемминга</w:t>
+      </w:r>
+      <w:proofErr w:type="spellEnd"/>
+      <w:r>
+        <w:rPr>
+          <w:rFonts w:ascii="Times New Roman" w:hAnsi="Times New Roman" w:cs="Times New Roman"/>
+          <w:sz w:val="24"/>
+          <w:szCs w:val="24"/>
+          <w:shd w:val="clear" w:color="auto" w:fill="FFFFFF"/>
+        </w:rPr>
+        <w:t xml:space="preserve">, особенно скорости их работы, мы выбрали </w:t>
+      </w:r>
+    </w:p>
+    <w:p>
+      <w:pPr>
+        <w:spacing w:line="360" w:lineRule="auto"/>
+        <w:rPr>
+          <w:rFonts w:ascii="Times New Roman" w:hAnsi="Times New Roman" w:cs="Times New Roman"/>
+          <w:sz w:val="24"/>
+          <w:szCs w:val="24"/>
+          <w:shd w:val="clear" w:color="auto" w:fill="FFFFFF"/>
+        </w:rPr>
+      </w:pPr>
+      <w:r>
+        <w:rPr>
+          <w:rFonts w:ascii="Times New Roman" w:hAnsi="Times New Roman" w:cs="Times New Roman"/>
+          <w:sz w:val="24"/>
+          <w:szCs w:val="24"/>
+          <w:shd w:val="clear" w:color="auto" w:fill="FFFFFF"/>
+        </w:rPr>
+        <w:t>#</w:t>
+      </w:r>
+      <w:r>
+        <w:rPr>
+          <w:rFonts w:ascii="Times New Roman" w:hAnsi="Times New Roman" w:cs="Times New Roman"/>
+          <w:sz w:val="24"/>
+          <w:szCs w:val="24"/>
+          <w:shd w:val="clear" w:color="auto" w:fill="FFFFFF"/>
+          <w:lang w:val="en-US"/>
+        </w:rPr>
+        <w:t>TODO</w:t>
+      </w:r>
+    </w:p>
+    <w:p>
+      <w:pPr>
+        <w:spacing w:line="360" w:lineRule="auto"/>
+        <w:rPr>
+          <w:rFonts w:ascii="Times New Roman" w:hAnsi="Times New Roman" w:cs="Times New Roman"/>
+          <w:sz w:val="24"/>
+          <w:szCs w:val="24"/>
+          <w:shd w:val="clear" w:color="auto" w:fill="FFFFFF"/>
+        </w:rPr>
+      </w:pPr>
+      <w:proofErr w:type="gramStart"/>
+      <w:r>
+        <w:rPr>
+          <w:rFonts w:ascii="Times New Roman" w:hAnsi="Times New Roman" w:cs="Times New Roman"/>
+          <w:sz w:val="24"/>
+          <w:szCs w:val="24"/>
+          <w:shd w:val="clear" w:color="auto" w:fill="FFFFFF"/>
+        </w:rPr>
+        <w:t>Для реализации веб-инструмента было принято решение использовать популярный веб-</w:t>
+      </w:r>
+      <w:proofErr w:type="spellStart"/>
+      <w:r>
+        <w:rPr>
+          <w:rFonts w:ascii="Times New Roman" w:hAnsi="Times New Roman" w:cs="Times New Roman"/>
+          <w:sz w:val="24"/>
+          <w:szCs w:val="24"/>
+          <w:shd w:val="clear" w:color="auto" w:fill="FFFFFF"/>
+        </w:rPr>
+        <w:t>фреймворк</w:t>
+      </w:r>
+      <w:proofErr w:type="spellEnd"/>
+      <w:r>
+        <w:rPr>
+          <w:rFonts w:ascii="Times New Roman" w:hAnsi="Times New Roman" w:cs="Times New Roman"/>
+          <w:sz w:val="24"/>
+          <w:szCs w:val="24"/>
+          <w:shd w:val="clear" w:color="auto" w:fill="FFFFFF"/>
+        </w:rPr>
+        <w:t xml:space="preserve"> </w:t>
+      </w:r>
+      <w:proofErr w:type="spellStart"/>
+      <w:r>
+        <w:rPr>
+          <w:rFonts w:ascii="Times New Roman" w:hAnsi="Times New Roman" w:cs="Times New Roman"/>
+          <w:sz w:val="24"/>
+          <w:szCs w:val="24"/>
+          <w:shd w:val="clear" w:color="auto" w:fill="FFFFFF"/>
+          <w:lang w:val="en-US"/>
+        </w:rPr>
+        <w:t>Django</w:t>
+      </w:r>
+      <w:proofErr w:type="spellEnd"/>
+      <w:r>
+        <w:rPr>
+          <w:rFonts w:ascii="Times New Roman" w:hAnsi="Times New Roman" w:cs="Times New Roman"/>
+          <w:sz w:val="24"/>
+          <w:szCs w:val="24"/>
+          <w:shd w:val="clear" w:color="auto" w:fill="FFFFFF"/>
+        </w:rPr>
+        <w:t xml:space="preserve"> </w:t>
+      </w:r>
+      <w:r>
+        <w:rPr>
+          <w:rFonts w:ascii="Times New Roman" w:hAnsi="Times New Roman" w:cs="Times New Roman"/>
+          <w:sz w:val="24"/>
+          <w:szCs w:val="24"/>
+          <w:shd w:val="clear" w:color="auto" w:fill="FFFFFF"/>
+        </w:rPr>
+        <w:t xml:space="preserve">для языка </w:t>
+      </w:r>
+      <w:r>
+        <w:rPr>
+          <w:rFonts w:ascii="Times New Roman" w:hAnsi="Times New Roman" w:cs="Times New Roman"/>
+          <w:sz w:val="24"/>
+          <w:szCs w:val="24"/>
+          <w:shd w:val="clear" w:color="auto" w:fill="FFFFFF"/>
+          <w:lang w:val="en-US"/>
+        </w:rPr>
+        <w:t>Python</w:t>
+      </w:r>
+      <w:r>
+        <w:rPr>
+          <w:rFonts w:ascii="Times New Roman" w:hAnsi="Times New Roman" w:cs="Times New Roman"/>
+          <w:sz w:val="24"/>
+          <w:szCs w:val="24"/>
+          <w:shd w:val="clear" w:color="auto" w:fill="FFFFFF"/>
+        </w:rPr>
+        <w:t>, поскольку  данный язык предназначен для быстрой разработки</w:t>
+      </w:r>
+      <w:r>
+        <w:rPr>
+          <w:rFonts w:ascii="Times New Roman" w:hAnsi="Times New Roman" w:cs="Times New Roman"/>
+          <w:sz w:val="24"/>
+          <w:szCs w:val="24"/>
+          <w:shd w:val="clear" w:color="auto" w:fill="FFFFFF"/>
+        </w:rPr>
+        <w:t xml:space="preserve"> приложений</w:t>
+      </w:r>
+      <w:r>
+        <w:rPr>
+          <w:rFonts w:ascii="Times New Roman" w:hAnsi="Times New Roman" w:cs="Times New Roman"/>
+          <w:sz w:val="24"/>
+          <w:szCs w:val="24"/>
+          <w:shd w:val="clear" w:color="auto" w:fill="FFFFFF"/>
+        </w:rPr>
+        <w:t xml:space="preserve"> и подходит для создания веб-сайта больше, чем </w:t>
+      </w:r>
+      <w:r>
+        <w:rPr>
+          <w:rFonts w:ascii="Times New Roman" w:hAnsi="Times New Roman" w:cs="Times New Roman"/>
+          <w:sz w:val="24"/>
+          <w:szCs w:val="24"/>
+          <w:shd w:val="clear" w:color="auto" w:fill="FFFFFF"/>
+          <w:lang w:val="en-US"/>
+        </w:rPr>
+        <w:t>C</w:t>
+      </w:r>
+      <w:r>
+        <w:rPr>
+          <w:rFonts w:ascii="Times New Roman" w:hAnsi="Times New Roman" w:cs="Times New Roman"/>
+          <w:sz w:val="24"/>
+          <w:szCs w:val="24"/>
+          <w:shd w:val="clear" w:color="auto" w:fill="FFFFFF"/>
+        </w:rPr>
+        <w:t>#</w:t>
+      </w:r>
+      <w:r>
+        <w:rPr>
+          <w:rFonts w:ascii="Times New Roman" w:hAnsi="Times New Roman" w:cs="Times New Roman"/>
+          <w:sz w:val="24"/>
+          <w:szCs w:val="24"/>
+          <w:shd w:val="clear" w:color="auto" w:fill="FFFFFF"/>
+        </w:rPr>
+        <w:t>.</w:t>
+      </w:r>
+      <w:r>
+        <w:rPr>
+          <w:rFonts w:ascii="Times New Roman" w:hAnsi="Times New Roman" w:cs="Times New Roman"/>
+          <w:sz w:val="24"/>
+          <w:szCs w:val="24"/>
+          <w:shd w:val="clear" w:color="auto" w:fill="FFFFFF"/>
+        </w:rPr>
+        <w:t xml:space="preserve"> К</w:t>
+      </w:r>
+      <w:r>
+        <w:rPr>
+          <w:rFonts w:ascii="Times New Roman" w:hAnsi="Times New Roman" w:cs="Times New Roman"/>
+          <w:sz w:val="24"/>
+          <w:szCs w:val="24"/>
+          <w:shd w:val="clear" w:color="auto" w:fill="FFFFFF"/>
+        </w:rPr>
+        <w:t>роме того,</w:t>
+      </w:r>
+      <w:r>
+        <w:rPr>
+          <w:rFonts w:ascii="Times New Roman" w:hAnsi="Times New Roman" w:cs="Times New Roman"/>
+          <w:sz w:val="24"/>
+          <w:szCs w:val="24"/>
+          <w:shd w:val="clear" w:color="auto" w:fill="FFFFFF"/>
+        </w:rPr>
+        <w:t xml:space="preserve"> существует огромное количество готовых модулей на </w:t>
+      </w:r>
+      <w:r>
+        <w:rPr>
+          <w:rFonts w:ascii="Times New Roman" w:hAnsi="Times New Roman" w:cs="Times New Roman"/>
+          <w:sz w:val="24"/>
+          <w:szCs w:val="24"/>
+          <w:shd w:val="clear" w:color="auto" w:fill="FFFFFF"/>
+          <w:lang w:val="en-US"/>
+        </w:rPr>
+        <w:t>Python</w:t>
+      </w:r>
+      <w:r>
+        <w:rPr>
+          <w:rFonts w:ascii="Times New Roman" w:hAnsi="Times New Roman" w:cs="Times New Roman"/>
+          <w:sz w:val="24"/>
+          <w:szCs w:val="24"/>
+          <w:shd w:val="clear" w:color="auto" w:fill="FFFFFF"/>
+        </w:rPr>
+        <w:t>, среди которых есть и те, что могут помочь нам в решении поставленной задачи.</w:t>
+      </w:r>
+      <w:proofErr w:type="gramEnd"/>
+    </w:p>
+    <w:p>
+      <w:pPr>
+        <w:spacing w:line="360" w:lineRule="auto"/>
+        <w:rPr>
+          <w:rFonts w:ascii="Times New Roman" w:hAnsi="Times New Roman" w:cs="Times New Roman"/>
+          <w:sz w:val="24"/>
+        </w:rPr>
+      </w:pPr>
+      <w:r>
+        <w:rPr>
+          <w:rFonts w:ascii="Times New Roman" w:hAnsi="Times New Roman" w:cs="Times New Roman"/>
+          <w:sz w:val="24"/>
+          <w:szCs w:val="24"/>
+          <w:shd w:val="clear" w:color="auto" w:fill="FFFFFF"/>
+        </w:rPr>
+        <w:t xml:space="preserve"> Поскольку библиотеки  кластеризации введенных текстов мы к моменту начала работы над сайтом реализовали на </w:t>
+      </w:r>
+      <w:r>
+        <w:rPr>
+          <w:rFonts w:ascii="Times New Roman" w:hAnsi="Times New Roman" w:cs="Times New Roman"/>
+          <w:sz w:val="24"/>
+          <w:szCs w:val="24"/>
+          <w:shd w:val="clear" w:color="auto" w:fill="FFFFFF"/>
+          <w:lang w:val="en-US"/>
+        </w:rPr>
+        <w:t>C</w:t>
+      </w:r>
+      <w:r>
+        <w:rPr>
+          <w:rFonts w:ascii="Times New Roman" w:hAnsi="Times New Roman" w:cs="Times New Roman"/>
+          <w:sz w:val="24"/>
+          <w:szCs w:val="24"/>
+          <w:shd w:val="clear" w:color="auto" w:fill="FFFFFF"/>
+        </w:rPr>
+        <w:t>#</w:t>
+      </w:r>
+      <w:r>
+        <w:rPr>
+          <w:rFonts w:ascii="Times New Roman" w:hAnsi="Times New Roman" w:cs="Times New Roman"/>
+          <w:sz w:val="24"/>
+          <w:szCs w:val="24"/>
+          <w:shd w:val="clear" w:color="auto" w:fill="FFFFFF"/>
+        </w:rPr>
+        <w:t xml:space="preserve">, то изначально было принято решение об интеграции этих двух разных языков – </w:t>
+      </w:r>
+      <w:r>
+        <w:rPr>
+          <w:rFonts w:ascii="Times New Roman" w:hAnsi="Times New Roman" w:cs="Times New Roman"/>
+          <w:sz w:val="24"/>
+          <w:szCs w:val="24"/>
+          <w:shd w:val="clear" w:color="auto" w:fill="FFFFFF"/>
+          <w:lang w:val="en-US"/>
+        </w:rPr>
+        <w:t>Python</w:t>
+      </w:r>
+      <w:r>
+        <w:rPr>
+          <w:rFonts w:ascii="Times New Roman" w:hAnsi="Times New Roman" w:cs="Times New Roman"/>
+          <w:sz w:val="24"/>
+          <w:szCs w:val="24"/>
+          <w:shd w:val="clear" w:color="auto" w:fill="FFFFFF"/>
+        </w:rPr>
+        <w:t xml:space="preserve"> </w:t>
+      </w:r>
+      <w:r>
+        <w:rPr>
+          <w:rFonts w:ascii="Times New Roman" w:hAnsi="Times New Roman" w:cs="Times New Roman"/>
+          <w:sz w:val="24"/>
+          <w:szCs w:val="24"/>
+          <w:shd w:val="clear" w:color="auto" w:fill="FFFFFF"/>
+        </w:rPr>
+        <w:t xml:space="preserve">и </w:t>
+      </w:r>
+      <w:r>
+        <w:rPr>
+          <w:rFonts w:ascii="Times New Roman" w:hAnsi="Times New Roman" w:cs="Times New Roman"/>
+          <w:sz w:val="24"/>
+          <w:szCs w:val="24"/>
+          <w:shd w:val="clear" w:color="auto" w:fill="FFFFFF"/>
+          <w:lang w:val="en-US"/>
+        </w:rPr>
+        <w:t>C</w:t>
+      </w:r>
+      <w:r>
+        <w:rPr>
+          <w:rFonts w:ascii="Times New Roman" w:hAnsi="Times New Roman" w:cs="Times New Roman"/>
+          <w:sz w:val="24"/>
+          <w:szCs w:val="24"/>
+          <w:shd w:val="clear" w:color="auto" w:fill="FFFFFF"/>
+        </w:rPr>
+        <w:t>#</w:t>
+      </w:r>
+      <w:r>
+        <w:rPr>
+          <w:rFonts w:ascii="Times New Roman" w:hAnsi="Times New Roman" w:cs="Times New Roman"/>
+          <w:sz w:val="24"/>
+          <w:szCs w:val="24"/>
+          <w:shd w:val="clear" w:color="auto" w:fill="FFFFFF"/>
+        </w:rPr>
+        <w:t xml:space="preserve">. Решение мы нашли в языке </w:t>
+      </w:r>
+      <w:proofErr w:type="spellStart"/>
+      <w:r>
+        <w:rPr>
+          <w:rFonts w:ascii="Times New Roman" w:hAnsi="Times New Roman" w:cs="Times New Roman"/>
+          <w:sz w:val="24"/>
+          <w:szCs w:val="24"/>
+          <w:shd w:val="clear" w:color="auto" w:fill="FFFFFF"/>
+          <w:lang w:val="en-US"/>
+        </w:rPr>
+        <w:t>Ironpython</w:t>
+      </w:r>
+      <w:proofErr w:type="spellEnd"/>
+      <w:r>
+        <w:rPr>
+          <w:rFonts w:ascii="Times New Roman" w:hAnsi="Times New Roman" w:cs="Times New Roman"/>
+          <w:sz w:val="24"/>
+          <w:szCs w:val="24"/>
+          <w:shd w:val="clear" w:color="auto" w:fill="FFFFFF"/>
+        </w:rPr>
+        <w:t xml:space="preserve">, который и является интеграцией языка </w:t>
+      </w:r>
+      <w:r>
+        <w:rPr>
+          <w:rFonts w:ascii="Times New Roman" w:hAnsi="Times New Roman" w:cs="Times New Roman"/>
+          <w:sz w:val="24"/>
+          <w:szCs w:val="24"/>
+          <w:shd w:val="clear" w:color="auto" w:fill="FFFFFF"/>
+          <w:lang w:val="en-US"/>
+        </w:rPr>
+        <w:t>Python</w:t>
+      </w:r>
+      <w:r>
+        <w:rPr>
+          <w:rFonts w:ascii="Times New Roman" w:hAnsi="Times New Roman" w:cs="Times New Roman"/>
+          <w:sz w:val="24"/>
+          <w:szCs w:val="24"/>
+          <w:shd w:val="clear" w:color="auto" w:fill="FFFFFF"/>
+        </w:rPr>
+        <w:t xml:space="preserve"> </w:t>
+      </w:r>
+      <w:r>
+        <w:rPr>
+          <w:rFonts w:ascii="Times New Roman" w:hAnsi="Times New Roman" w:cs="Times New Roman"/>
+          <w:sz w:val="24"/>
+          <w:szCs w:val="24"/>
+          <w:shd w:val="clear" w:color="auto" w:fill="FFFFFF"/>
+        </w:rPr>
+        <w:t xml:space="preserve">и </w:t>
+      </w:r>
+      <w:r>
+        <w:rPr>
+          <w:rFonts w:ascii="Times New Roman" w:hAnsi="Times New Roman" w:cs="Times New Roman"/>
+          <w:sz w:val="24"/>
+          <w:szCs w:val="24"/>
+          <w:shd w:val="clear" w:color="auto" w:fill="FFFFFF"/>
+        </w:rPr>
+        <w:t>.</w:t>
+      </w:r>
+      <w:r>
+        <w:rPr>
+          <w:rFonts w:ascii="Times New Roman" w:hAnsi="Times New Roman" w:cs="Times New Roman"/>
+          <w:sz w:val="24"/>
+          <w:szCs w:val="24"/>
+          <w:shd w:val="clear" w:color="auto" w:fill="FFFFFF"/>
+          <w:lang w:val="en-US"/>
+        </w:rPr>
+        <w:t>NET</w:t>
+      </w:r>
+      <w:r>
+        <w:rPr>
+          <w:rFonts w:ascii="Times New Roman" w:hAnsi="Times New Roman" w:cs="Times New Roman"/>
+          <w:sz w:val="24"/>
+          <w:szCs w:val="24"/>
+          <w:shd w:val="clear" w:color="auto" w:fill="FFFFFF"/>
+        </w:rPr>
+        <w:t xml:space="preserve"> </w:t>
+      </w:r>
+      <w:r>
+        <w:rPr>
+          <w:rFonts w:ascii="Times New Roman" w:hAnsi="Times New Roman" w:cs="Times New Roman"/>
+          <w:sz w:val="24"/>
+          <w:szCs w:val="24"/>
+          <w:shd w:val="clear" w:color="auto" w:fill="FFFFFF"/>
+          <w:lang w:val="en-US"/>
+        </w:rPr>
+        <w:t>Framework</w:t>
+      </w:r>
+      <w:r>
+        <w:rPr>
+          <w:rFonts w:ascii="Times New Roman" w:hAnsi="Times New Roman" w:cs="Times New Roman"/>
+          <w:sz w:val="24"/>
+          <w:szCs w:val="24"/>
+          <w:shd w:val="clear" w:color="auto" w:fill="FFFFFF"/>
+        </w:rPr>
+        <w:t xml:space="preserve">. Однако,  решив проблему интеграции </w:t>
+      </w:r>
+      <w:proofErr w:type="spellStart"/>
+      <w:r>
+        <w:rPr>
+          <w:rFonts w:ascii="Times New Roman" w:hAnsi="Times New Roman" w:cs="Times New Roman"/>
+          <w:sz w:val="24"/>
+          <w:szCs w:val="24"/>
+          <w:shd w:val="clear" w:color="auto" w:fill="FFFFFF"/>
+          <w:lang w:val="en-US"/>
+        </w:rPr>
+        <w:t>Ironpython</w:t>
+      </w:r>
+      <w:proofErr w:type="spellEnd"/>
+      <w:r>
+        <w:rPr>
+          <w:rFonts w:ascii="Times New Roman" w:hAnsi="Times New Roman" w:cs="Times New Roman"/>
+          <w:sz w:val="24"/>
+          <w:szCs w:val="24"/>
+          <w:shd w:val="clear" w:color="auto" w:fill="FFFFFF"/>
+        </w:rPr>
+        <w:t xml:space="preserve"> </w:t>
+      </w:r>
+      <w:r>
+        <w:rPr>
+          <w:rFonts w:ascii="Times New Roman" w:hAnsi="Times New Roman" w:cs="Times New Roman"/>
+          <w:sz w:val="24"/>
+          <w:szCs w:val="24"/>
+          <w:shd w:val="clear" w:color="auto" w:fill="FFFFFF"/>
+        </w:rPr>
+        <w:t xml:space="preserve">и </w:t>
+      </w:r>
+      <w:r>
+        <w:rPr>
+          <w:rFonts w:ascii="Times New Roman" w:hAnsi="Times New Roman" w:cs="Times New Roman"/>
+          <w:sz w:val="24"/>
+          <w:szCs w:val="24"/>
+          <w:shd w:val="clear" w:color="auto" w:fill="FFFFFF"/>
+          <w:lang w:val="en-US"/>
+        </w:rPr>
+        <w:t>C</w:t>
+      </w:r>
+      <w:r>
+        <w:rPr>
+          <w:rFonts w:ascii="Times New Roman" w:hAnsi="Times New Roman" w:cs="Times New Roman"/>
+          <w:sz w:val="24"/>
+          <w:szCs w:val="24"/>
+          <w:shd w:val="clear" w:color="auto" w:fill="FFFFFF"/>
+        </w:rPr>
+        <w:t xml:space="preserve"># </w:t>
+      </w:r>
+      <w:r>
+        <w:rPr>
+          <w:rFonts w:ascii="Times New Roman" w:hAnsi="Times New Roman" w:cs="Times New Roman"/>
+          <w:sz w:val="24"/>
+          <w:szCs w:val="24"/>
+          <w:shd w:val="clear" w:color="auto" w:fill="FFFFFF"/>
+        </w:rPr>
+        <w:t xml:space="preserve">библиотек, мы столкнулись </w:t>
+      </w:r>
+      <w:proofErr w:type="gramStart"/>
+      <w:r>
+        <w:rPr>
+          <w:rFonts w:ascii="Times New Roman" w:hAnsi="Times New Roman" w:cs="Times New Roman"/>
+          <w:sz w:val="24"/>
+          <w:szCs w:val="24"/>
+          <w:shd w:val="clear" w:color="auto" w:fill="FFFFFF"/>
+        </w:rPr>
+        <w:t>с</w:t>
+      </w:r>
+      <w:bookmarkStart w:id="8" w:name="_GoBack"/>
+      <w:bookmarkEnd w:id="8"/>
+      <w:proofErr w:type="gramEnd"/>
     </w:p>
     <w:p>
       <w:pPr>
@@ -3533,7 +5288,7 @@
           <w:rPr>
             <w:noProof/>
           </w:rPr>
-          <w:t>11</w:t>
+          <w:t>14</w:t>
         </w:r>
         <w:r>
           <w:fldChar w:fldCharType="end"/>
@@ -3717,6 +5472,146 @@
     </w:lvl>
   </w:abstractNum>
   <w:abstractNum w:abstractNumId="1">
+    <w:nsid w:val="00000002"/>
+    <w:multiLevelType w:val="multilevel"/>
+    <w:tmpl w:val="00000002"/>
+    <w:lvl w:ilvl="0">
+      <w:start w:val="1"/>
+      <w:numFmt w:val="bullet"/>
+      <w:lvlText w:val=""/>
+      <w:lvlJc w:val="left"/>
+      <w:pPr>
+        <w:tabs>
+          <w:tab w:val="num" w:pos="720"/>
+        </w:tabs>
+        <w:ind w:left="720" w:hanging="360"/>
+      </w:pPr>
+      <w:rPr>
+        <w:rFonts w:ascii="Symbol" w:hAnsi="Symbol" w:cs="OpenSymbol"/>
+      </w:rPr>
+    </w:lvl>
+    <w:lvl w:ilvl="1">
+      <w:start w:val="1"/>
+      <w:numFmt w:val="bullet"/>
+      <w:lvlText w:val=""/>
+      <w:lvlJc w:val="left"/>
+      <w:pPr>
+        <w:tabs>
+          <w:tab w:val="num" w:pos="1080"/>
+        </w:tabs>
+        <w:ind w:left="1080" w:hanging="360"/>
+      </w:pPr>
+      <w:rPr>
+        <w:rFonts w:ascii="Symbol" w:hAnsi="Symbol" w:cs="OpenSymbol"/>
+      </w:rPr>
+    </w:lvl>
+    <w:lvl w:ilvl="2">
+      <w:start w:val="1"/>
+      <w:numFmt w:val="bullet"/>
+      <w:lvlText w:val=""/>
+      <w:lvlJc w:val="left"/>
+      <w:pPr>
+        <w:tabs>
+          <w:tab w:val="num" w:pos="1440"/>
+        </w:tabs>
+        <w:ind w:left="1440" w:hanging="360"/>
+      </w:pPr>
+      <w:rPr>
+        <w:rFonts w:ascii="Symbol" w:hAnsi="Symbol" w:cs="OpenSymbol"/>
+      </w:rPr>
+    </w:lvl>
+    <w:lvl w:ilvl="3">
+      <w:start w:val="1"/>
+      <w:numFmt w:val="bullet"/>
+      <w:lvlText w:val=""/>
+      <w:lvlJc w:val="left"/>
+      <w:pPr>
+        <w:tabs>
+          <w:tab w:val="num" w:pos="1800"/>
+        </w:tabs>
+        <w:ind w:left="1800" w:hanging="360"/>
+      </w:pPr>
+      <w:rPr>
+        <w:rFonts w:ascii="Symbol" w:hAnsi="Symbol" w:cs="OpenSymbol"/>
+      </w:rPr>
+    </w:lvl>
+    <w:lvl w:ilvl="4">
+      <w:start w:val="1"/>
+      <w:numFmt w:val="bullet"/>
+      <w:lvlText w:val=""/>
+      <w:lvlJc w:val="left"/>
+      <w:pPr>
+        <w:tabs>
+          <w:tab w:val="num" w:pos="2160"/>
+        </w:tabs>
+        <w:ind w:left="2160" w:hanging="360"/>
+      </w:pPr>
+      <w:rPr>
+        <w:rFonts w:ascii="Symbol" w:hAnsi="Symbol" w:cs="OpenSymbol"/>
+      </w:rPr>
+    </w:lvl>
+    <w:lvl w:ilvl="5">
+      <w:start w:val="1"/>
+      <w:numFmt w:val="bullet"/>
+      <w:lvlText w:val=""/>
+      <w:lvlJc w:val="left"/>
+      <w:pPr>
+        <w:tabs>
+          <w:tab w:val="num" w:pos="2520"/>
+        </w:tabs>
+        <w:ind w:left="2520" w:hanging="360"/>
+      </w:pPr>
+      <w:rPr>
+        <w:rFonts w:ascii="Symbol" w:hAnsi="Symbol" w:cs="OpenSymbol"/>
+      </w:rPr>
+    </w:lvl>
+    <w:lvl w:ilvl="6">
+      <w:start w:val="1"/>
+      <w:numFmt w:val="bullet"/>
+      <w:lvlText w:val=""/>
+      <w:lvlJc w:val="left"/>
+      <w:pPr>
+        <w:tabs>
+          <w:tab w:val="num" w:pos="2880"/>
+        </w:tabs>
+        <w:ind w:left="2880" w:hanging="360"/>
+      </w:pPr>
+      <w:rPr>
+        <w:rFonts w:ascii="Symbol" w:hAnsi="Symbol" w:cs="OpenSymbol"/>
+      </w:rPr>
+    </w:lvl>
+    <w:lvl w:ilvl="7">
+      <w:start w:val="1"/>
+      <w:numFmt w:val="bullet"/>
+      <w:lvlText w:val=""/>
+      <w:lvlJc w:val="left"/>
+      <w:pPr>
+        <w:tabs>
+          <w:tab w:val="num" w:pos="3240"/>
+        </w:tabs>
+        <w:ind w:left="3240" w:hanging="360"/>
+      </w:pPr>
+      <w:rPr>
+        <w:rFonts w:ascii="Symbol" w:hAnsi="Symbol" w:cs="OpenSymbol"/>
+      </w:rPr>
+    </w:lvl>
+    <w:lvl w:ilvl="8">
+      <w:start w:val="1"/>
+      <w:numFmt w:val="bullet"/>
+      <w:lvlText w:val=""/>
+      <w:lvlJc w:val="left"/>
+      <w:pPr>
+        <w:tabs>
+          <w:tab w:val="num" w:pos="3600"/>
+        </w:tabs>
+        <w:ind w:left="3600" w:hanging="360"/>
+      </w:pPr>
+      <w:rPr>
+        <w:rFonts w:ascii="Symbol" w:hAnsi="Symbol" w:cs="OpenSymbol"/>
+      </w:rPr>
+    </w:lvl>
+  </w:abstractNum>
+  <w:abstractNum w:abstractNumId="2">
     <w:nsid w:val="00000004"/>
     <w:multiLevelType w:val="multilevel"/>
     <w:tmpl w:val="00000004"/>
@@ -3856,7 +5751,7 @@
       </w:rPr>
     </w:lvl>
   </w:abstractNum>
-  <w:abstractNum w:abstractNumId="2">
+  <w:abstractNum w:abstractNumId="3">
     <w:nsid w:val="00000005"/>
     <w:multiLevelType w:val="multilevel"/>
     <w:tmpl w:val="00000005"/>
@@ -3996,7 +5891,7 @@
       </w:rPr>
     </w:lvl>
   </w:abstractNum>
-  <w:abstractNum w:abstractNumId="3">
+  <w:abstractNum w:abstractNumId="4">
     <w:nsid w:val="037D78A3"/>
     <w:multiLevelType w:val="hybridMultilevel"/>
     <w:tmpl w:val="85B87818"/>
@@ -4085,7 +5980,7 @@
       </w:pPr>
     </w:lvl>
   </w:abstractNum>
-  <w:abstractNum w:abstractNumId="4">
+  <w:abstractNum w:abstractNumId="5">
     <w:nsid w:val="060530F8"/>
     <w:multiLevelType w:val="hybridMultilevel"/>
     <w:tmpl w:val="1C7E80DC"/>
@@ -4174,7 +6069,7 @@
       </w:pPr>
     </w:lvl>
   </w:abstractNum>
-  <w:abstractNum w:abstractNumId="5">
+  <w:abstractNum w:abstractNumId="6">
     <w:nsid w:val="133D4905"/>
     <w:multiLevelType w:val="hybridMultilevel"/>
     <w:tmpl w:val="29029022"/>
@@ -4287,7 +6182,7 @@
       </w:rPr>
     </w:lvl>
   </w:abstractNum>
-  <w:abstractNum w:abstractNumId="6">
+  <w:abstractNum w:abstractNumId="7">
     <w:nsid w:val="2BF2283C"/>
     <w:multiLevelType w:val="multilevel"/>
     <w:tmpl w:val="00000001"/>
@@ -4427,7 +6322,7 @@
       </w:rPr>
     </w:lvl>
   </w:abstractNum>
-  <w:abstractNum w:abstractNumId="7">
+  <w:abstractNum w:abstractNumId="8">
     <w:nsid w:val="2FA90FFD"/>
     <w:multiLevelType w:val="hybridMultilevel"/>
     <w:tmpl w:val="8712634C"/>
@@ -4516,7 +6411,147 @@
       </w:pPr>
     </w:lvl>
   </w:abstractNum>
-  <w:abstractNum w:abstractNumId="8">
+  <w:abstractNum w:abstractNumId="9">
+    <w:nsid w:val="406C24F9"/>
+    <w:multiLevelType w:val="multilevel"/>
+    <w:tmpl w:val="00000003"/>
+    <w:lvl w:ilvl="0">
+      <w:start w:val="1"/>
+      <w:numFmt w:val="bullet"/>
+      <w:lvlText w:val=""/>
+      <w:lvlJc w:val="left"/>
+      <w:pPr>
+        <w:tabs>
+          <w:tab w:val="num" w:pos="720"/>
+        </w:tabs>
+        <w:ind w:left="720" w:hanging="360"/>
+      </w:pPr>
+      <w:rPr>
+        <w:rFonts w:ascii="Symbol" w:hAnsi="Symbol" w:cs="OpenSymbol"/>
+      </w:rPr>
+    </w:lvl>
+    <w:lvl w:ilvl="1">
+      <w:start w:val="1"/>
+      <w:numFmt w:val="bullet"/>
+      <w:lvlText w:val=""/>
+      <w:lvlJc w:val="left"/>
+      <w:pPr>
+        <w:tabs>
+          <w:tab w:val="num" w:pos="1080"/>
+        </w:tabs>
+        <w:ind w:left="1080" w:hanging="360"/>
+      </w:pPr>
+      <w:rPr>
+        <w:rFonts w:ascii="Symbol" w:hAnsi="Symbol" w:cs="OpenSymbol"/>
+      </w:rPr>
+    </w:lvl>
+    <w:lvl w:ilvl="2">
+      <w:start w:val="1"/>
+      <w:numFmt w:val="bullet"/>
+      <w:lvlText w:val=""/>
+      <w:lvlJc w:val="left"/>
+      <w:pPr>
+        <w:tabs>
+          <w:tab w:val="num" w:pos="1440"/>
+        </w:tabs>
+        <w:ind w:left="1440" w:hanging="360"/>
+      </w:pPr>
+      <w:rPr>
+        <w:rFonts w:ascii="Symbol" w:hAnsi="Symbol" w:cs="OpenSymbol"/>
+      </w:rPr>
+    </w:lvl>
+    <w:lvl w:ilvl="3">
+      <w:start w:val="1"/>
+      <w:numFmt w:val="bullet"/>
+      <w:lvlText w:val=""/>
+      <w:lvlJc w:val="left"/>
+      <w:pPr>
+        <w:tabs>
+          <w:tab w:val="num" w:pos="1800"/>
+        </w:tabs>
+        <w:ind w:left="1800" w:hanging="360"/>
+      </w:pPr>
+      <w:rPr>
+        <w:rFonts w:ascii="Symbol" w:hAnsi="Symbol" w:cs="OpenSymbol"/>
+      </w:rPr>
+    </w:lvl>
+    <w:lvl w:ilvl="4">
+      <w:start w:val="1"/>
+      <w:numFmt w:val="bullet"/>
+      <w:lvlText w:val=""/>
+      <w:lvlJc w:val="left"/>
+      <w:pPr>
+        <w:tabs>
+          <w:tab w:val="num" w:pos="2160"/>
+        </w:tabs>
+        <w:ind w:left="2160" w:hanging="360"/>
+      </w:pPr>
+      <w:rPr>
+        <w:rFonts w:ascii="Symbol" w:hAnsi="Symbol" w:cs="OpenSymbol"/>
+      </w:rPr>
+    </w:lvl>
+    <w:lvl w:ilvl="5">
+      <w:start w:val="1"/>
+      <w:numFmt w:val="bullet"/>
+      <w:lvlText w:val=""/>
+      <w:lvlJc w:val="left"/>
+      <w:pPr>
+        <w:tabs>
+          <w:tab w:val="num" w:pos="2520"/>
+        </w:tabs>
+        <w:ind w:left="2520" w:hanging="360"/>
+      </w:pPr>
+      <w:rPr>
+        <w:rFonts w:ascii="Symbol" w:hAnsi="Symbol" w:cs="OpenSymbol"/>
+      </w:rPr>
+    </w:lvl>
+    <w:lvl w:ilvl="6">
+      <w:start w:val="1"/>
+      <w:numFmt w:val="bullet"/>
+      <w:lvlText w:val=""/>
+      <w:lvlJc w:val="left"/>
+      <w:pPr>
+        <w:tabs>
+          <w:tab w:val="num" w:pos="2880"/>
+        </w:tabs>
+        <w:ind w:left="2880" w:hanging="360"/>
+      </w:pPr>
+      <w:rPr>
+        <w:rFonts w:ascii="Symbol" w:hAnsi="Symbol" w:cs="OpenSymbol"/>
+      </w:rPr>
+    </w:lvl>
+    <w:lvl w:ilvl="7">
+      <w:start w:val="1"/>
+      <w:numFmt w:val="bullet"/>
+      <w:lvlText w:val=""/>
+      <w:lvlJc w:val="left"/>
+      <w:pPr>
+        <w:tabs>
+          <w:tab w:val="num" w:pos="3240"/>
+        </w:tabs>
+        <w:ind w:left="3240" w:hanging="360"/>
+      </w:pPr>
+      <w:rPr>
+        <w:rFonts w:ascii="Symbol" w:hAnsi="Symbol" w:cs="OpenSymbol"/>
+      </w:rPr>
+    </w:lvl>
+    <w:lvl w:ilvl="8">
+      <w:start w:val="1"/>
+      <w:numFmt w:val="bullet"/>
+      <w:lvlText w:val=""/>
+      <w:lvlJc w:val="left"/>
+      <w:pPr>
+        <w:tabs>
+          <w:tab w:val="num" w:pos="3600"/>
+        </w:tabs>
+        <w:ind w:left="3600" w:hanging="360"/>
+      </w:pPr>
+      <w:rPr>
+        <w:rFonts w:ascii="Symbol" w:hAnsi="Symbol" w:cs="OpenSymbol"/>
+      </w:rPr>
+    </w:lvl>
+  </w:abstractNum>
+  <w:abstractNum w:abstractNumId="10">
     <w:nsid w:val="44430695"/>
     <w:multiLevelType w:val="hybridMultilevel"/>
     <w:tmpl w:val="5182823A"/>
@@ -4602,7 +6637,147 @@
       </w:pPr>
     </w:lvl>
   </w:abstractNum>
-  <w:abstractNum w:abstractNumId="9">
+  <w:abstractNum w:abstractNumId="11">
+    <w:nsid w:val="4A585D59"/>
+    <w:multiLevelType w:val="multilevel"/>
+    <w:tmpl w:val="00000001"/>
+    <w:lvl w:ilvl="0">
+      <w:start w:val="1"/>
+      <w:numFmt w:val="bullet"/>
+      <w:lvlText w:val=""/>
+      <w:lvlJc w:val="left"/>
+      <w:pPr>
+        <w:tabs>
+          <w:tab w:val="num" w:pos="720"/>
+        </w:tabs>
+        <w:ind w:left="720" w:hanging="360"/>
+      </w:pPr>
+      <w:rPr>
+        <w:rFonts w:ascii="Symbol" w:hAnsi="Symbol" w:cs="OpenSymbol"/>
+      </w:rPr>
+    </w:lvl>
+    <w:lvl w:ilvl="1">
+      <w:start w:val="1"/>
+      <w:numFmt w:val="bullet"/>
+      <w:lvlText w:val=""/>
+      <w:lvlJc w:val="left"/>
+      <w:pPr>
+        <w:tabs>
+          <w:tab w:val="num" w:pos="1080"/>
+        </w:tabs>
+        <w:ind w:left="1080" w:hanging="360"/>
+      </w:pPr>
+      <w:rPr>
+        <w:rFonts w:ascii="Symbol" w:hAnsi="Symbol" w:cs="OpenSymbol"/>
+      </w:rPr>
+    </w:lvl>
+    <w:lvl w:ilvl="2">
+      <w:start w:val="1"/>
+      <w:numFmt w:val="bullet"/>
+      <w:lvlText w:val=""/>
+      <w:lvlJc w:val="left"/>
+      <w:pPr>
+        <w:tabs>
+          <w:tab w:val="num" w:pos="1440"/>
+        </w:tabs>
+        <w:ind w:left="1440" w:hanging="360"/>
+      </w:pPr>
+      <w:rPr>
+        <w:rFonts w:ascii="Symbol" w:hAnsi="Symbol" w:cs="OpenSymbol"/>
+      </w:rPr>
+    </w:lvl>
+    <w:lvl w:ilvl="3">
+      <w:start w:val="1"/>
+      <w:numFmt w:val="bullet"/>
+      <w:lvlText w:val=""/>
+      <w:lvlJc w:val="left"/>
+      <w:pPr>
+        <w:tabs>
+          <w:tab w:val="num" w:pos="1800"/>
+        </w:tabs>
+        <w:ind w:left="1800" w:hanging="360"/>
+      </w:pPr>
+      <w:rPr>
+        <w:rFonts w:ascii="Symbol" w:hAnsi="Symbol" w:cs="OpenSymbol"/>
+      </w:rPr>
+    </w:lvl>
+    <w:lvl w:ilvl="4">
+      <w:start w:val="1"/>
+      <w:numFmt w:val="bullet"/>
+      <w:lvlText w:val=""/>
+      <w:lvlJc w:val="left"/>
+      <w:pPr>
+        <w:tabs>
+          <w:tab w:val="num" w:pos="2160"/>
+        </w:tabs>
+        <w:ind w:left="2160" w:hanging="360"/>
+      </w:pPr>
+      <w:rPr>
+        <w:rFonts w:ascii="Symbol" w:hAnsi="Symbol" w:cs="OpenSymbol"/>
+      </w:rPr>
+    </w:lvl>
+    <w:lvl w:ilvl="5">
+      <w:start w:val="1"/>
+      <w:numFmt w:val="bullet"/>
+      <w:lvlText w:val=""/>
+      <w:lvlJc w:val="left"/>
+      <w:pPr>
+        <w:tabs>
+          <w:tab w:val="num" w:pos="2520"/>
+        </w:tabs>
+        <w:ind w:left="2520" w:hanging="360"/>
+      </w:pPr>
+      <w:rPr>
+        <w:rFonts w:ascii="Symbol" w:hAnsi="Symbol" w:cs="OpenSymbol"/>
+      </w:rPr>
+    </w:lvl>
+    <w:lvl w:ilvl="6">
+      <w:start w:val="1"/>
+      <w:numFmt w:val="bullet"/>
+      <w:lvlText w:val=""/>
+      <w:lvlJc w:val="left"/>
+      <w:pPr>
+        <w:tabs>
+          <w:tab w:val="num" w:pos="2880"/>
+        </w:tabs>
+        <w:ind w:left="2880" w:hanging="360"/>
+      </w:pPr>
+      <w:rPr>
+        <w:rFonts w:ascii="Symbol" w:hAnsi="Symbol" w:cs="OpenSymbol"/>
+      </w:rPr>
+    </w:lvl>
+    <w:lvl w:ilvl="7">
+      <w:start w:val="1"/>
+      <w:numFmt w:val="bullet"/>
+      <w:lvlText w:val=""/>
+      <w:lvlJc w:val="left"/>
+      <w:pPr>
+        <w:tabs>
+          <w:tab w:val="num" w:pos="3240"/>
+        </w:tabs>
+        <w:ind w:left="3240" w:hanging="360"/>
+      </w:pPr>
+      <w:rPr>
+        <w:rFonts w:ascii="Symbol" w:hAnsi="Symbol" w:cs="OpenSymbol"/>
+      </w:rPr>
+    </w:lvl>
+    <w:lvl w:ilvl="8">
+      <w:start w:val="1"/>
+      <w:numFmt w:val="bullet"/>
+      <w:lvlText w:val=""/>
+      <w:lvlJc w:val="left"/>
+      <w:pPr>
+        <w:tabs>
+          <w:tab w:val="num" w:pos="3600"/>
+        </w:tabs>
+        <w:ind w:left="3600" w:hanging="360"/>
+      </w:pPr>
+      <w:rPr>
+        <w:rFonts w:ascii="Symbol" w:hAnsi="Symbol" w:cs="OpenSymbol"/>
+      </w:rPr>
+    </w:lvl>
+  </w:abstractNum>
+  <w:abstractNum w:abstractNumId="12">
     <w:nsid w:val="4E9A3212"/>
     <w:multiLevelType w:val="hybridMultilevel"/>
     <w:tmpl w:val="805CE152"/>
@@ -4691,7 +6866,7 @@
       </w:pPr>
     </w:lvl>
   </w:abstractNum>
-  <w:abstractNum w:abstractNumId="10">
+  <w:abstractNum w:abstractNumId="13">
     <w:nsid w:val="5897550A"/>
     <w:multiLevelType w:val="hybridMultilevel"/>
     <w:tmpl w:val="402E8780"/>
@@ -4804,7 +6979,7 @@
       </w:rPr>
     </w:lvl>
   </w:abstractNum>
-  <w:abstractNum w:abstractNumId="11">
+  <w:abstractNum w:abstractNumId="14">
     <w:nsid w:val="6C751F44"/>
     <w:multiLevelType w:val="hybridMultilevel"/>
     <w:tmpl w:val="308CCD24"/>
@@ -4917,7 +7092,7 @@
       </w:rPr>
     </w:lvl>
   </w:abstractNum>
-  <w:abstractNum w:abstractNumId="12">
+  <w:abstractNum w:abstractNumId="15">
     <w:nsid w:val="73D3387A"/>
     <w:multiLevelType w:val="hybridMultilevel"/>
     <w:tmpl w:val="F08CEB2A"/>
@@ -5004,27 +7179,60 @@
     </w:lvl>
   </w:abstractNum>
   <w:num w:numId="1">
+    <w:abstractNumId w:val="8"/>
+  </w:num>
+  <w:num w:numId="2">
+    <w:abstractNumId w:val="5"/>
+  </w:num>
+  <w:num w:numId="3">
+    <w:abstractNumId w:val="4"/>
+  </w:num>
+  <w:num w:numId="4">
     <w:abstractNumId w:val="7"/>
   </w:num>
-  <w:num w:numId="2">
-    <w:abstractNumId w:val="4"/>
-  </w:num>
-  <w:num w:numId="3">
-    <w:abstractNumId w:val="3"/>
-  </w:num>
-  <w:num w:numId="4">
-    <w:abstractNumId w:val="6"/>
-  </w:num>
   <w:num w:numId="5">
-    <w:abstractNumId w:val="1"/>
+    <w:abstractNumId w:val="2"/>
   </w:num>
   <w:num w:numId="6">
-    <w:abstractNumId w:val="8"/>
+    <w:abstractNumId w:val="10"/>
   </w:num>
   <w:num w:numId="7">
     <w:abstractNumId w:val="0"/>
   </w:num>
   <w:num w:numId="8">
+    <w:abstractNumId w:val="15"/>
+    <w:lvlOverride w:ilvl="0">
+      <w:startOverride w:val="1"/>
+    </w:lvlOverride>
+    <w:lvlOverride w:ilvl="1">
+      <w:startOverride w:val="1"/>
+    </w:lvlOverride>
+    <w:lvlOverride w:ilvl="2">
+      <w:startOverride w:val="1"/>
+    </w:lvlOverride>
+    <w:lvlOverride w:ilvl="3">
+      <w:startOverride w:val="1"/>
+    </w:lvlOverride>
+    <w:lvlOverride w:ilvl="4">
+      <w:startOverride w:val="1"/>
+    </w:lvlOverride>
+    <w:lvlOverride w:ilvl="5">
+      <w:startOverride w:val="1"/>
+    </w:lvlOverride>
+    <w:lvlOverride w:ilvl="6">
+      <w:startOverride w:val="1"/>
+    </w:lvlOverride>
+    <w:lvlOverride w:ilvl="7">
+      <w:startOverride w:val="1"/>
+    </w:lvlOverride>
+    <w:lvlOverride w:ilvl="8">
+      <w:startOverride w:val="1"/>
+    </w:lvlOverride>
+  </w:num>
+  <w:num w:numId="9">
+    <w:abstractNumId w:val="6"/>
+  </w:num>
+  <w:num w:numId="10">
     <w:abstractNumId w:val="12"/>
     <w:lvlOverride w:ilvl="0">
       <w:startOverride w:val="1"/>
@@ -5054,74 +7262,23 @@
       <w:startOverride w:val="1"/>
     </w:lvlOverride>
   </w:num>
-  <w:num w:numId="9">
-    <w:abstractNumId w:val="5"/>
-    <w:lvlOverride w:ilvl="0"/>
-    <w:lvlOverride w:ilvl="1"/>
-    <w:lvlOverride w:ilvl="2"/>
-    <w:lvlOverride w:ilvl="3"/>
-    <w:lvlOverride w:ilvl="4"/>
-    <w:lvlOverride w:ilvl="5"/>
-    <w:lvlOverride w:ilvl="6"/>
-    <w:lvlOverride w:ilvl="7"/>
-    <w:lvlOverride w:ilvl="8"/>
-  </w:num>
-  <w:num w:numId="10">
-    <w:abstractNumId w:val="9"/>
-    <w:lvlOverride w:ilvl="0">
-      <w:startOverride w:val="1"/>
-    </w:lvlOverride>
-    <w:lvlOverride w:ilvl="1">
-      <w:startOverride w:val="1"/>
-    </w:lvlOverride>
-    <w:lvlOverride w:ilvl="2">
-      <w:startOverride w:val="1"/>
-    </w:lvlOverride>
-    <w:lvlOverride w:ilvl="3">
-      <w:startOverride w:val="1"/>
-    </w:lvlOverride>
-    <w:lvlOverride w:ilvl="4">
-      <w:startOverride w:val="1"/>
-    </w:lvlOverride>
-    <w:lvlOverride w:ilvl="5">
-      <w:startOverride w:val="1"/>
-    </w:lvlOverride>
-    <w:lvlOverride w:ilvl="6">
-      <w:startOverride w:val="1"/>
-    </w:lvlOverride>
-    <w:lvlOverride w:ilvl="7">
-      <w:startOverride w:val="1"/>
-    </w:lvlOverride>
-    <w:lvlOverride w:ilvl="8">
-      <w:startOverride w:val="1"/>
-    </w:lvlOverride>
-  </w:num>
   <w:num w:numId="11">
-    <w:abstractNumId w:val="10"/>
-    <w:lvlOverride w:ilvl="0"/>
-    <w:lvlOverride w:ilvl="1"/>
-    <w:lvlOverride w:ilvl="2"/>
-    <w:lvlOverride w:ilvl="3"/>
-    <w:lvlOverride w:ilvl="4"/>
-    <w:lvlOverride w:ilvl="5"/>
-    <w:lvlOverride w:ilvl="6"/>
-    <w:lvlOverride w:ilvl="7"/>
-    <w:lvlOverride w:ilvl="8"/>
+    <w:abstractNumId w:val="13"/>
   </w:num>
   <w:num w:numId="12">
-    <w:abstractNumId w:val="11"/>
-    <w:lvlOverride w:ilvl="0"/>
-    <w:lvlOverride w:ilvl="1"/>
-    <w:lvlOverride w:ilvl="2"/>
-    <w:lvlOverride w:ilvl="3"/>
-    <w:lvlOverride w:ilvl="4"/>
-    <w:lvlOverride w:ilvl="5"/>
-    <w:lvlOverride w:ilvl="6"/>
-    <w:lvlOverride w:ilvl="7"/>
-    <w:lvlOverride w:ilvl="8"/>
+    <w:abstractNumId w:val="14"/>
   </w:num>
   <w:num w:numId="13">
-    <w:abstractNumId w:val="2"/>
+    <w:abstractNumId w:val="3"/>
+  </w:num>
+  <w:num w:numId="14">
+    <w:abstractNumId w:val="11"/>
+  </w:num>
+  <w:num w:numId="15">
+    <w:abstractNumId w:val="9"/>
+  </w:num>
+  <w:num w:numId="16">
+    <w:abstractNumId w:val="1"/>
   </w:num>
 </w:numbering>
 </file>
@@ -5310,6 +7467,30 @@
       <w:szCs w:val="28"/>
     </w:rPr>
   </w:style>
+  <w:style w:type="paragraph" w:styleId="2">
+    <w:name w:val="heading 2"/>
+    <w:basedOn w:val="a"/>
+    <w:next w:val="a"/>
+    <w:link w:val="20"/>
+    <w:uiPriority w:val="9"/>
+    <w:unhideWhenUsed/>
+    <w:qFormat/>
+    <w:rsid w:val="004C1FF3"/>
+    <w:pPr>
+      <w:keepNext/>
+      <w:keepLines/>
+      <w:spacing w:before="200" w:after="0"/>
+      <w:outlineLvl w:val="1"/>
+    </w:pPr>
+    <w:rPr>
+      <w:rFonts w:asciiTheme="majorHAnsi" w:eastAsiaTheme="majorEastAsia" w:hAnsiTheme="majorHAnsi" w:cstheme="majorBidi"/>
+      <w:b/>
+      <w:bCs/>
+      <w:color w:val="4F81BD" w:themeColor="accent1"/>
+      <w:sz w:val="26"/>
+      <w:szCs w:val="26"/>
+    </w:rPr>
+  </w:style>
   <w:style w:type="character" w:default="1" w:styleId="a0">
     <w:name w:val="Default Paragraph Font"/>
     <w:uiPriority w:val="1"/>
@@ -5379,10 +7560,10 @@
       <w:lang w:eastAsia="ru-RU"/>
     </w:rPr>
   </w:style>
-  <w:style w:type="paragraph" w:styleId="2">
+  <w:style w:type="paragraph" w:styleId="21">
     <w:name w:val="Body Text 2"/>
     <w:basedOn w:val="a"/>
-    <w:link w:val="20"/>
+    <w:link w:val="22"/>
     <w:semiHidden/>
     <w:rsid w:val="005A6E3E"/>
     <w:pPr>
@@ -5396,10 +7577,10 @@
       <w:lang w:eastAsia="ru-RU"/>
     </w:rPr>
   </w:style>
-  <w:style w:type="character" w:customStyle="1" w:styleId="20">
+  <w:style w:type="character" w:customStyle="1" w:styleId="22">
     <w:name w:val="Основной текст 2 Знак"/>
     <w:basedOn w:val="a0"/>
-    <w:link w:val="2"/>
+    <w:link w:val="21"/>
     <w:semiHidden/>
     <w:rsid w:val="005A6E3E"/>
     <w:rPr>
@@ -6800,6 +8981,34 @@
       <w:lang w:eastAsia="ru-RU"/>
     </w:rPr>
   </w:style>
+  <w:style w:type="character" w:customStyle="1" w:styleId="20">
+    <w:name w:val="Заголовок 2 Знак"/>
+    <w:basedOn w:val="a0"/>
+    <w:link w:val="2"/>
+    <w:uiPriority w:val="9"/>
+    <w:rsid w:val="004C1FF3"/>
+    <w:rPr>
+      <w:rFonts w:asciiTheme="majorHAnsi" w:eastAsiaTheme="majorEastAsia" w:hAnsiTheme="majorHAnsi" w:cstheme="majorBidi"/>
+      <w:b/>
+      <w:bCs/>
+      <w:color w:val="4F81BD" w:themeColor="accent1"/>
+      <w:sz w:val="26"/>
+      <w:szCs w:val="26"/>
+    </w:rPr>
+  </w:style>
+  <w:style w:type="paragraph" w:styleId="23">
+    <w:name w:val="toc 2"/>
+    <w:basedOn w:val="a"/>
+    <w:next w:val="a"/>
+    <w:autoRedefine/>
+    <w:uiPriority w:val="39"/>
+    <w:unhideWhenUsed/>
+    <w:rsid w:val="006823DA"/>
+    <w:pPr>
+      <w:spacing w:after="100"/>
+      <w:ind w:left="220"/>
+    </w:pPr>
+  </w:style>
 </w:styles>
 </file>
 
@@ -6987,6 +9196,30 @@
       <w:szCs w:val="28"/>
     </w:rPr>
   </w:style>
+  <w:style w:type="paragraph" w:styleId="2">
+    <w:name w:val="heading 2"/>
+    <w:basedOn w:val="a"/>
+    <w:next w:val="a"/>
+    <w:link w:val="20"/>
+    <w:uiPriority w:val="9"/>
+    <w:unhideWhenUsed/>
+    <w:qFormat/>
+    <w:rsid w:val="004C1FF3"/>
+    <w:pPr>
+      <w:keepNext/>
+      <w:keepLines/>
+      <w:spacing w:before="200" w:after="0"/>
+      <w:outlineLvl w:val="1"/>
+    </w:pPr>
+    <w:rPr>
+      <w:rFonts w:asciiTheme="majorHAnsi" w:eastAsiaTheme="majorEastAsia" w:hAnsiTheme="majorHAnsi" w:cstheme="majorBidi"/>
+      <w:b/>
+      <w:bCs/>
+      <w:color w:val="4F81BD" w:themeColor="accent1"/>
+      <w:sz w:val="26"/>
+      <w:szCs w:val="26"/>
+    </w:rPr>
+  </w:style>
   <w:style w:type="character" w:default="1" w:styleId="a0">
     <w:name w:val="Default Paragraph Font"/>
     <w:uiPriority w:val="1"/>
@@ -7056,10 +9289,10 @@
       <w:lang w:eastAsia="ru-RU"/>
     </w:rPr>
   </w:style>
-  <w:style w:type="paragraph" w:styleId="2">
+  <w:style w:type="paragraph" w:styleId="21">
     <w:name w:val="Body Text 2"/>
     <w:basedOn w:val="a"/>
-    <w:link w:val="20"/>
+    <w:link w:val="22"/>
     <w:semiHidden/>
     <w:rsid w:val="005A6E3E"/>
     <w:pPr>
@@ -7073,10 +9306,10 @@
       <w:lang w:eastAsia="ru-RU"/>
     </w:rPr>
   </w:style>
-  <w:style w:type="character" w:customStyle="1" w:styleId="20">
+  <w:style w:type="character" w:customStyle="1" w:styleId="22">
     <w:name w:val="Основной текст 2 Знак"/>
     <w:basedOn w:val="a0"/>
-    <w:link w:val="2"/>
+    <w:link w:val="21"/>
     <w:semiHidden/>
     <w:rsid w:val="005A6E3E"/>
     <w:rPr>
@@ -8476,6 +10709,34 @@
       <w:szCs w:val="24"/>
       <w:lang w:eastAsia="ru-RU"/>
     </w:rPr>
+  </w:style>
+  <w:style w:type="character" w:customStyle="1" w:styleId="20">
+    <w:name w:val="Заголовок 2 Знак"/>
+    <w:basedOn w:val="a0"/>
+    <w:link w:val="2"/>
+    <w:uiPriority w:val="9"/>
+    <w:rsid w:val="004C1FF3"/>
+    <w:rPr>
+      <w:rFonts w:asciiTheme="majorHAnsi" w:eastAsiaTheme="majorEastAsia" w:hAnsiTheme="majorHAnsi" w:cstheme="majorBidi"/>
+      <w:b/>
+      <w:bCs/>
+      <w:color w:val="4F81BD" w:themeColor="accent1"/>
+      <w:sz w:val="26"/>
+      <w:szCs w:val="26"/>
+    </w:rPr>
+  </w:style>
+  <w:style w:type="paragraph" w:styleId="23">
+    <w:name w:val="toc 2"/>
+    <w:basedOn w:val="a"/>
+    <w:next w:val="a"/>
+    <w:autoRedefine/>
+    <w:uiPriority w:val="39"/>
+    <w:unhideWhenUsed/>
+    <w:rsid w:val="006823DA"/>
+    <w:pPr>
+      <w:spacing w:after="100"/>
+      <w:ind w:left="220"/>
+    </w:pPr>
   </w:style>
 </w:styles>
 </file>
@@ -8770,7 +11031,7 @@
 </file>
 
 <file path=customXml/itemProps1.xml><?xml version="1.0" encoding="utf-8"?>
-<ds:datastoreItem xmlns:ds="http://schemas.openxmlformats.org/officeDocument/2006/customXml" ds:itemID="{A0587689-86F2-4BE3-ADA7-F74B5915F1D8}">
+<ds:datastoreItem xmlns:ds="http://schemas.openxmlformats.org/officeDocument/2006/customXml" ds:itemID="{D2B25C24-043A-4476-A399-8BBDDF5F2F1F}">
   <ds:schemaRefs>
     <ds:schemaRef ds:uri="http://schemas.openxmlformats.org/officeDocument/2006/bibliography"/>
   </ds:schemaRefs>

</xml_diff>

<commit_message>
Changes in project documentation;
</commit_message>
<xml_diff>
--- a/Дипломная записка/Diplomnaya_zapiska.docx
+++ b/Дипломная записка/Diplomnaya_zapiska.docx
@@ -884,10 +884,582 @@
     <w:p>
       <w:pPr>
         <w:pStyle w:val="1"/>
+        <w:rPr>
+          <w:rFonts w:ascii="Times New Roman" w:hAnsi="Times New Roman" w:cs="Times New Roman"/>
+          <w:sz w:val="32"/>
+          <w:szCs w:val="32"/>
+          <w:shd w:val="clear" w:color="auto" w:fill="FFFFFF"/>
+        </w:rPr>
       </w:pPr>
       <w:bookmarkStart w:id="3" w:name="_Toc429430520"/>
-      <w:r>
+      <w:bookmarkStart w:id="4" w:name="_Toc429430521"/>
+      <w:r>
+        <w:rPr>
+          <w:rFonts w:ascii="Times New Roman" w:hAnsi="Times New Roman" w:cs="Times New Roman"/>
+          <w:sz w:val="32"/>
+          <w:szCs w:val="32"/>
+          <w:shd w:val="clear" w:color="auto" w:fill="FFFFFF"/>
+        </w:rPr>
         <w:lastRenderedPageBreak/>
+        <w:t>Постановка задачи</w:t>
+      </w:r>
+      <w:bookmarkEnd w:id="4"/>
+    </w:p>
+    <w:p>
+      <w:pPr>
+        <w:spacing w:line="360" w:lineRule="auto"/>
+        <w:rPr>
+          <w:rFonts w:ascii="Times New Roman" w:hAnsi="Times New Roman" w:cs="Times New Roman"/>
+          <w:sz w:val="24"/>
+          <w:szCs w:val="24"/>
+        </w:rPr>
+      </w:pPr>
+      <w:r>
+        <w:rPr>
+          <w:rFonts w:ascii="Times New Roman" w:hAnsi="Times New Roman" w:cs="Times New Roman"/>
+          <w:i/>
+          <w:sz w:val="24"/>
+          <w:szCs w:val="24"/>
+          <w:u w:val="single"/>
+        </w:rPr>
+        <w:t xml:space="preserve">Кластеризация результатов </w:t>
+      </w:r>
+      <w:r>
+        <w:rPr>
+          <w:rFonts w:ascii="Times New Roman" w:hAnsi="Times New Roman" w:cs="Times New Roman"/>
+          <w:i/>
+          <w:sz w:val="24"/>
+          <w:szCs w:val="24"/>
+          <w:u w:val="single"/>
+          <w:lang w:val="en-US"/>
+        </w:rPr>
+        <w:t>web</w:t>
+      </w:r>
+      <w:r>
+        <w:rPr>
+          <w:rFonts w:ascii="Times New Roman" w:hAnsi="Times New Roman" w:cs="Times New Roman"/>
+          <w:i/>
+          <w:sz w:val="24"/>
+          <w:szCs w:val="24"/>
+          <w:u w:val="single"/>
+        </w:rPr>
+        <w:t>-поиска</w:t>
+      </w:r>
+      <w:r>
+        <w:rPr>
+          <w:rFonts w:ascii="Times New Roman" w:hAnsi="Times New Roman" w:cs="Times New Roman"/>
+          <w:sz w:val="24"/>
+          <w:szCs w:val="24"/>
+        </w:rPr>
+        <w:t xml:space="preserve"> - группировка результатов поиска в поисковой системе по тому или иному признаку с целью сделать результат поиска более удобным.</w:t>
+      </w:r>
+      <w:r>
+        <w:rPr>
+          <w:rFonts w:ascii="Times New Roman" w:hAnsi="Times New Roman" w:cs="Times New Roman"/>
+          <w:sz w:val="24"/>
+          <w:szCs w:val="24"/>
+        </w:rPr>
+        <w:t xml:space="preserve"> </w:t>
+      </w:r>
+    </w:p>
+    <w:p>
+      <w:pPr>
+        <w:spacing w:line="360" w:lineRule="auto"/>
+        <w:rPr>
+          <w:rFonts w:ascii="Times New Roman" w:hAnsi="Times New Roman" w:cs="Times New Roman"/>
+          <w:sz w:val="24"/>
+          <w:szCs w:val="24"/>
+        </w:rPr>
+      </w:pPr>
+      <w:r>
+        <w:rPr>
+          <w:rFonts w:ascii="Times New Roman" w:hAnsi="Times New Roman" w:cs="Times New Roman"/>
+          <w:i/>
+          <w:sz w:val="24"/>
+          <w:szCs w:val="24"/>
+          <w:u w:val="single"/>
+        </w:rPr>
+        <w:t>Кластер</w:t>
+      </w:r>
+      <w:r>
+        <w:rPr>
+          <w:rFonts w:ascii="Times New Roman" w:hAnsi="Times New Roman" w:cs="Times New Roman"/>
+          <w:sz w:val="24"/>
+          <w:szCs w:val="24"/>
+        </w:rPr>
+        <w:t xml:space="preserve"> - класс родственных элементов статистической совокупности. </w:t>
+      </w:r>
+    </w:p>
+    <w:p>
+      <w:pPr>
+        <w:spacing w:line="360" w:lineRule="auto"/>
+        <w:rPr>
+          <w:rFonts w:ascii="Times New Roman" w:hAnsi="Times New Roman" w:cs="Times New Roman"/>
+          <w:sz w:val="24"/>
+          <w:szCs w:val="24"/>
+        </w:rPr>
+      </w:pPr>
+      <w:r>
+        <w:rPr>
+          <w:rFonts w:ascii="Times New Roman" w:hAnsi="Times New Roman" w:cs="Times New Roman"/>
+          <w:sz w:val="24"/>
+          <w:szCs w:val="24"/>
+        </w:rPr>
+        <w:t>Таким образом, задачей нашего дипломного проекта является создание</w:t>
+      </w:r>
+      <w:r>
+        <w:rPr>
+          <w:rFonts w:ascii="Times New Roman" w:hAnsi="Times New Roman" w:cs="Times New Roman"/>
+          <w:sz w:val="24"/>
+          <w:szCs w:val="24"/>
+        </w:rPr>
+        <w:t xml:space="preserve"> веб-сайт</w:t>
+      </w:r>
+      <w:r>
+        <w:rPr>
+          <w:rFonts w:ascii="Times New Roman" w:hAnsi="Times New Roman" w:cs="Times New Roman"/>
+          <w:sz w:val="24"/>
+          <w:szCs w:val="24"/>
+        </w:rPr>
+        <w:t>а</w:t>
+      </w:r>
+      <w:r>
+        <w:rPr>
+          <w:rFonts w:ascii="Times New Roman" w:hAnsi="Times New Roman" w:cs="Times New Roman"/>
+          <w:sz w:val="24"/>
+          <w:szCs w:val="24"/>
+        </w:rPr>
+        <w:t>, устроенн</w:t>
+      </w:r>
+      <w:r>
+        <w:rPr>
+          <w:rFonts w:ascii="Times New Roman" w:hAnsi="Times New Roman" w:cs="Times New Roman"/>
+          <w:sz w:val="24"/>
+          <w:szCs w:val="24"/>
+        </w:rPr>
+        <w:t>ого</w:t>
+      </w:r>
+      <w:r>
+        <w:rPr>
+          <w:rFonts w:ascii="Times New Roman" w:hAnsi="Times New Roman" w:cs="Times New Roman"/>
+          <w:sz w:val="24"/>
+          <w:szCs w:val="24"/>
+        </w:rPr>
+        <w:t xml:space="preserve"> по принципу стандартных </w:t>
+      </w:r>
+      <w:proofErr w:type="gramStart"/>
+      <w:r>
+        <w:rPr>
+          <w:rFonts w:ascii="Times New Roman" w:hAnsi="Times New Roman" w:cs="Times New Roman"/>
+          <w:sz w:val="24"/>
+          <w:szCs w:val="24"/>
+        </w:rPr>
+        <w:t>интернет-поисковиков</w:t>
+      </w:r>
+      <w:proofErr w:type="gramEnd"/>
+      <w:r>
+        <w:rPr>
+          <w:rFonts w:ascii="Times New Roman" w:hAnsi="Times New Roman" w:cs="Times New Roman"/>
+          <w:sz w:val="24"/>
+          <w:szCs w:val="24"/>
+        </w:rPr>
+        <w:t>, который реализует кластеризацию результатов веб-поиска на запрос, введенный пользователем. Для этого ресурс должен:</w:t>
+      </w:r>
+    </w:p>
+    <w:p>
+      <w:pPr>
+        <w:pStyle w:val="af2"/>
+        <w:numPr>
+          <w:ilvl w:val="0"/>
+          <w:numId w:val="3"/>
+        </w:numPr>
+        <w:spacing w:line="360" w:lineRule="auto"/>
+        <w:rPr>
+          <w:rFonts w:ascii="Times New Roman" w:hAnsi="Times New Roman" w:cs="Times New Roman"/>
+          <w:sz w:val="24"/>
+          <w:szCs w:val="24"/>
+        </w:rPr>
+      </w:pPr>
+      <w:r>
+        <w:rPr>
+          <w:rFonts w:ascii="Times New Roman" w:hAnsi="Times New Roman" w:cs="Times New Roman"/>
+          <w:sz w:val="24"/>
+          <w:szCs w:val="24"/>
+        </w:rPr>
+        <w:t>Отправлять</w:t>
+      </w:r>
+      <w:r>
+        <w:rPr>
+          <w:rFonts w:ascii="Times New Roman" w:hAnsi="Times New Roman" w:cs="Times New Roman"/>
+          <w:sz w:val="24"/>
+          <w:szCs w:val="24"/>
+        </w:rPr>
+        <w:t xml:space="preserve"> запрос </w:t>
+      </w:r>
+      <w:proofErr w:type="gramStart"/>
+      <w:r>
+        <w:rPr>
+          <w:rFonts w:ascii="Times New Roman" w:hAnsi="Times New Roman" w:cs="Times New Roman"/>
+          <w:sz w:val="24"/>
+          <w:szCs w:val="24"/>
+        </w:rPr>
+        <w:t>в</w:t>
+      </w:r>
+      <w:proofErr w:type="gramEnd"/>
+      <w:r>
+        <w:rPr>
+          <w:rFonts w:ascii="Times New Roman" w:hAnsi="Times New Roman" w:cs="Times New Roman"/>
+          <w:sz w:val="24"/>
+          <w:szCs w:val="24"/>
+        </w:rPr>
+        <w:t xml:space="preserve"> уже </w:t>
+      </w:r>
+      <w:proofErr w:type="gramStart"/>
+      <w:r>
+        <w:rPr>
+          <w:rFonts w:ascii="Times New Roman" w:hAnsi="Times New Roman" w:cs="Times New Roman"/>
+          <w:sz w:val="24"/>
+          <w:szCs w:val="24"/>
+        </w:rPr>
+        <w:t>существующий</w:t>
+      </w:r>
+      <w:proofErr w:type="gramEnd"/>
+      <w:r>
+        <w:rPr>
+          <w:rFonts w:ascii="Times New Roman" w:hAnsi="Times New Roman" w:cs="Times New Roman"/>
+          <w:sz w:val="24"/>
+          <w:szCs w:val="24"/>
+        </w:rPr>
+        <w:t xml:space="preserve"> поисковик (</w:t>
+      </w:r>
+      <w:r>
+        <w:rPr>
+          <w:rFonts w:ascii="Times New Roman" w:hAnsi="Times New Roman" w:cs="Times New Roman"/>
+          <w:sz w:val="24"/>
+          <w:szCs w:val="24"/>
+          <w:lang w:val="en-US"/>
+        </w:rPr>
+        <w:t>Google</w:t>
+      </w:r>
+      <w:r>
+        <w:rPr>
+          <w:rFonts w:ascii="Times New Roman" w:hAnsi="Times New Roman" w:cs="Times New Roman"/>
+          <w:sz w:val="24"/>
+          <w:szCs w:val="24"/>
+        </w:rPr>
+        <w:t xml:space="preserve">, </w:t>
+      </w:r>
+      <w:proofErr w:type="spellStart"/>
+      <w:r>
+        <w:rPr>
+          <w:rFonts w:ascii="Times New Roman" w:hAnsi="Times New Roman" w:cs="Times New Roman"/>
+          <w:sz w:val="24"/>
+          <w:szCs w:val="24"/>
+          <w:lang w:val="en-US"/>
+        </w:rPr>
+        <w:t>Yandex</w:t>
+      </w:r>
+      <w:proofErr w:type="spellEnd"/>
+      <w:r>
+        <w:rPr>
+          <w:rFonts w:ascii="Times New Roman" w:hAnsi="Times New Roman" w:cs="Times New Roman"/>
+          <w:sz w:val="24"/>
+          <w:szCs w:val="24"/>
+        </w:rPr>
+        <w:t xml:space="preserve">, </w:t>
+      </w:r>
+      <w:r>
+        <w:rPr>
+          <w:rFonts w:ascii="Times New Roman" w:hAnsi="Times New Roman" w:cs="Times New Roman"/>
+          <w:sz w:val="24"/>
+          <w:szCs w:val="24"/>
+          <w:lang w:val="en-US"/>
+        </w:rPr>
+        <w:t>Yahoo</w:t>
+      </w:r>
+      <w:r>
+        <w:rPr>
+          <w:rFonts w:ascii="Times New Roman" w:hAnsi="Times New Roman" w:cs="Times New Roman"/>
+          <w:sz w:val="24"/>
+          <w:szCs w:val="24"/>
+        </w:rPr>
+        <w:t xml:space="preserve">, </w:t>
+      </w:r>
+      <w:r>
+        <w:rPr>
+          <w:rFonts w:ascii="Times New Roman" w:hAnsi="Times New Roman" w:cs="Times New Roman"/>
+          <w:sz w:val="24"/>
+          <w:szCs w:val="24"/>
+          <w:lang w:val="en-US"/>
+        </w:rPr>
+        <w:t>Rambler</w:t>
+      </w:r>
+      <w:r>
+        <w:rPr>
+          <w:rFonts w:ascii="Times New Roman" w:hAnsi="Times New Roman" w:cs="Times New Roman"/>
+          <w:sz w:val="24"/>
+          <w:szCs w:val="24"/>
+        </w:rPr>
+        <w:t xml:space="preserve"> и пр.) и </w:t>
+      </w:r>
+      <w:r>
+        <w:rPr>
+          <w:rFonts w:ascii="Times New Roman" w:hAnsi="Times New Roman" w:cs="Times New Roman"/>
+          <w:sz w:val="24"/>
+          <w:szCs w:val="24"/>
+        </w:rPr>
+        <w:t>получать</w:t>
+      </w:r>
+      <w:r>
+        <w:rPr>
+          <w:rFonts w:ascii="Times New Roman" w:hAnsi="Times New Roman" w:cs="Times New Roman"/>
+          <w:sz w:val="24"/>
+          <w:szCs w:val="24"/>
+        </w:rPr>
+        <w:t xml:space="preserve"> оттуда ответы на запрос.</w:t>
+      </w:r>
+    </w:p>
+    <w:p>
+      <w:pPr>
+        <w:pStyle w:val="af2"/>
+        <w:numPr>
+          <w:ilvl w:val="0"/>
+          <w:numId w:val="3"/>
+        </w:numPr>
+        <w:spacing w:line="360" w:lineRule="auto"/>
+        <w:rPr>
+          <w:rFonts w:ascii="Times New Roman" w:hAnsi="Times New Roman" w:cs="Times New Roman"/>
+          <w:color w:val="000000"/>
+          <w:sz w:val="24"/>
+          <w:szCs w:val="24"/>
+        </w:rPr>
+      </w:pPr>
+      <w:r>
+        <w:rPr>
+          <w:rFonts w:ascii="Times New Roman" w:hAnsi="Times New Roman" w:cs="Times New Roman"/>
+          <w:sz w:val="24"/>
+          <w:szCs w:val="24"/>
+        </w:rPr>
+        <w:t>Выдавать</w:t>
+      </w:r>
+      <w:r>
+        <w:rPr>
+          <w:rFonts w:ascii="Times New Roman" w:hAnsi="Times New Roman" w:cs="Times New Roman"/>
+          <w:sz w:val="24"/>
+          <w:szCs w:val="24"/>
+        </w:rPr>
+        <w:t xml:space="preserve"> результаты не линейно, как в изначальных поисковиках, а по группам в виде открывающихся папок. В каждой папке находится множество ссылок на веб-страницы, </w:t>
+      </w:r>
+      <w:proofErr w:type="gramStart"/>
+      <w:r>
+        <w:rPr>
+          <w:rFonts w:ascii="Times New Roman" w:hAnsi="Times New Roman" w:cs="Times New Roman"/>
+          <w:sz w:val="24"/>
+          <w:szCs w:val="24"/>
+        </w:rPr>
+        <w:t>сходные</w:t>
+      </w:r>
+      <w:proofErr w:type="gramEnd"/>
+      <w:r>
+        <w:rPr>
+          <w:rFonts w:ascii="Times New Roman" w:hAnsi="Times New Roman" w:cs="Times New Roman"/>
+          <w:sz w:val="24"/>
+          <w:szCs w:val="24"/>
+        </w:rPr>
+        <w:t xml:space="preserve"> по тематике и относящиеся к одному </w:t>
+      </w:r>
+      <w:r>
+        <w:rPr>
+          <w:rFonts w:ascii="Times New Roman" w:hAnsi="Times New Roman" w:cs="Times New Roman"/>
+          <w:color w:val="000000"/>
+          <w:sz w:val="24"/>
+          <w:szCs w:val="24"/>
+        </w:rPr>
+        <w:t>“главному объекту”.</w:t>
+      </w:r>
+      <w:r>
+        <w:rPr>
+          <w:rFonts w:ascii="Times New Roman" w:hAnsi="Times New Roman" w:cs="Times New Roman"/>
+          <w:color w:val="000000"/>
+          <w:sz w:val="24"/>
+          <w:szCs w:val="24"/>
+        </w:rPr>
+        <w:t xml:space="preserve"> Над каждой папкой должен быть выведен список тегов, характеризующий этот “главный объект</w:t>
+      </w:r>
+      <w:r>
+        <w:rPr>
+          <w:rFonts w:ascii="Times New Roman" w:hAnsi="Times New Roman" w:cs="Times New Roman"/>
+          <w:color w:val="000000"/>
+          <w:sz w:val="24"/>
+          <w:szCs w:val="24"/>
+        </w:rPr>
+        <w:t>”</w:t>
+      </w:r>
+      <w:r>
+        <w:rPr>
+          <w:rFonts w:ascii="Times New Roman" w:hAnsi="Times New Roman" w:cs="Times New Roman"/>
+          <w:color w:val="000000"/>
+          <w:sz w:val="24"/>
+          <w:szCs w:val="24"/>
+        </w:rPr>
+        <w:t>, что поможет пользователю найти нужную ему папку.</w:t>
+      </w:r>
+    </w:p>
+    <w:p>
+      <w:pPr>
+        <w:pStyle w:val="af2"/>
+        <w:numPr>
+          <w:ilvl w:val="0"/>
+          <w:numId w:val="3"/>
+        </w:numPr>
+        <w:spacing w:line="360" w:lineRule="auto"/>
+        <w:rPr>
+          <w:rFonts w:ascii="Times New Roman" w:hAnsi="Times New Roman" w:cs="Times New Roman"/>
+          <w:color w:val="000000"/>
+          <w:sz w:val="24"/>
+          <w:szCs w:val="24"/>
+        </w:rPr>
+      </w:pPr>
+      <w:r>
+        <w:rPr>
+          <w:rFonts w:ascii="Times New Roman" w:hAnsi="Times New Roman" w:cs="Times New Roman"/>
+          <w:sz w:val="24"/>
+          <w:szCs w:val="24"/>
+        </w:rPr>
+        <w:t>Также, в качестве дополн</w:t>
+      </w:r>
+      <w:r>
+        <w:rPr>
+          <w:rFonts w:ascii="Times New Roman" w:hAnsi="Times New Roman" w:cs="Times New Roman"/>
+          <w:sz w:val="24"/>
+          <w:szCs w:val="24"/>
+        </w:rPr>
+        <w:t>ительных улучшений, желательно введение</w:t>
+      </w:r>
+      <w:r>
+        <w:rPr>
+          <w:rFonts w:ascii="Times New Roman" w:hAnsi="Times New Roman" w:cs="Times New Roman"/>
+          <w:sz w:val="24"/>
+          <w:szCs w:val="24"/>
+        </w:rPr>
+        <w:t xml:space="preserve"> следующих функций:</w:t>
+      </w:r>
+    </w:p>
+    <w:p>
+      <w:pPr>
+        <w:pStyle w:val="af2"/>
+        <w:numPr>
+          <w:ilvl w:val="0"/>
+          <w:numId w:val="17"/>
+        </w:numPr>
+        <w:spacing w:line="360" w:lineRule="auto"/>
+        <w:rPr>
+          <w:rFonts w:ascii="Times New Roman" w:hAnsi="Times New Roman" w:cs="Times New Roman"/>
+          <w:color w:val="000000"/>
+          <w:sz w:val="24"/>
+          <w:szCs w:val="24"/>
+        </w:rPr>
+      </w:pPr>
+      <w:r>
+        <w:rPr>
+          <w:rFonts w:ascii="Times New Roman" w:hAnsi="Times New Roman" w:cs="Times New Roman"/>
+          <w:color w:val="000000"/>
+          <w:sz w:val="24"/>
+          <w:szCs w:val="24"/>
+        </w:rPr>
+        <w:t>Выбор пользователем используемого в качестве источника поисковика.</w:t>
+      </w:r>
+    </w:p>
+    <w:p>
+      <w:pPr>
+        <w:pStyle w:val="af2"/>
+        <w:numPr>
+          <w:ilvl w:val="0"/>
+          <w:numId w:val="17"/>
+        </w:numPr>
+        <w:spacing w:line="360" w:lineRule="auto"/>
+        <w:rPr>
+          <w:rFonts w:ascii="Times New Roman" w:hAnsi="Times New Roman" w:cs="Times New Roman"/>
+          <w:color w:val="000000"/>
+          <w:sz w:val="24"/>
+          <w:szCs w:val="24"/>
+        </w:rPr>
+      </w:pPr>
+      <w:r>
+        <w:rPr>
+          <w:rFonts w:ascii="Times New Roman" w:hAnsi="Times New Roman" w:cs="Times New Roman"/>
+          <w:color w:val="000000"/>
+          <w:sz w:val="24"/>
+          <w:szCs w:val="24"/>
+        </w:rPr>
+        <w:t xml:space="preserve">Выбор пользователем обрабатываемых страниц с результатами поисковика-источника (к примеру, с 10 по 50 страницы </w:t>
+      </w:r>
+      <w:r>
+        <w:rPr>
+          <w:rFonts w:ascii="Times New Roman" w:hAnsi="Times New Roman" w:cs="Times New Roman"/>
+          <w:color w:val="000000"/>
+          <w:sz w:val="24"/>
+          <w:szCs w:val="24"/>
+          <w:lang w:val="en-US"/>
+        </w:rPr>
+        <w:t>Google</w:t>
+      </w:r>
+      <w:r>
+        <w:rPr>
+          <w:rFonts w:ascii="Times New Roman" w:hAnsi="Times New Roman" w:cs="Times New Roman"/>
+          <w:color w:val="000000"/>
+          <w:sz w:val="24"/>
+          <w:szCs w:val="24"/>
+        </w:rPr>
+        <w:t>)</w:t>
+      </w:r>
+      <w:r>
+        <w:rPr>
+          <w:rFonts w:ascii="Times New Roman" w:hAnsi="Times New Roman" w:cs="Times New Roman"/>
+          <w:color w:val="000000"/>
+          <w:sz w:val="24"/>
+          <w:szCs w:val="24"/>
+        </w:rPr>
+        <w:t>.</w:t>
+      </w:r>
+    </w:p>
+    <w:p>
+      <w:pPr>
+        <w:pStyle w:val="af2"/>
+        <w:numPr>
+          <w:ilvl w:val="0"/>
+          <w:numId w:val="17"/>
+        </w:numPr>
+        <w:spacing w:line="360" w:lineRule="auto"/>
+        <w:rPr>
+          <w:rFonts w:ascii="Times New Roman" w:hAnsi="Times New Roman" w:cs="Times New Roman"/>
+          <w:color w:val="000000"/>
+          <w:sz w:val="24"/>
+          <w:szCs w:val="24"/>
+        </w:rPr>
+      </w:pPr>
+      <w:r>
+        <w:rPr>
+          <w:rFonts w:ascii="Times New Roman" w:hAnsi="Times New Roman" w:cs="Times New Roman"/>
+          <w:color w:val="000000"/>
+          <w:sz w:val="24"/>
+          <w:szCs w:val="24"/>
+        </w:rPr>
+        <w:t xml:space="preserve"> Графическое представление полученных кластеров, с функцией показа по щелчку по кластеру соответствующей папки.</w:t>
+      </w:r>
+      <w:bookmarkStart w:id="5" w:name="_GoBack"/>
+      <w:bookmarkEnd w:id="5"/>
+    </w:p>
+    <w:p>
+      <w:pPr>
+        <w:pStyle w:val="1"/>
+      </w:pPr>
+    </w:p>
+    <w:p>
+      <w:pPr>
+        <w:pStyle w:val="1"/>
+      </w:pPr>
+      <w:r>
         <w:t>Ввод в предметную область</w:t>
       </w:r>
       <w:bookmarkEnd w:id="3"/>
@@ -1003,6 +1575,7 @@
           <w:sz w:val="24"/>
           <w:szCs w:val="24"/>
         </w:rPr>
+        <w:lastRenderedPageBreak/>
         <w:t>Для выполнения кластеризации результатов поиска существует множество методов кластеризации. Ниже представлены основные методы с краткой характеристикой.</w:t>
       </w:r>
     </w:p>
@@ -1280,7 +1853,6 @@
           <w:szCs w:val="24"/>
           <w:u w:val="single"/>
         </w:rPr>
-        <w:lastRenderedPageBreak/>
         <w:t>Латентно-семантический анализ (ЛСА)</w:t>
       </w:r>
       <w:r>
@@ -1308,7 +1880,16 @@
           <w:sz w:val="24"/>
           <w:szCs w:val="24"/>
         </w:rPr>
-        <w:t>В основе метода латентно-семантического анализа лежат принципы факторного анализа, в частности, выявление латентных связей изучаемых явлений или объектов. При классификации / кластеризации документов этот метод используется для извлечения контекстно-зависимых значений лексических единиц при помощи статистической обработки больших корпусов текстов.</w:t>
+        <w:t xml:space="preserve">В основе метода латентно-семантического анализа лежат принципы факторного анализа, в частности, выявление латентных связей изучаемых явлений или объектов. При классификации / кластеризации документов этот метод используется </w:t>
+      </w:r>
+      <w:r>
+        <w:rPr>
+          <w:rFonts w:ascii="Times New Roman" w:hAnsi="Times New Roman" w:cs="Times New Roman"/>
+          <w:sz w:val="24"/>
+          <w:szCs w:val="24"/>
+        </w:rPr>
+        <w:lastRenderedPageBreak/>
+        <w:t>для извлечения контекстно-зависимых значений лексических единиц при помощи статистической обработки больших корпусов текстов.</w:t>
       </w:r>
     </w:p>
     <w:p>
@@ -1642,7 +2223,6 @@
           <w:sz w:val="24"/>
           <w:szCs w:val="24"/>
         </w:rPr>
-        <w:lastRenderedPageBreak/>
         <w:t>Алгоритм метода ЛСА.</w:t>
       </w:r>
     </w:p>
@@ -1804,6 +2384,7 @@
         <w:rPr>
           <w:rFonts w:ascii="Times New Roman" w:hAnsi="Times New Roman" w:cs="Times New Roman"/>
         </w:rPr>
+        <w:lastRenderedPageBreak/>
         <w:t>Удаление чисел.</w:t>
       </w:r>
     </w:p>
@@ -2126,7 +2707,6 @@
           <w:sz w:val="24"/>
           <w:szCs w:val="24"/>
         </w:rPr>
-        <w:lastRenderedPageBreak/>
         <w:t xml:space="preserve">На основе полученных в ходе сингулярного разложения матриц U и </w:t>
       </w:r>
       <w:proofErr w:type="spellStart"/>
@@ -2219,6 +2799,7 @@
           <w:sz w:val="24"/>
           <w:szCs w:val="24"/>
         </w:rPr>
+        <w:lastRenderedPageBreak/>
         <w:t>После формирования множества вершин, все вершины соединяются рёбрами, так, чтобы каждые две из них были соединены ребром.</w:t>
       </w:r>
     </w:p>
@@ -2338,567 +2919,20 @@
         <w:rPr>
           <w:rFonts w:ascii="Times New Roman" w:hAnsi="Times New Roman" w:cs="Times New Roman"/>
           <w:sz w:val="32"/>
-          <w:szCs w:val="32"/>
           <w:shd w:val="clear" w:color="auto" w:fill="FFFFFF"/>
         </w:rPr>
       </w:pPr>
-      <w:bookmarkStart w:id="4" w:name="_Toc429430521"/>
-      <w:r>
-        <w:rPr>
-          <w:rFonts w:ascii="Times New Roman" w:hAnsi="Times New Roman" w:cs="Times New Roman"/>
-          <w:sz w:val="32"/>
-          <w:szCs w:val="32"/>
-          <w:shd w:val="clear" w:color="auto" w:fill="FFFFFF"/>
-        </w:rPr>
-        <w:lastRenderedPageBreak/>
-        <w:t>Постановка задачи</w:t>
-      </w:r>
-      <w:bookmarkEnd w:id="4"/>
-    </w:p>
-    <w:p>
-      <w:pPr>
-        <w:spacing w:line="360" w:lineRule="auto"/>
-        <w:rPr>
-          <w:rFonts w:ascii="Times New Roman" w:hAnsi="Times New Roman" w:cs="Times New Roman"/>
-          <w:sz w:val="24"/>
-          <w:szCs w:val="24"/>
-          <w:lang w:val="en-US"/>
-        </w:rPr>
-      </w:pPr>
-    </w:p>
-    <w:p>
-      <w:pPr>
-        <w:spacing w:line="360" w:lineRule="auto"/>
-        <w:rPr>
-          <w:rFonts w:ascii="Times New Roman" w:hAnsi="Times New Roman" w:cs="Times New Roman"/>
-          <w:sz w:val="24"/>
-          <w:szCs w:val="24"/>
-        </w:rPr>
-      </w:pPr>
-      <w:r>
-        <w:rPr>
-          <w:rFonts w:ascii="Times New Roman" w:hAnsi="Times New Roman" w:cs="Times New Roman"/>
-          <w:sz w:val="24"/>
-          <w:szCs w:val="24"/>
-        </w:rPr>
-        <w:t xml:space="preserve">В нашем дипломном проекте мы поставили перед собой две задачи: первичную и вторичную. Первичная задача является обязательной, в то время как </w:t>
-      </w:r>
-      <w:proofErr w:type="gramStart"/>
-      <w:r>
-        <w:rPr>
-          <w:rFonts w:ascii="Times New Roman" w:hAnsi="Times New Roman" w:cs="Times New Roman"/>
-          <w:sz w:val="24"/>
-          <w:szCs w:val="24"/>
-        </w:rPr>
-        <w:t>вторичную</w:t>
-      </w:r>
-      <w:proofErr w:type="gramEnd"/>
-      <w:r>
-        <w:rPr>
-          <w:rFonts w:ascii="Times New Roman" w:hAnsi="Times New Roman" w:cs="Times New Roman"/>
-          <w:sz w:val="24"/>
-          <w:szCs w:val="24"/>
-        </w:rPr>
-        <w:t xml:space="preserve"> необходимо выполнить по мере возможностей, на основе полученного в ходе решения первичной опыта. Ниже представлены описания обеих задач.</w:t>
-      </w:r>
-    </w:p>
-    <w:p>
-      <w:pPr>
-        <w:spacing w:line="360" w:lineRule="auto"/>
-        <w:rPr>
-          <w:rFonts w:ascii="Times New Roman" w:hAnsi="Times New Roman" w:cs="Times New Roman"/>
-          <w:sz w:val="24"/>
-          <w:szCs w:val="24"/>
-        </w:rPr>
-      </w:pPr>
-      <w:r>
-        <w:rPr>
-          <w:rFonts w:ascii="Times New Roman" w:hAnsi="Times New Roman" w:cs="Times New Roman"/>
-          <w:sz w:val="24"/>
-          <w:szCs w:val="24"/>
-        </w:rPr>
-        <w:t>Задача №1</w:t>
-      </w:r>
-    </w:p>
-    <w:p>
-      <w:pPr>
-        <w:spacing w:line="360" w:lineRule="auto"/>
-        <w:rPr>
-          <w:rFonts w:ascii="Times New Roman" w:hAnsi="Times New Roman" w:cs="Times New Roman"/>
-          <w:sz w:val="24"/>
-          <w:szCs w:val="24"/>
-        </w:rPr>
-      </w:pPr>
-      <w:r>
-        <w:rPr>
-          <w:rFonts w:ascii="Times New Roman" w:hAnsi="Times New Roman" w:cs="Times New Roman"/>
-          <w:sz w:val="24"/>
-          <w:szCs w:val="24"/>
-        </w:rPr>
-        <w:t>Создать приложение, реализующее латентно-семантический анализ нескольких текстов и графически представляющее результаты анализа. В связи с этим, приложение должно:</w:t>
-      </w:r>
-    </w:p>
-    <w:p>
-      <w:pPr>
-        <w:pStyle w:val="af2"/>
-        <w:numPr>
-          <w:ilvl w:val="0"/>
-          <w:numId w:val="1"/>
-        </w:numPr>
-        <w:spacing w:line="360" w:lineRule="auto"/>
-        <w:rPr>
-          <w:rFonts w:ascii="Times New Roman" w:hAnsi="Times New Roman" w:cs="Times New Roman"/>
-          <w:sz w:val="24"/>
-          <w:szCs w:val="24"/>
-        </w:rPr>
-      </w:pPr>
-      <w:r>
-        <w:rPr>
-          <w:rFonts w:ascii="Times New Roman" w:hAnsi="Times New Roman" w:cs="Times New Roman"/>
-          <w:sz w:val="24"/>
-          <w:szCs w:val="24"/>
-        </w:rPr>
-        <w:t>Получать на входе несколько текстов.</w:t>
-      </w:r>
-    </w:p>
-    <w:p>
-      <w:pPr>
-        <w:pStyle w:val="af2"/>
-        <w:numPr>
-          <w:ilvl w:val="0"/>
-          <w:numId w:val="1"/>
-        </w:numPr>
-        <w:spacing w:line="360" w:lineRule="auto"/>
-        <w:rPr>
-          <w:rFonts w:ascii="Times New Roman" w:hAnsi="Times New Roman" w:cs="Times New Roman"/>
-          <w:sz w:val="24"/>
-          <w:szCs w:val="24"/>
-        </w:rPr>
-      </w:pPr>
-      <w:r>
-        <w:rPr>
-          <w:rFonts w:ascii="Times New Roman" w:hAnsi="Times New Roman" w:cs="Times New Roman"/>
-          <w:sz w:val="24"/>
-          <w:szCs w:val="24"/>
-        </w:rPr>
-        <w:t>Выполнять обработку текстов, предписанную методом ЛСА, с последующим формированием графа, множество вершин которого представлено тегами слов и текстами.</w:t>
-      </w:r>
-    </w:p>
-    <w:p>
-      <w:pPr>
-        <w:pStyle w:val="af2"/>
-        <w:numPr>
-          <w:ilvl w:val="0"/>
-          <w:numId w:val="1"/>
-        </w:numPr>
-        <w:spacing w:line="360" w:lineRule="auto"/>
-        <w:rPr>
-          <w:rFonts w:ascii="Times New Roman" w:hAnsi="Times New Roman" w:cs="Times New Roman"/>
-          <w:sz w:val="24"/>
-          <w:szCs w:val="24"/>
-        </w:rPr>
-      </w:pPr>
-      <w:r>
-        <w:rPr>
-          <w:rFonts w:ascii="Times New Roman" w:hAnsi="Times New Roman" w:cs="Times New Roman"/>
-          <w:sz w:val="24"/>
-          <w:szCs w:val="24"/>
-        </w:rPr>
-        <w:t xml:space="preserve">Выполнять выделение кластеров вершин при помощи метода минимального </w:t>
-      </w:r>
-      <w:proofErr w:type="spellStart"/>
-      <w:r>
-        <w:rPr>
-          <w:rFonts w:ascii="Times New Roman" w:hAnsi="Times New Roman" w:cs="Times New Roman"/>
-          <w:sz w:val="24"/>
-          <w:szCs w:val="24"/>
-        </w:rPr>
-        <w:t>остовного</w:t>
-      </w:r>
-      <w:proofErr w:type="spellEnd"/>
-      <w:r>
-        <w:rPr>
-          <w:rFonts w:ascii="Times New Roman" w:hAnsi="Times New Roman" w:cs="Times New Roman"/>
-          <w:sz w:val="24"/>
-          <w:szCs w:val="24"/>
-        </w:rPr>
-        <w:t xml:space="preserve"> дерева с возможностью регулировки коэффициента выделения пользователем.</w:t>
-      </w:r>
-    </w:p>
-    <w:p>
-      <w:pPr>
-        <w:pStyle w:val="af2"/>
-        <w:numPr>
-          <w:ilvl w:val="0"/>
-          <w:numId w:val="1"/>
-        </w:numPr>
-        <w:spacing w:line="360" w:lineRule="auto"/>
-        <w:rPr>
-          <w:rFonts w:ascii="Times New Roman" w:hAnsi="Times New Roman" w:cs="Times New Roman"/>
-          <w:sz w:val="24"/>
-          <w:szCs w:val="24"/>
-        </w:rPr>
-      </w:pPr>
-      <w:r>
-        <w:rPr>
-          <w:rFonts w:ascii="Times New Roman" w:hAnsi="Times New Roman" w:cs="Times New Roman"/>
-          <w:sz w:val="24"/>
-          <w:szCs w:val="24"/>
-        </w:rPr>
-        <w:t>Представлять граф, полученный в пункте (2) в графическом виде и иллюстрировать разделение вершин по кластерам.</w:t>
-      </w:r>
-    </w:p>
-    <w:p>
-      <w:pPr>
-        <w:spacing w:line="360" w:lineRule="auto"/>
-        <w:rPr>
-          <w:rFonts w:ascii="Times New Roman" w:hAnsi="Times New Roman" w:cs="Times New Roman"/>
-          <w:sz w:val="24"/>
-          <w:szCs w:val="24"/>
-          <w:lang w:val="en-US"/>
-        </w:rPr>
-      </w:pPr>
-      <w:r>
-        <w:rPr>
-          <w:rFonts w:ascii="Times New Roman" w:hAnsi="Times New Roman" w:cs="Times New Roman"/>
-          <w:sz w:val="24"/>
-          <w:szCs w:val="24"/>
-        </w:rPr>
-        <w:t>Задача №2</w:t>
-      </w:r>
-    </w:p>
-    <w:p>
-      <w:pPr>
-        <w:spacing w:line="360" w:lineRule="auto"/>
-        <w:rPr>
-          <w:rFonts w:ascii="Times New Roman" w:hAnsi="Times New Roman" w:cs="Times New Roman"/>
-          <w:sz w:val="24"/>
-          <w:szCs w:val="24"/>
-        </w:rPr>
-      </w:pPr>
-      <w:proofErr w:type="gramStart"/>
-      <w:r>
-        <w:rPr>
-          <w:rFonts w:ascii="Times New Roman" w:hAnsi="Times New Roman" w:cs="Times New Roman"/>
-          <w:sz w:val="24"/>
-          <w:szCs w:val="24"/>
-        </w:rPr>
-        <w:t>Создать веб-сайт, устроенный по принципу стандартных интернет-поисковиков</w:t>
-      </w:r>
-      <w:r>
-        <w:rPr>
-          <w:rFonts w:ascii="Times New Roman" w:hAnsi="Times New Roman" w:cs="Times New Roman"/>
-          <w:sz w:val="24"/>
-          <w:szCs w:val="24"/>
-        </w:rPr>
-        <w:t>, который реализует кластеризацию результатов веб-поиска на запрос, введенный пользователем.</w:t>
-      </w:r>
-      <w:proofErr w:type="gramEnd"/>
-      <w:r>
-        <w:rPr>
-          <w:rFonts w:ascii="Times New Roman" w:hAnsi="Times New Roman" w:cs="Times New Roman"/>
-          <w:sz w:val="24"/>
-          <w:szCs w:val="24"/>
-        </w:rPr>
-        <w:t xml:space="preserve"> Для этого ресурс должен:</w:t>
-      </w:r>
-    </w:p>
-    <w:p>
-      <w:pPr>
-        <w:pStyle w:val="af2"/>
-        <w:numPr>
-          <w:ilvl w:val="0"/>
-          <w:numId w:val="3"/>
-        </w:numPr>
-        <w:spacing w:line="360" w:lineRule="auto"/>
-        <w:rPr>
-          <w:rFonts w:ascii="Times New Roman" w:hAnsi="Times New Roman" w:cs="Times New Roman"/>
-          <w:sz w:val="24"/>
-          <w:szCs w:val="24"/>
-        </w:rPr>
-      </w:pPr>
-      <w:r>
-        <w:rPr>
-          <w:rFonts w:ascii="Times New Roman" w:hAnsi="Times New Roman" w:cs="Times New Roman"/>
-          <w:sz w:val="24"/>
-          <w:szCs w:val="24"/>
-        </w:rPr>
-        <w:t>Отправлять</w:t>
-      </w:r>
-      <w:r>
-        <w:rPr>
-          <w:rFonts w:ascii="Times New Roman" w:hAnsi="Times New Roman" w:cs="Times New Roman"/>
-          <w:sz w:val="24"/>
-          <w:szCs w:val="24"/>
-        </w:rPr>
-        <w:t xml:space="preserve"> запрос </w:t>
-      </w:r>
-      <w:proofErr w:type="gramStart"/>
-      <w:r>
-        <w:rPr>
-          <w:rFonts w:ascii="Times New Roman" w:hAnsi="Times New Roman" w:cs="Times New Roman"/>
-          <w:sz w:val="24"/>
-          <w:szCs w:val="24"/>
-        </w:rPr>
-        <w:t>в</w:t>
-      </w:r>
-      <w:proofErr w:type="gramEnd"/>
-      <w:r>
-        <w:rPr>
-          <w:rFonts w:ascii="Times New Roman" w:hAnsi="Times New Roman" w:cs="Times New Roman"/>
-          <w:sz w:val="24"/>
-          <w:szCs w:val="24"/>
-        </w:rPr>
-        <w:t xml:space="preserve"> уже </w:t>
-      </w:r>
-      <w:proofErr w:type="gramStart"/>
-      <w:r>
-        <w:rPr>
-          <w:rFonts w:ascii="Times New Roman" w:hAnsi="Times New Roman" w:cs="Times New Roman"/>
-          <w:sz w:val="24"/>
-          <w:szCs w:val="24"/>
-        </w:rPr>
-        <w:t>существующий</w:t>
-      </w:r>
-      <w:proofErr w:type="gramEnd"/>
-      <w:r>
-        <w:rPr>
-          <w:rFonts w:ascii="Times New Roman" w:hAnsi="Times New Roman" w:cs="Times New Roman"/>
-          <w:sz w:val="24"/>
-          <w:szCs w:val="24"/>
-        </w:rPr>
-        <w:t xml:space="preserve"> поисковик (</w:t>
-      </w:r>
-      <w:r>
-        <w:rPr>
-          <w:rFonts w:ascii="Times New Roman" w:hAnsi="Times New Roman" w:cs="Times New Roman"/>
-          <w:sz w:val="24"/>
-          <w:szCs w:val="24"/>
-          <w:lang w:val="en-US"/>
-        </w:rPr>
-        <w:t>Google</w:t>
-      </w:r>
-      <w:r>
-        <w:rPr>
-          <w:rFonts w:ascii="Times New Roman" w:hAnsi="Times New Roman" w:cs="Times New Roman"/>
-          <w:sz w:val="24"/>
-          <w:szCs w:val="24"/>
-        </w:rPr>
-        <w:t xml:space="preserve">, </w:t>
-      </w:r>
-      <w:proofErr w:type="spellStart"/>
-      <w:r>
-        <w:rPr>
-          <w:rFonts w:ascii="Times New Roman" w:hAnsi="Times New Roman" w:cs="Times New Roman"/>
-          <w:sz w:val="24"/>
-          <w:szCs w:val="24"/>
-          <w:lang w:val="en-US"/>
-        </w:rPr>
-        <w:t>Yandex</w:t>
-      </w:r>
-      <w:proofErr w:type="spellEnd"/>
-      <w:r>
-        <w:rPr>
-          <w:rFonts w:ascii="Times New Roman" w:hAnsi="Times New Roman" w:cs="Times New Roman"/>
-          <w:sz w:val="24"/>
-          <w:szCs w:val="24"/>
-        </w:rPr>
-        <w:t xml:space="preserve">, </w:t>
-      </w:r>
-      <w:r>
-        <w:rPr>
-          <w:rFonts w:ascii="Times New Roman" w:hAnsi="Times New Roman" w:cs="Times New Roman"/>
-          <w:sz w:val="24"/>
-          <w:szCs w:val="24"/>
-          <w:lang w:val="en-US"/>
-        </w:rPr>
-        <w:t>Yahoo</w:t>
-      </w:r>
-      <w:r>
-        <w:rPr>
-          <w:rFonts w:ascii="Times New Roman" w:hAnsi="Times New Roman" w:cs="Times New Roman"/>
-          <w:sz w:val="24"/>
-          <w:szCs w:val="24"/>
-        </w:rPr>
-        <w:t xml:space="preserve">, </w:t>
-      </w:r>
-      <w:r>
-        <w:rPr>
-          <w:rFonts w:ascii="Times New Roman" w:hAnsi="Times New Roman" w:cs="Times New Roman"/>
-          <w:sz w:val="24"/>
-          <w:szCs w:val="24"/>
-          <w:lang w:val="en-US"/>
-        </w:rPr>
-        <w:t>Rambler</w:t>
-      </w:r>
-      <w:r>
-        <w:rPr>
-          <w:rFonts w:ascii="Times New Roman" w:hAnsi="Times New Roman" w:cs="Times New Roman"/>
-          <w:sz w:val="24"/>
-          <w:szCs w:val="24"/>
-        </w:rPr>
-        <w:t xml:space="preserve"> и пр.) и </w:t>
-      </w:r>
-      <w:r>
-        <w:rPr>
-          <w:rFonts w:ascii="Times New Roman" w:hAnsi="Times New Roman" w:cs="Times New Roman"/>
-          <w:sz w:val="24"/>
-          <w:szCs w:val="24"/>
-        </w:rPr>
-        <w:t>получать</w:t>
-      </w:r>
-      <w:r>
-        <w:rPr>
-          <w:rFonts w:ascii="Times New Roman" w:hAnsi="Times New Roman" w:cs="Times New Roman"/>
-          <w:sz w:val="24"/>
-          <w:szCs w:val="24"/>
-        </w:rPr>
-        <w:t xml:space="preserve"> оттуда ответы на запрос.</w:t>
-      </w:r>
-    </w:p>
-    <w:p>
-      <w:pPr>
-        <w:pStyle w:val="af2"/>
-        <w:numPr>
-          <w:ilvl w:val="0"/>
-          <w:numId w:val="3"/>
-        </w:numPr>
-        <w:spacing w:line="360" w:lineRule="auto"/>
-        <w:rPr>
-          <w:rFonts w:ascii="Times New Roman" w:hAnsi="Times New Roman" w:cs="Times New Roman"/>
-          <w:sz w:val="24"/>
-          <w:szCs w:val="24"/>
-        </w:rPr>
-      </w:pPr>
-      <w:r>
-        <w:rPr>
-          <w:rFonts w:ascii="Times New Roman" w:hAnsi="Times New Roman" w:cs="Times New Roman"/>
-          <w:color w:val="000000"/>
-          <w:sz w:val="24"/>
-          <w:szCs w:val="24"/>
-        </w:rPr>
-        <w:t xml:space="preserve">Составление кластеров происходит путем обработки и </w:t>
-      </w:r>
-      <w:r>
-        <w:rPr>
-          <w:rFonts w:ascii="Times New Roman" w:hAnsi="Times New Roman" w:cs="Times New Roman"/>
-          <w:color w:val="000000"/>
-          <w:sz w:val="24"/>
-          <w:szCs w:val="24"/>
-        </w:rPr>
-        <w:t>те</w:t>
-      </w:r>
-      <w:r>
-        <w:rPr>
-          <w:rFonts w:ascii="Times New Roman" w:hAnsi="Times New Roman" w:cs="Times New Roman"/>
-          <w:color w:val="000000"/>
-          <w:sz w:val="24"/>
-          <w:szCs w:val="24"/>
-        </w:rPr>
-        <w:t>гирования веб-страниц — присваивания каждой набор тэгов. Чем больше тэгов совпадает, тем больше вероятность текстов веб-страниц быть на одну и ту же тему и находиться в одном кластере.</w:t>
-      </w:r>
-    </w:p>
-    <w:p>
-      <w:pPr>
-        <w:pStyle w:val="af2"/>
-        <w:numPr>
-          <w:ilvl w:val="0"/>
-          <w:numId w:val="3"/>
-        </w:numPr>
-        <w:spacing w:line="360" w:lineRule="auto"/>
-        <w:rPr>
-          <w:rFonts w:ascii="Times New Roman" w:hAnsi="Times New Roman" w:cs="Times New Roman"/>
-          <w:color w:val="000000"/>
-          <w:sz w:val="24"/>
-          <w:szCs w:val="24"/>
-        </w:rPr>
-      </w:pPr>
-      <w:r>
-        <w:rPr>
-          <w:rFonts w:ascii="Times New Roman" w:hAnsi="Times New Roman" w:cs="Times New Roman"/>
-          <w:sz w:val="24"/>
-          <w:szCs w:val="24"/>
-        </w:rPr>
-        <w:t>Выдавать</w:t>
-      </w:r>
-      <w:r>
-        <w:rPr>
-          <w:rFonts w:ascii="Times New Roman" w:hAnsi="Times New Roman" w:cs="Times New Roman"/>
-          <w:sz w:val="24"/>
-          <w:szCs w:val="24"/>
-        </w:rPr>
-        <w:t xml:space="preserve"> результаты не линейно, как в изначальных поисковиках, а по группам в виде открывающихся папок. В каждой папке находится множество ссылок на веб-страницы, </w:t>
-      </w:r>
-      <w:proofErr w:type="gramStart"/>
-      <w:r>
-        <w:rPr>
-          <w:rFonts w:ascii="Times New Roman" w:hAnsi="Times New Roman" w:cs="Times New Roman"/>
-          <w:sz w:val="24"/>
-          <w:szCs w:val="24"/>
-        </w:rPr>
-        <w:t>сходные</w:t>
-      </w:r>
-      <w:proofErr w:type="gramEnd"/>
-      <w:r>
-        <w:rPr>
-          <w:rFonts w:ascii="Times New Roman" w:hAnsi="Times New Roman" w:cs="Times New Roman"/>
-          <w:sz w:val="24"/>
-          <w:szCs w:val="24"/>
-        </w:rPr>
-        <w:t xml:space="preserve"> по тематике и относящиеся к одному </w:t>
-      </w:r>
-      <w:r>
-        <w:rPr>
-          <w:rFonts w:ascii="Times New Roman" w:hAnsi="Times New Roman" w:cs="Times New Roman"/>
-          <w:color w:val="000000"/>
-          <w:sz w:val="24"/>
-          <w:szCs w:val="24"/>
-        </w:rPr>
-        <w:t>“главному объекту”.</w:t>
-      </w:r>
-    </w:p>
-    <w:p>
-      <w:pPr>
-        <w:rPr>
-          <w:rFonts w:ascii="Times New Roman" w:hAnsi="Times New Roman" w:cs="Times New Roman"/>
-          <w:color w:val="252525"/>
-          <w:sz w:val="24"/>
-          <w:szCs w:val="24"/>
-          <w:shd w:val="clear" w:color="auto" w:fill="FFFFFF"/>
-        </w:rPr>
-      </w:pPr>
-      <w:r>
-        <w:rPr>
-          <w:rFonts w:ascii="Times New Roman" w:hAnsi="Times New Roman" w:cs="Times New Roman"/>
-          <w:color w:val="252525"/>
-          <w:sz w:val="24"/>
-          <w:szCs w:val="24"/>
-          <w:shd w:val="clear" w:color="auto" w:fill="FFFFFF"/>
-        </w:rPr>
-        <w:lastRenderedPageBreak/>
-        <w:br w:type="page"/>
-      </w:r>
-    </w:p>
-    <w:p>
-      <w:pPr>
-        <w:pStyle w:val="1"/>
+      <w:bookmarkStart w:id="6" w:name="_Toc429430522"/>
+      <w:r>
         <w:rPr>
           <w:rFonts w:ascii="Times New Roman" w:hAnsi="Times New Roman" w:cs="Times New Roman"/>
           <w:sz w:val="32"/>
           <w:shd w:val="clear" w:color="auto" w:fill="FFFFFF"/>
         </w:rPr>
-      </w:pPr>
-      <w:bookmarkStart w:id="5" w:name="_Toc429430522"/>
-      <w:r>
-        <w:rPr>
-          <w:rFonts w:ascii="Times New Roman" w:hAnsi="Times New Roman" w:cs="Times New Roman"/>
-          <w:sz w:val="32"/>
-          <w:shd w:val="clear" w:color="auto" w:fill="FFFFFF"/>
-        </w:rPr>
         <w:lastRenderedPageBreak/>
         <w:t>Обзор аналогов</w:t>
       </w:r>
-      <w:bookmarkEnd w:id="5"/>
+      <w:bookmarkEnd w:id="6"/>
     </w:p>
     <w:p>
       <w:pPr>
@@ -3150,8 +3184,6 @@
               </w:rPr>
               <w:br/>
             </w:r>
-            <w:bookmarkStart w:id="6" w:name="_GoBack"/>
-            <w:bookmarkEnd w:id="6"/>
             <w:r>
               <w:rPr>
                 <w:rFonts w:ascii="Times New Roman" w:hAnsi="Times New Roman" w:cs="Times New Roman"/>
@@ -5279,7 +5311,7 @@
           <w:rPr>
             <w:noProof/>
           </w:rPr>
-          <w:t>11</w:t>
+          <w:t>2</w:t>
         </w:r>
         <w:r>
           <w:fldChar w:fldCharType="end"/>
@@ -6314,6 +6346,119 @@
     </w:lvl>
   </w:abstractNum>
   <w:abstractNum w:abstractNumId="8">
+    <w:nsid w:val="2F39575A"/>
+    <w:multiLevelType w:val="hybridMultilevel"/>
+    <w:tmpl w:val="9C804A86"/>
+    <w:lvl w:ilvl="0" w:tplc="04190001">
+      <w:start w:val="1"/>
+      <w:numFmt w:val="bullet"/>
+      <w:lvlText w:val=""/>
+      <w:lvlJc w:val="left"/>
+      <w:pPr>
+        <w:ind w:left="1500" w:hanging="360"/>
+      </w:pPr>
+      <w:rPr>
+        <w:rFonts w:ascii="Symbol" w:hAnsi="Symbol" w:hint="default"/>
+      </w:rPr>
+    </w:lvl>
+    <w:lvl w:ilvl="1" w:tplc="04190003" w:tentative="1">
+      <w:start w:val="1"/>
+      <w:numFmt w:val="bullet"/>
+      <w:lvlText w:val="o"/>
+      <w:lvlJc w:val="left"/>
+      <w:pPr>
+        <w:ind w:left="2220" w:hanging="360"/>
+      </w:pPr>
+      <w:rPr>
+        <w:rFonts w:ascii="Courier New" w:hAnsi="Courier New" w:cs="Courier New" w:hint="default"/>
+      </w:rPr>
+    </w:lvl>
+    <w:lvl w:ilvl="2" w:tplc="04190005" w:tentative="1">
+      <w:start w:val="1"/>
+      <w:numFmt w:val="bullet"/>
+      <w:lvlText w:val=""/>
+      <w:lvlJc w:val="left"/>
+      <w:pPr>
+        <w:ind w:left="2940" w:hanging="360"/>
+      </w:pPr>
+      <w:rPr>
+        <w:rFonts w:ascii="Wingdings" w:hAnsi="Wingdings" w:hint="default"/>
+      </w:rPr>
+    </w:lvl>
+    <w:lvl w:ilvl="3" w:tplc="04190001" w:tentative="1">
+      <w:start w:val="1"/>
+      <w:numFmt w:val="bullet"/>
+      <w:lvlText w:val=""/>
+      <w:lvlJc w:val="left"/>
+      <w:pPr>
+        <w:ind w:left="3660" w:hanging="360"/>
+      </w:pPr>
+      <w:rPr>
+        <w:rFonts w:ascii="Symbol" w:hAnsi="Symbol" w:hint="default"/>
+      </w:rPr>
+    </w:lvl>
+    <w:lvl w:ilvl="4" w:tplc="04190003" w:tentative="1">
+      <w:start w:val="1"/>
+      <w:numFmt w:val="bullet"/>
+      <w:lvlText w:val="o"/>
+      <w:lvlJc w:val="left"/>
+      <w:pPr>
+        <w:ind w:left="4380" w:hanging="360"/>
+      </w:pPr>
+      <w:rPr>
+        <w:rFonts w:ascii="Courier New" w:hAnsi="Courier New" w:cs="Courier New" w:hint="default"/>
+      </w:rPr>
+    </w:lvl>
+    <w:lvl w:ilvl="5" w:tplc="04190005" w:tentative="1">
+      <w:start w:val="1"/>
+      <w:numFmt w:val="bullet"/>
+      <w:lvlText w:val=""/>
+      <w:lvlJc w:val="left"/>
+      <w:pPr>
+        <w:ind w:left="5100" w:hanging="360"/>
+      </w:pPr>
+      <w:rPr>
+        <w:rFonts w:ascii="Wingdings" w:hAnsi="Wingdings" w:hint="default"/>
+      </w:rPr>
+    </w:lvl>
+    <w:lvl w:ilvl="6" w:tplc="04190001" w:tentative="1">
+      <w:start w:val="1"/>
+      <w:numFmt w:val="bullet"/>
+      <w:lvlText w:val=""/>
+      <w:lvlJc w:val="left"/>
+      <w:pPr>
+        <w:ind w:left="5820" w:hanging="360"/>
+      </w:pPr>
+      <w:rPr>
+        <w:rFonts w:ascii="Symbol" w:hAnsi="Symbol" w:hint="default"/>
+      </w:rPr>
+    </w:lvl>
+    <w:lvl w:ilvl="7" w:tplc="04190003" w:tentative="1">
+      <w:start w:val="1"/>
+      <w:numFmt w:val="bullet"/>
+      <w:lvlText w:val="o"/>
+      <w:lvlJc w:val="left"/>
+      <w:pPr>
+        <w:ind w:left="6540" w:hanging="360"/>
+      </w:pPr>
+      <w:rPr>
+        <w:rFonts w:ascii="Courier New" w:hAnsi="Courier New" w:cs="Courier New" w:hint="default"/>
+      </w:rPr>
+    </w:lvl>
+    <w:lvl w:ilvl="8" w:tplc="04190005" w:tentative="1">
+      <w:start w:val="1"/>
+      <w:numFmt w:val="bullet"/>
+      <w:lvlText w:val=""/>
+      <w:lvlJc w:val="left"/>
+      <w:pPr>
+        <w:ind w:left="7260" w:hanging="360"/>
+      </w:pPr>
+      <w:rPr>
+        <w:rFonts w:ascii="Wingdings" w:hAnsi="Wingdings" w:hint="default"/>
+      </w:rPr>
+    </w:lvl>
+  </w:abstractNum>
+  <w:abstractNum w:abstractNumId="9">
     <w:nsid w:val="2FA90FFD"/>
     <w:multiLevelType w:val="hybridMultilevel"/>
     <w:tmpl w:val="8712634C"/>
@@ -6402,7 +6547,7 @@
       </w:pPr>
     </w:lvl>
   </w:abstractNum>
-  <w:abstractNum w:abstractNumId="9">
+  <w:abstractNum w:abstractNumId="10">
     <w:nsid w:val="406C24F9"/>
     <w:multiLevelType w:val="multilevel"/>
     <w:tmpl w:val="00000003"/>
@@ -6542,7 +6687,7 @@
       </w:rPr>
     </w:lvl>
   </w:abstractNum>
-  <w:abstractNum w:abstractNumId="10">
+  <w:abstractNum w:abstractNumId="11">
     <w:nsid w:val="44430695"/>
     <w:multiLevelType w:val="hybridMultilevel"/>
     <w:tmpl w:val="5182823A"/>
@@ -6628,7 +6773,7 @@
       </w:pPr>
     </w:lvl>
   </w:abstractNum>
-  <w:abstractNum w:abstractNumId="11">
+  <w:abstractNum w:abstractNumId="12">
     <w:nsid w:val="4A585D59"/>
     <w:multiLevelType w:val="multilevel"/>
     <w:tmpl w:val="00000001"/>
@@ -6768,7 +6913,7 @@
       </w:rPr>
     </w:lvl>
   </w:abstractNum>
-  <w:abstractNum w:abstractNumId="12">
+  <w:abstractNum w:abstractNumId="13">
     <w:nsid w:val="4E9A3212"/>
     <w:multiLevelType w:val="hybridMultilevel"/>
     <w:tmpl w:val="805CE152"/>
@@ -6857,7 +7002,7 @@
       </w:pPr>
     </w:lvl>
   </w:abstractNum>
-  <w:abstractNum w:abstractNumId="13">
+  <w:abstractNum w:abstractNumId="14">
     <w:nsid w:val="5897550A"/>
     <w:multiLevelType w:val="hybridMultilevel"/>
     <w:tmpl w:val="402E8780"/>
@@ -6970,7 +7115,7 @@
       </w:rPr>
     </w:lvl>
   </w:abstractNum>
-  <w:abstractNum w:abstractNumId="14">
+  <w:abstractNum w:abstractNumId="15">
     <w:nsid w:val="6C751F44"/>
     <w:multiLevelType w:val="hybridMultilevel"/>
     <w:tmpl w:val="308CCD24"/>
@@ -7083,7 +7228,7 @@
       </w:rPr>
     </w:lvl>
   </w:abstractNum>
-  <w:abstractNum w:abstractNumId="15">
+  <w:abstractNum w:abstractNumId="16">
     <w:nsid w:val="73D3387A"/>
     <w:multiLevelType w:val="hybridMultilevel"/>
     <w:tmpl w:val="F08CEB2A"/>
@@ -7170,7 +7315,7 @@
     </w:lvl>
   </w:abstractNum>
   <w:num w:numId="1">
-    <w:abstractNumId w:val="8"/>
+    <w:abstractNumId w:val="9"/>
   </w:num>
   <w:num w:numId="2">
     <w:abstractNumId w:val="5"/>
@@ -7185,13 +7330,13 @@
     <w:abstractNumId w:val="2"/>
   </w:num>
   <w:num w:numId="6">
-    <w:abstractNumId w:val="10"/>
+    <w:abstractNumId w:val="11"/>
   </w:num>
   <w:num w:numId="7">
     <w:abstractNumId w:val="0"/>
   </w:num>
   <w:num w:numId="8">
-    <w:abstractNumId w:val="15"/>
+    <w:abstractNumId w:val="16"/>
     <w:lvlOverride w:ilvl="0">
       <w:startOverride w:val="1"/>
     </w:lvlOverride>
@@ -7224,7 +7369,7 @@
     <w:abstractNumId w:val="6"/>
   </w:num>
   <w:num w:numId="10">
-    <w:abstractNumId w:val="12"/>
+    <w:abstractNumId w:val="13"/>
     <w:lvlOverride w:ilvl="0">
       <w:startOverride w:val="1"/>
     </w:lvlOverride>
@@ -7254,22 +7399,25 @@
     </w:lvlOverride>
   </w:num>
   <w:num w:numId="11">
-    <w:abstractNumId w:val="13"/>
+    <w:abstractNumId w:val="14"/>
   </w:num>
   <w:num w:numId="12">
-    <w:abstractNumId w:val="14"/>
+    <w:abstractNumId w:val="15"/>
   </w:num>
   <w:num w:numId="13">
     <w:abstractNumId w:val="3"/>
   </w:num>
   <w:num w:numId="14">
-    <w:abstractNumId w:val="11"/>
+    <w:abstractNumId w:val="12"/>
   </w:num>
   <w:num w:numId="15">
-    <w:abstractNumId w:val="9"/>
+    <w:abstractNumId w:val="10"/>
   </w:num>
   <w:num w:numId="16">
     <w:abstractNumId w:val="1"/>
+  </w:num>
+  <w:num w:numId="17">
+    <w:abstractNumId w:val="8"/>
   </w:num>
 </w:numbering>
 </file>
@@ -10882,7 +11030,7 @@
 </file>
 
 <file path=customXml/itemProps1.xml><?xml version="1.0" encoding="utf-8"?>
-<ds:datastoreItem xmlns:ds="http://schemas.openxmlformats.org/officeDocument/2006/customXml" ds:itemID="{92154E88-011A-44D7-9A39-90AB04B4E2B5}">
+<ds:datastoreItem xmlns:ds="http://schemas.openxmlformats.org/officeDocument/2006/customXml" ds:itemID="{FA7C327A-D313-40B2-83F2-D33C4DC4ACA4}">
   <ds:schemaRefs>
     <ds:schemaRef ds:uri="http://schemas.openxmlformats.org/officeDocument/2006/bibliography"/>
   </ds:schemaRefs>

</xml_diff>

<commit_message>
Changes in documentations and site proj
</commit_message>
<xml_diff>
--- a/Дипломная записка/Diplomnaya_zapiska.docx
+++ b/Дипломная записка/Diplomnaya_zapiska.docx
@@ -341,111 +341,64 @@
             </w:rPr>
             <w:fldChar w:fldCharType="separate"/>
           </w:r>
-          <w:bookmarkStart w:id="1" w:name="_GoBack"/>
-          <w:bookmarkEnd w:id="1"/>
-          <w:r>
-            <w:rPr>
-              <w:rStyle w:val="ad"/>
-              <w:noProof/>
-            </w:rPr>
-            <w:fldChar w:fldCharType="begin"/>
-          </w:r>
-          <w:r>
-            <w:rPr>
-              <w:rStyle w:val="ad"/>
-              <w:noProof/>
-            </w:rPr>
-            <w:instrText xml:space="preserve"> </w:instrText>
-          </w:r>
-          <w:r>
-            <w:rPr>
-              <w:noProof/>
-            </w:rPr>
-            <w:instrText>HYPERLINK \l "_Toc432187279"</w:instrText>
-          </w:r>
-          <w:r>
-            <w:rPr>
-              <w:rStyle w:val="ad"/>
-              <w:noProof/>
-            </w:rPr>
-            <w:instrText xml:space="preserve"> </w:instrText>
-          </w:r>
-          <w:r>
-            <w:rPr>
-              <w:rStyle w:val="ad"/>
-              <w:noProof/>
-            </w:rPr>
-          </w:r>
-          <w:r>
-            <w:rPr>
-              <w:rStyle w:val="ad"/>
-              <w:noProof/>
-            </w:rPr>
-            <w:fldChar w:fldCharType="separate"/>
-          </w:r>
-          <w:r>
-            <w:rPr>
-              <w:rStyle w:val="ad"/>
-              <w:rFonts w:ascii="Times New Roman" w:hAnsi="Times New Roman" w:cs="Times New Roman"/>
-              <w:noProof/>
-            </w:rPr>
-            <w:t>Введение</w:t>
-          </w:r>
-          <w:r>
-            <w:rPr>
-              <w:noProof/>
-              <w:webHidden/>
-            </w:rPr>
-            <w:tab/>
-          </w:r>
-          <w:r>
-            <w:rPr>
-              <w:noProof/>
-              <w:webHidden/>
-            </w:rPr>
-            <w:fldChar w:fldCharType="begin"/>
-          </w:r>
-          <w:r>
-            <w:rPr>
-              <w:noProof/>
-              <w:webHidden/>
-            </w:rPr>
-            <w:instrText xml:space="preserve"> PAGEREF _Toc432187279 \h </w:instrText>
-          </w:r>
-          <w:r>
-            <w:rPr>
-              <w:noProof/>
-              <w:webHidden/>
-            </w:rPr>
-          </w:r>
-          <w:r>
-            <w:rPr>
-              <w:noProof/>
-              <w:webHidden/>
-            </w:rPr>
-            <w:fldChar w:fldCharType="separate"/>
-          </w:r>
-          <w:r>
-            <w:rPr>
-              <w:noProof/>
-              <w:webHidden/>
-            </w:rPr>
-            <w:t>3</w:t>
-          </w:r>
-          <w:r>
-            <w:rPr>
-              <w:noProof/>
-              <w:webHidden/>
-            </w:rPr>
-            <w:fldChar w:fldCharType="end"/>
-          </w:r>
-          <w:r>
-            <w:rPr>
-              <w:rStyle w:val="ad"/>
-              <w:noProof/>
-            </w:rPr>
-            <w:fldChar w:fldCharType="end"/>
-          </w:r>
+          <w:hyperlink w:anchor="_Toc432187279" w:history="1">
+            <w:r>
+              <w:rPr>
+                <w:rStyle w:val="ad"/>
+                <w:rFonts w:ascii="Times New Roman" w:hAnsi="Times New Roman" w:cs="Times New Roman"/>
+                <w:noProof/>
+              </w:rPr>
+              <w:t>Введение</w:t>
+            </w:r>
+            <w:r>
+              <w:rPr>
+                <w:noProof/>
+                <w:webHidden/>
+              </w:rPr>
+              <w:tab/>
+            </w:r>
+            <w:r>
+              <w:rPr>
+                <w:noProof/>
+                <w:webHidden/>
+              </w:rPr>
+              <w:fldChar w:fldCharType="begin"/>
+            </w:r>
+            <w:r>
+              <w:rPr>
+                <w:noProof/>
+                <w:webHidden/>
+              </w:rPr>
+              <w:instrText xml:space="preserve"> PAGEREF _Toc432187279 \h </w:instrText>
+            </w:r>
+            <w:r>
+              <w:rPr>
+                <w:noProof/>
+                <w:webHidden/>
+              </w:rPr>
+            </w:r>
+            <w:r>
+              <w:rPr>
+                <w:noProof/>
+                <w:webHidden/>
+              </w:rPr>
+              <w:fldChar w:fldCharType="separate"/>
+            </w:r>
+            <w:r>
+              <w:rPr>
+                <w:noProof/>
+                <w:webHidden/>
+              </w:rPr>
+              <w:t>3</w:t>
+            </w:r>
+            <w:r>
+              <w:rPr>
+                <w:noProof/>
+                <w:webHidden/>
+              </w:rPr>
+              <w:fldChar w:fldCharType="end"/>
+            </w:r>
+          </w:hyperlink>
         </w:p>
         <w:p>
           <w:pPr>
@@ -919,8 +872,8 @@
           <w:sz w:val="32"/>
         </w:rPr>
       </w:pPr>
-      <w:bookmarkStart w:id="2" w:name="_Toc426232292"/>
-      <w:bookmarkStart w:id="3" w:name="_Toc432187279"/>
+      <w:bookmarkStart w:id="1" w:name="_Toc426232292"/>
+      <w:bookmarkStart w:id="2" w:name="_Toc432187279"/>
       <w:r>
         <w:rPr>
           <w:rFonts w:ascii="Times New Roman" w:hAnsi="Times New Roman" w:cs="Times New Roman"/>
@@ -929,8 +882,8 @@
         <w:lastRenderedPageBreak/>
         <w:t>Введение</w:t>
       </w:r>
+      <w:bookmarkEnd w:id="1"/>
       <w:bookmarkEnd w:id="2"/>
-      <w:bookmarkEnd w:id="3"/>
     </w:p>
     <w:p>
       <w:pPr>
@@ -1118,7 +1071,7 @@
           <w:shd w:val="clear" w:color="auto" w:fill="FFFFFF"/>
         </w:rPr>
       </w:pPr>
-      <w:bookmarkStart w:id="4" w:name="_Toc432187280"/>
+      <w:bookmarkStart w:id="3" w:name="_Toc432187280"/>
       <w:r>
         <w:rPr>
           <w:rFonts w:ascii="Times New Roman" w:hAnsi="Times New Roman" w:cs="Times New Roman"/>
@@ -1129,7 +1082,7 @@
         <w:lastRenderedPageBreak/>
         <w:t>Постановка задачи</w:t>
       </w:r>
-      <w:bookmarkEnd w:id="4"/>
+      <w:bookmarkEnd w:id="3"/>
     </w:p>
     <w:p>
       <w:pPr>
@@ -1617,7 +1570,7 @@
       <w:pPr>
         <w:pStyle w:val="1"/>
       </w:pPr>
-      <w:bookmarkStart w:id="5" w:name="_Toc432187281"/>
+      <w:bookmarkStart w:id="4" w:name="_Toc432187281"/>
       <w:r>
         <w:t>В</w:t>
       </w:r>
@@ -1627,7 +1580,7 @@
       <w:r>
         <w:t xml:space="preserve"> в предметную область</w:t>
       </w:r>
-      <w:bookmarkEnd w:id="5"/>
+      <w:bookmarkEnd w:id="4"/>
     </w:p>
     <w:p/>
     <w:p>
@@ -3026,7 +2979,7 @@
           <w:shd w:val="clear" w:color="auto" w:fill="FFFFFF"/>
         </w:rPr>
       </w:pPr>
-      <w:bookmarkStart w:id="6" w:name="_Toc432187282"/>
+      <w:bookmarkStart w:id="5" w:name="_Toc432187282"/>
       <w:r>
         <w:rPr>
           <w:rFonts w:ascii="Times New Roman" w:hAnsi="Times New Roman" w:cs="Times New Roman"/>
@@ -3036,7 +2989,7 @@
         <w:lastRenderedPageBreak/>
         <w:t>Обзор аналогов</w:t>
       </w:r>
-      <w:bookmarkEnd w:id="6"/>
+      <w:bookmarkEnd w:id="5"/>
     </w:p>
     <w:p>
       <w:pPr>
@@ -4448,7 +4401,7 @@
           <w:shd w:val="clear" w:color="auto" w:fill="FFFFFF"/>
         </w:rPr>
       </w:pPr>
-      <w:bookmarkStart w:id="7" w:name="_Toc432187283"/>
+      <w:bookmarkStart w:id="6" w:name="_Toc432187283"/>
       <w:r>
         <w:rPr>
           <w:rFonts w:ascii="Times New Roman" w:hAnsi="Times New Roman" w:cs="Times New Roman"/>
@@ -4456,70 +4409,70 @@
         </w:rPr>
         <w:lastRenderedPageBreak/>
         <w:t>Решение</w:t>
+      </w:r>
+      <w:bookmarkEnd w:id="6"/>
+    </w:p>
+    <w:p>
+      <w:pPr>
+        <w:pStyle w:val="2"/>
+        <w:spacing w:line="360" w:lineRule="auto"/>
+        <w:rPr>
+          <w:rFonts w:ascii="Times New Roman" w:hAnsi="Times New Roman" w:cs="Times New Roman"/>
+        </w:rPr>
+      </w:pPr>
+      <w:bookmarkStart w:id="7" w:name="_Toc432187284"/>
+      <w:r>
+        <w:rPr>
+          <w:rFonts w:ascii="Times New Roman" w:hAnsi="Times New Roman" w:cs="Times New Roman"/>
+        </w:rPr>
+        <w:t>Математическая модель</w:t>
       </w:r>
       <w:bookmarkEnd w:id="7"/>
     </w:p>
     <w:p>
       <w:pPr>
-        <w:pStyle w:val="2"/>
-        <w:spacing w:line="360" w:lineRule="auto"/>
-        <w:rPr>
-          <w:rFonts w:ascii="Times New Roman" w:hAnsi="Times New Roman" w:cs="Times New Roman"/>
-        </w:rPr>
-      </w:pPr>
-      <w:bookmarkStart w:id="8" w:name="_Toc432187284"/>
-      <w:r>
-        <w:rPr>
-          <w:rFonts w:ascii="Times New Roman" w:hAnsi="Times New Roman" w:cs="Times New Roman"/>
-        </w:rPr>
-        <w:t>Математическая модель</w:t>
+        <w:rPr>
+          <w:rFonts w:ascii="Times New Roman" w:hAnsi="Times New Roman" w:cs="Times New Roman"/>
+          <w:sz w:val="24"/>
+        </w:rPr>
+      </w:pPr>
+    </w:p>
+    <w:p>
+      <w:pPr>
+        <w:rPr>
+          <w:rFonts w:ascii="Times New Roman" w:hAnsi="Times New Roman" w:cs="Times New Roman"/>
+          <w:sz w:val="24"/>
+        </w:rPr>
+      </w:pPr>
+    </w:p>
+    <w:p>
+      <w:pPr>
+        <w:rPr>
+          <w:rFonts w:ascii="Times New Roman" w:hAnsi="Times New Roman" w:cs="Times New Roman"/>
+          <w:sz w:val="24"/>
+        </w:rPr>
+      </w:pPr>
+      <w:r>
+        <w:rPr>
+          <w:rFonts w:ascii="Times New Roman" w:hAnsi="Times New Roman" w:cs="Times New Roman"/>
+          <w:sz w:val="24"/>
+        </w:rPr>
+        <w:br w:type="page"/>
+      </w:r>
+    </w:p>
+    <w:p>
+      <w:pPr>
+        <w:pStyle w:val="1"/>
+      </w:pPr>
+      <w:bookmarkStart w:id="8" w:name="_Toc432187285"/>
+      <w:r>
+        <w:lastRenderedPageBreak/>
+        <w:t>Ход работы</w:t>
       </w:r>
       <w:bookmarkEnd w:id="8"/>
     </w:p>
     <w:p>
       <w:pPr>
-        <w:rPr>
-          <w:rFonts w:ascii="Times New Roman" w:hAnsi="Times New Roman" w:cs="Times New Roman"/>
-          <w:sz w:val="24"/>
-        </w:rPr>
-      </w:pPr>
-    </w:p>
-    <w:p>
-      <w:pPr>
-        <w:rPr>
-          <w:rFonts w:ascii="Times New Roman" w:hAnsi="Times New Roman" w:cs="Times New Roman"/>
-          <w:sz w:val="24"/>
-        </w:rPr>
-      </w:pPr>
-    </w:p>
-    <w:p>
-      <w:pPr>
-        <w:rPr>
-          <w:rFonts w:ascii="Times New Roman" w:hAnsi="Times New Roman" w:cs="Times New Roman"/>
-          <w:sz w:val="24"/>
-        </w:rPr>
-      </w:pPr>
-      <w:r>
-        <w:rPr>
-          <w:rFonts w:ascii="Times New Roman" w:hAnsi="Times New Roman" w:cs="Times New Roman"/>
-          <w:sz w:val="24"/>
-        </w:rPr>
-        <w:br w:type="page"/>
-      </w:r>
-    </w:p>
-    <w:p>
-      <w:pPr>
-        <w:pStyle w:val="1"/>
-      </w:pPr>
-      <w:bookmarkStart w:id="9" w:name="_Toc432187285"/>
-      <w:r>
-        <w:lastRenderedPageBreak/>
-        <w:t>Ход работы</w:t>
-      </w:r>
-      <w:bookmarkEnd w:id="9"/>
-    </w:p>
-    <w:p>
-      <w:pPr>
         <w:spacing w:line="360" w:lineRule="auto"/>
         <w:ind w:firstLine="709"/>
         <w:jc w:val="both"/>
@@ -5594,7 +5547,48 @@
           <w:szCs w:val="24"/>
           <w:shd w:val="clear" w:color="auto" w:fill="FFFFFF"/>
         </w:rPr>
-        <w:t xml:space="preserve">изовать интеграцию двух языков, </w:t>
+        <w:t>изоват</w:t>
+      </w:r>
+      <w:r>
+        <w:rPr>
+          <w:rFonts w:ascii="Times New Roman" w:hAnsi="Times New Roman" w:cs="Times New Roman"/>
+          <w:color w:val="252525"/>
+          <w:sz w:val="24"/>
+          <w:szCs w:val="24"/>
+          <w:shd w:val="clear" w:color="auto" w:fill="FFFFFF"/>
+        </w:rPr>
+        <w:t>ь интеграцию двух языков, запус</w:t>
+      </w:r>
+      <w:r>
+        <w:rPr>
+          <w:rFonts w:ascii="Times New Roman" w:hAnsi="Times New Roman" w:cs="Times New Roman"/>
+          <w:color w:val="252525"/>
+          <w:sz w:val="24"/>
+          <w:szCs w:val="24"/>
+          <w:shd w:val="clear" w:color="auto" w:fill="FFFFFF"/>
+        </w:rPr>
+        <w:t xml:space="preserve">кая скрипт на </w:t>
+      </w:r>
+      <w:r>
+        <w:rPr>
+          <w:rFonts w:ascii="Times New Roman" w:hAnsi="Times New Roman" w:cs="Times New Roman"/>
+          <w:color w:val="252525"/>
+          <w:sz w:val="24"/>
+          <w:szCs w:val="24"/>
+          <w:shd w:val="clear" w:color="auto" w:fill="FFFFFF"/>
+          <w:lang w:val="en-US"/>
+        </w:rPr>
+        <w:t>Python</w:t>
+      </w:r>
+      <w:r>
+        <w:rPr>
+          <w:rFonts w:ascii="Times New Roman" w:hAnsi="Times New Roman" w:cs="Times New Roman"/>
+          <w:color w:val="252525"/>
+          <w:sz w:val="24"/>
+          <w:szCs w:val="24"/>
+          <w:shd w:val="clear" w:color="auto" w:fill="FFFFFF"/>
+        </w:rPr>
+        <w:t xml:space="preserve">, выполняющий </w:t>
       </w:r>
       <w:proofErr w:type="spellStart"/>
       <w:r>
@@ -5605,7 +5599,7 @@
           <w:szCs w:val="24"/>
           <w:shd w:val="clear" w:color="auto" w:fill="FFFFFF"/>
         </w:rPr>
-        <w:t>запусткая</w:t>
+        <w:t>стемминг</w:t>
       </w:r>
       <w:proofErr w:type="spellEnd"/>
       <w:r>
@@ -5616,7 +5610,7 @@
           <w:szCs w:val="24"/>
           <w:shd w:val="clear" w:color="auto" w:fill="FFFFFF"/>
         </w:rPr>
-        <w:t xml:space="preserve"> скрипт на </w:t>
+        <w:t xml:space="preserve"> слова, в проекте на </w:t>
       </w:r>
       <w:r>
         <w:rPr>
@@ -5627,6 +5621,57 @@
           <w:shd w:val="clear" w:color="auto" w:fill="FFFFFF"/>
           <w:lang w:val="en-US"/>
         </w:rPr>
+        <w:t>C</w:t>
+      </w:r>
+      <w:r>
+        <w:rPr>
+          <w:rFonts w:ascii="Times New Roman" w:hAnsi="Times New Roman" w:cs="Times New Roman"/>
+          <w:color w:val="252525"/>
+          <w:sz w:val="24"/>
+          <w:szCs w:val="24"/>
+          <w:shd w:val="clear" w:color="auto" w:fill="FFFFFF"/>
+        </w:rPr>
+        <w:t>#</w:t>
+      </w:r>
+      <w:r>
+        <w:rPr>
+          <w:rFonts w:ascii="Times New Roman" w:hAnsi="Times New Roman" w:cs="Times New Roman"/>
+          <w:color w:val="252525"/>
+          <w:sz w:val="24"/>
+          <w:szCs w:val="24"/>
+          <w:shd w:val="clear" w:color="auto" w:fill="FFFFFF"/>
+        </w:rPr>
+        <w:t>. Но сделать это</w:t>
+      </w:r>
+      <w:r>
+        <w:rPr>
+          <w:rFonts w:ascii="Times New Roman" w:hAnsi="Times New Roman" w:cs="Times New Roman"/>
+          <w:color w:val="252525"/>
+          <w:sz w:val="24"/>
+          <w:szCs w:val="24"/>
+          <w:shd w:val="clear" w:color="auto" w:fill="FFFFFF"/>
+        </w:rPr>
+        <w:t>го</w:t>
+      </w:r>
+      <w:r>
+        <w:rPr>
+          <w:rFonts w:ascii="Times New Roman" w:hAnsi="Times New Roman" w:cs="Times New Roman"/>
+          <w:color w:val="252525"/>
+          <w:sz w:val="24"/>
+          <w:szCs w:val="24"/>
+          <w:shd w:val="clear" w:color="auto" w:fill="FFFFFF"/>
+        </w:rPr>
+        <w:t xml:space="preserve"> не получилось из-за несовместимости языка </w:t>
+      </w:r>
+      <w:r>
+        <w:rPr>
+          <w:rFonts w:ascii="Times New Roman" w:hAnsi="Times New Roman" w:cs="Times New Roman"/>
+          <w:color w:val="252525"/>
+          <w:sz w:val="24"/>
+          <w:szCs w:val="24"/>
+          <w:shd w:val="clear" w:color="auto" w:fill="FFFFFF"/>
+          <w:lang w:val="en-US"/>
+        </w:rPr>
         <w:t>Python</w:t>
       </w:r>
       <w:r>
@@ -5637,7 +5682,89 @@
           <w:szCs w:val="24"/>
           <w:shd w:val="clear" w:color="auto" w:fill="FFFFFF"/>
         </w:rPr>
-        <w:t xml:space="preserve">, выполняющий </w:t>
+        <w:t xml:space="preserve"> и</w:t>
+      </w:r>
+      <w:r>
+        <w:rPr>
+          <w:rFonts w:ascii="Times New Roman" w:hAnsi="Times New Roman" w:cs="Times New Roman"/>
+          <w:color w:val="252525"/>
+          <w:sz w:val="24"/>
+          <w:szCs w:val="24"/>
+          <w:shd w:val="clear" w:color="auto" w:fill="FFFFFF"/>
+        </w:rPr>
+        <w:t xml:space="preserve"> </w:t>
+      </w:r>
+      <w:r>
+        <w:rPr>
+          <w:rFonts w:ascii="Times New Roman" w:hAnsi="Times New Roman" w:cs="Times New Roman"/>
+          <w:color w:val="252525"/>
+          <w:sz w:val="24"/>
+          <w:szCs w:val="24"/>
+          <w:shd w:val="clear" w:color="auto" w:fill="FFFFFF"/>
+        </w:rPr>
+        <w:t xml:space="preserve">программной платформы </w:t>
+      </w:r>
+      <w:r>
+        <w:rPr>
+          <w:rFonts w:ascii="Times New Roman" w:hAnsi="Times New Roman" w:cs="Times New Roman"/>
+          <w:color w:val="252525"/>
+          <w:sz w:val="24"/>
+          <w:szCs w:val="24"/>
+          <w:shd w:val="clear" w:color="auto" w:fill="FFFFFF"/>
+        </w:rPr>
+        <w:t>.</w:t>
+      </w:r>
+      <w:r>
+        <w:rPr>
+          <w:rFonts w:ascii="Times New Roman" w:hAnsi="Times New Roman" w:cs="Times New Roman"/>
+          <w:color w:val="252525"/>
+          <w:sz w:val="24"/>
+          <w:szCs w:val="24"/>
+          <w:shd w:val="clear" w:color="auto" w:fill="FFFFFF"/>
+          <w:lang w:val="en-US"/>
+        </w:rPr>
+        <w:t>NET</w:t>
+      </w:r>
+      <w:r>
+        <w:rPr>
+          <w:rFonts w:ascii="Times New Roman" w:hAnsi="Times New Roman" w:cs="Times New Roman"/>
+          <w:color w:val="252525"/>
+          <w:sz w:val="24"/>
+          <w:szCs w:val="24"/>
+          <w:shd w:val="clear" w:color="auto" w:fill="FFFFFF"/>
+        </w:rPr>
+        <w:t xml:space="preserve"> </w:t>
+      </w:r>
+      <w:r>
+        <w:rPr>
+          <w:rFonts w:ascii="Times New Roman" w:hAnsi="Times New Roman" w:cs="Times New Roman"/>
+          <w:color w:val="252525"/>
+          <w:sz w:val="24"/>
+          <w:szCs w:val="24"/>
+          <w:shd w:val="clear" w:color="auto" w:fill="FFFFFF"/>
+          <w:lang w:val="en-US"/>
+        </w:rPr>
+        <w:t>Framework</w:t>
+      </w:r>
+      <w:r>
+        <w:rPr>
+          <w:rFonts w:ascii="Times New Roman" w:hAnsi="Times New Roman" w:cs="Times New Roman"/>
+          <w:color w:val="252525"/>
+          <w:sz w:val="24"/>
+          <w:szCs w:val="24"/>
+          <w:shd w:val="clear" w:color="auto" w:fill="FFFFFF"/>
+        </w:rPr>
+        <w:t xml:space="preserve">. Эта проблема </w:t>
+      </w:r>
+      <w:r>
+        <w:rPr>
+          <w:rFonts w:ascii="Times New Roman" w:hAnsi="Times New Roman" w:cs="Times New Roman"/>
+          <w:color w:val="252525"/>
+          <w:sz w:val="24"/>
+          <w:szCs w:val="24"/>
+          <w:shd w:val="clear" w:color="auto" w:fill="FFFFFF"/>
+        </w:rPr>
+        <w:t xml:space="preserve">была решена в языке </w:t>
       </w:r>
       <w:proofErr w:type="spellStart"/>
       <w:r>
@@ -5647,8 +5774,9 @@
           <w:sz w:val="24"/>
           <w:szCs w:val="24"/>
           <w:shd w:val="clear" w:color="auto" w:fill="FFFFFF"/>
-        </w:rPr>
-        <w:t>стемминг</w:t>
+          <w:lang w:val="en-US"/>
+        </w:rPr>
+        <w:t>Ironpython</w:t>
       </w:r>
       <w:proofErr w:type="spellEnd"/>
       <w:r>
@@ -5659,7 +5787,7 @@
           <w:szCs w:val="24"/>
           <w:shd w:val="clear" w:color="auto" w:fill="FFFFFF"/>
         </w:rPr>
-        <w:t xml:space="preserve"> слова, в проекте на </w:t>
+        <w:t>. Поэтому</w:t>
       </w:r>
       <w:r>
         <w:rPr>
@@ -5668,8 +5796,330 @@
           <w:sz w:val="24"/>
           <w:szCs w:val="24"/>
           <w:shd w:val="clear" w:color="auto" w:fill="FFFFFF"/>
+        </w:rPr>
+        <w:t xml:space="preserve"> было решено создать </w:t>
+      </w:r>
+      <w:r>
+        <w:rPr>
+          <w:rFonts w:ascii="Times New Roman" w:hAnsi="Times New Roman" w:cs="Times New Roman"/>
+          <w:color w:val="252525"/>
+          <w:sz w:val="24"/>
+          <w:szCs w:val="24"/>
+          <w:shd w:val="clear" w:color="auto" w:fill="FFFFFF"/>
           <w:lang w:val="en-US"/>
         </w:rPr>
+        <w:t>Windows</w:t>
+      </w:r>
+      <w:r>
+        <w:rPr>
+          <w:rFonts w:ascii="Times New Roman" w:hAnsi="Times New Roman" w:cs="Times New Roman"/>
+          <w:color w:val="252525"/>
+          <w:sz w:val="24"/>
+          <w:szCs w:val="24"/>
+          <w:shd w:val="clear" w:color="auto" w:fill="FFFFFF"/>
+        </w:rPr>
+        <w:t xml:space="preserve"> </w:t>
+      </w:r>
+      <w:r>
+        <w:rPr>
+          <w:rFonts w:ascii="Times New Roman" w:hAnsi="Times New Roman" w:cs="Times New Roman"/>
+          <w:color w:val="252525"/>
+          <w:sz w:val="24"/>
+          <w:szCs w:val="24"/>
+          <w:shd w:val="clear" w:color="auto" w:fill="FFFFFF"/>
+          <w:lang w:val="en-US"/>
+        </w:rPr>
+        <w:t>Forms</w:t>
+      </w:r>
+      <w:r>
+        <w:rPr>
+          <w:rFonts w:ascii="Times New Roman" w:hAnsi="Times New Roman" w:cs="Times New Roman"/>
+          <w:color w:val="252525"/>
+          <w:sz w:val="24"/>
+          <w:szCs w:val="24"/>
+          <w:shd w:val="clear" w:color="auto" w:fill="FFFFFF"/>
+        </w:rPr>
+        <w:t xml:space="preserve"> </w:t>
+      </w:r>
+      <w:r>
+        <w:rPr>
+          <w:rFonts w:ascii="Times New Roman" w:hAnsi="Times New Roman" w:cs="Times New Roman"/>
+          <w:color w:val="252525"/>
+          <w:sz w:val="24"/>
+          <w:szCs w:val="24"/>
+          <w:shd w:val="clear" w:color="auto" w:fill="FFFFFF"/>
+        </w:rPr>
+        <w:t>приложение на этом языке</w:t>
+      </w:r>
+      <w:r>
+        <w:rPr>
+          <w:rFonts w:ascii="Times New Roman" w:hAnsi="Times New Roman" w:cs="Times New Roman"/>
+          <w:color w:val="252525"/>
+          <w:sz w:val="24"/>
+          <w:szCs w:val="24"/>
+          <w:shd w:val="clear" w:color="auto" w:fill="FFFFFF"/>
+        </w:rPr>
+        <w:t>, используя</w:t>
+      </w:r>
+      <w:r>
+        <w:rPr>
+          <w:rFonts w:ascii="Times New Roman" w:hAnsi="Times New Roman" w:cs="Times New Roman"/>
+          <w:color w:val="252525"/>
+          <w:sz w:val="24"/>
+          <w:szCs w:val="24"/>
+          <w:shd w:val="clear" w:color="auto" w:fill="FFFFFF"/>
+        </w:rPr>
+        <w:t xml:space="preserve"> все ту же среду разработки </w:t>
+      </w:r>
+      <w:r>
+        <w:rPr>
+          <w:rFonts w:ascii="Times New Roman" w:hAnsi="Times New Roman" w:cs="Times New Roman"/>
+          <w:color w:val="252525"/>
+          <w:sz w:val="24"/>
+          <w:szCs w:val="24"/>
+          <w:shd w:val="clear" w:color="auto" w:fill="FFFFFF"/>
+          <w:lang w:val="en-US"/>
+        </w:rPr>
+        <w:t>Visual</w:t>
+      </w:r>
+      <w:r>
+        <w:rPr>
+          <w:rFonts w:ascii="Times New Roman" w:hAnsi="Times New Roman" w:cs="Times New Roman"/>
+          <w:color w:val="252525"/>
+          <w:sz w:val="24"/>
+          <w:szCs w:val="24"/>
+          <w:shd w:val="clear" w:color="auto" w:fill="FFFFFF"/>
+        </w:rPr>
+        <w:t xml:space="preserve"> </w:t>
+      </w:r>
+      <w:r>
+        <w:rPr>
+          <w:rFonts w:ascii="Times New Roman" w:hAnsi="Times New Roman" w:cs="Times New Roman"/>
+          <w:color w:val="252525"/>
+          <w:sz w:val="24"/>
+          <w:szCs w:val="24"/>
+          <w:shd w:val="clear" w:color="auto" w:fill="FFFFFF"/>
+          <w:lang w:val="en-US"/>
+        </w:rPr>
+        <w:t>Studio</w:t>
+      </w:r>
+      <w:r>
+        <w:rPr>
+          <w:rFonts w:ascii="Times New Roman" w:hAnsi="Times New Roman" w:cs="Times New Roman"/>
+          <w:color w:val="252525"/>
+          <w:sz w:val="24"/>
+          <w:szCs w:val="24"/>
+          <w:shd w:val="clear" w:color="auto" w:fill="FFFFFF"/>
+        </w:rPr>
+        <w:t xml:space="preserve"> </w:t>
+      </w:r>
+      <w:r>
+        <w:rPr>
+          <w:rFonts w:ascii="Times New Roman" w:hAnsi="Times New Roman" w:cs="Times New Roman"/>
+          <w:color w:val="252525"/>
+          <w:sz w:val="24"/>
+          <w:szCs w:val="24"/>
+          <w:shd w:val="clear" w:color="auto" w:fill="FFFFFF"/>
+        </w:rPr>
+        <w:t xml:space="preserve">с </w:t>
+      </w:r>
+      <w:r>
+        <w:rPr>
+          <w:rFonts w:ascii="Times New Roman" w:hAnsi="Times New Roman" w:cs="Times New Roman"/>
+          <w:color w:val="252525"/>
+          <w:sz w:val="24"/>
+          <w:szCs w:val="24"/>
+          <w:shd w:val="clear" w:color="auto" w:fill="FFFFFF"/>
+        </w:rPr>
+        <w:t xml:space="preserve">расширением </w:t>
+      </w:r>
+      <w:r>
+        <w:rPr>
+          <w:rFonts w:ascii="Times New Roman" w:hAnsi="Times New Roman" w:cs="Times New Roman"/>
+          <w:color w:val="252525"/>
+          <w:sz w:val="24"/>
+          <w:szCs w:val="24"/>
+          <w:shd w:val="clear" w:color="auto" w:fill="FFFFFF"/>
+          <w:lang w:val="en-US"/>
+        </w:rPr>
+        <w:t>Python</w:t>
+      </w:r>
+      <w:r>
+        <w:rPr>
+          <w:rFonts w:ascii="Times New Roman" w:hAnsi="Times New Roman" w:cs="Times New Roman"/>
+          <w:color w:val="252525"/>
+          <w:sz w:val="24"/>
+          <w:szCs w:val="24"/>
+          <w:shd w:val="clear" w:color="auto" w:fill="FFFFFF"/>
+        </w:rPr>
+        <w:t xml:space="preserve"> </w:t>
+      </w:r>
+      <w:r>
+        <w:rPr>
+          <w:rFonts w:ascii="Times New Roman" w:hAnsi="Times New Roman" w:cs="Times New Roman"/>
+          <w:color w:val="252525"/>
+          <w:sz w:val="24"/>
+          <w:szCs w:val="24"/>
+          <w:shd w:val="clear" w:color="auto" w:fill="FFFFFF"/>
+          <w:lang w:val="en-US"/>
+        </w:rPr>
+        <w:t>Tools</w:t>
+      </w:r>
+      <w:r>
+        <w:rPr>
+          <w:rFonts w:ascii="Times New Roman" w:hAnsi="Times New Roman" w:cs="Times New Roman"/>
+          <w:color w:val="252525"/>
+          <w:sz w:val="24"/>
+          <w:szCs w:val="24"/>
+          <w:shd w:val="clear" w:color="auto" w:fill="FFFFFF"/>
+        </w:rPr>
+        <w:t xml:space="preserve"> </w:t>
+      </w:r>
+      <w:r>
+        <w:rPr>
+          <w:rFonts w:ascii="Times New Roman" w:hAnsi="Times New Roman" w:cs="Times New Roman"/>
+          <w:color w:val="252525"/>
+          <w:sz w:val="24"/>
+          <w:szCs w:val="24"/>
+          <w:shd w:val="clear" w:color="auto" w:fill="FFFFFF"/>
+          <w:lang w:val="en-US"/>
+        </w:rPr>
+        <w:t>for</w:t>
+      </w:r>
+      <w:r>
+        <w:rPr>
+          <w:rFonts w:ascii="Times New Roman" w:hAnsi="Times New Roman" w:cs="Times New Roman"/>
+          <w:color w:val="252525"/>
+          <w:sz w:val="24"/>
+          <w:szCs w:val="24"/>
+          <w:shd w:val="clear" w:color="auto" w:fill="FFFFFF"/>
+        </w:rPr>
+        <w:t xml:space="preserve"> </w:t>
+      </w:r>
+      <w:r>
+        <w:rPr>
+          <w:rFonts w:ascii="Times New Roman" w:hAnsi="Times New Roman" w:cs="Times New Roman"/>
+          <w:color w:val="252525"/>
+          <w:sz w:val="24"/>
+          <w:szCs w:val="24"/>
+          <w:shd w:val="clear" w:color="auto" w:fill="FFFFFF"/>
+          <w:lang w:val="en-US"/>
+        </w:rPr>
+        <w:t>V</w:t>
+      </w:r>
+      <w:r>
+        <w:rPr>
+          <w:rFonts w:ascii="Times New Roman" w:hAnsi="Times New Roman" w:cs="Times New Roman"/>
+          <w:color w:val="252525"/>
+          <w:sz w:val="24"/>
+          <w:szCs w:val="24"/>
+          <w:shd w:val="clear" w:color="auto" w:fill="FFFFFF"/>
+          <w:lang w:val="en-US"/>
+        </w:rPr>
+        <w:t>isual</w:t>
+      </w:r>
+      <w:r>
+        <w:rPr>
+          <w:rFonts w:ascii="Times New Roman" w:hAnsi="Times New Roman" w:cs="Times New Roman"/>
+          <w:color w:val="252525"/>
+          <w:sz w:val="24"/>
+          <w:szCs w:val="24"/>
+          <w:shd w:val="clear" w:color="auto" w:fill="FFFFFF"/>
+        </w:rPr>
+        <w:t xml:space="preserve"> </w:t>
+      </w:r>
+      <w:r>
+        <w:rPr>
+          <w:rFonts w:ascii="Times New Roman" w:hAnsi="Times New Roman" w:cs="Times New Roman"/>
+          <w:color w:val="252525"/>
+          <w:sz w:val="24"/>
+          <w:szCs w:val="24"/>
+          <w:shd w:val="clear" w:color="auto" w:fill="FFFFFF"/>
+          <w:lang w:val="en-US"/>
+        </w:rPr>
+        <w:t>S</w:t>
+      </w:r>
+      <w:r>
+        <w:rPr>
+          <w:rFonts w:ascii="Times New Roman" w:hAnsi="Times New Roman" w:cs="Times New Roman"/>
+          <w:color w:val="252525"/>
+          <w:sz w:val="24"/>
+          <w:szCs w:val="24"/>
+          <w:shd w:val="clear" w:color="auto" w:fill="FFFFFF"/>
+          <w:lang w:val="en-US"/>
+        </w:rPr>
+        <w:t>tudio</w:t>
+      </w:r>
+      <w:r>
+        <w:rPr>
+          <w:rFonts w:ascii="Times New Roman" w:hAnsi="Times New Roman" w:cs="Times New Roman"/>
+          <w:color w:val="252525"/>
+          <w:sz w:val="24"/>
+          <w:szCs w:val="24"/>
+          <w:shd w:val="clear" w:color="auto" w:fill="FFFFFF"/>
+        </w:rPr>
+        <w:t xml:space="preserve"> (</w:t>
+      </w:r>
+      <w:r>
+        <w:rPr>
+          <w:rFonts w:ascii="Times New Roman" w:hAnsi="Times New Roman" w:cs="Times New Roman"/>
+          <w:color w:val="252525"/>
+          <w:sz w:val="24"/>
+          <w:szCs w:val="24"/>
+          <w:shd w:val="clear" w:color="auto" w:fill="FFFFFF"/>
+          <w:lang w:val="en-US"/>
+        </w:rPr>
+        <w:t>PTVS</w:t>
+      </w:r>
+      <w:r>
+        <w:rPr>
+          <w:rFonts w:ascii="Times New Roman" w:hAnsi="Times New Roman" w:cs="Times New Roman"/>
+          <w:color w:val="252525"/>
+          <w:sz w:val="24"/>
+          <w:szCs w:val="24"/>
+          <w:shd w:val="clear" w:color="auto" w:fill="FFFFFF"/>
+        </w:rPr>
+        <w:t>)</w:t>
+      </w:r>
+      <w:r>
+        <w:rPr>
+          <w:rFonts w:ascii="Times New Roman" w:hAnsi="Times New Roman" w:cs="Times New Roman"/>
+          <w:color w:val="252525"/>
+          <w:sz w:val="24"/>
+          <w:szCs w:val="24"/>
+          <w:shd w:val="clear" w:color="auto" w:fill="FFFFFF"/>
+        </w:rPr>
+        <w:t>.</w:t>
+      </w:r>
+      <w:r>
+        <w:rPr>
+          <w:rFonts w:ascii="Times New Roman" w:hAnsi="Times New Roman" w:cs="Times New Roman"/>
+          <w:color w:val="252525"/>
+          <w:sz w:val="24"/>
+          <w:szCs w:val="24"/>
+          <w:shd w:val="clear" w:color="auto" w:fill="FFFFFF"/>
+        </w:rPr>
+        <w:t xml:space="preserve"> </w:t>
+      </w:r>
+      <w:r>
+        <w:rPr>
+          <w:rFonts w:ascii="Times New Roman" w:hAnsi="Times New Roman" w:cs="Times New Roman"/>
+          <w:color w:val="252525"/>
+          <w:sz w:val="24"/>
+          <w:szCs w:val="24"/>
+          <w:shd w:val="clear" w:color="auto" w:fill="FFFFFF"/>
+        </w:rPr>
+        <w:t xml:space="preserve">Но, несмотря на успешно подключение модуля кластеризации, к тому времени написанного на </w:t>
+      </w:r>
+      <w:r>
+        <w:rPr>
+          <w:rFonts w:ascii="Times New Roman" w:hAnsi="Times New Roman" w:cs="Times New Roman"/>
+          <w:color w:val="252525"/>
+          <w:sz w:val="24"/>
+          <w:szCs w:val="24"/>
+          <w:shd w:val="clear" w:color="auto" w:fill="FFFFFF"/>
+          <w:lang w:val="en-US"/>
+        </w:rPr>
         <w:t>C</w:t>
       </w:r>
       <w:r>
@@ -5690,8 +6140,9 @@
           <w:szCs w:val="24"/>
           <w:shd w:val="clear" w:color="auto" w:fill="FFFFFF"/>
         </w:rPr>
-        <w:t>. Но сделать это</w:t>
-      </w:r>
+        <w:t xml:space="preserve">, присоединение модуля </w:t>
+      </w:r>
+      <w:proofErr w:type="spellStart"/>
       <w:r>
         <w:rPr>
           <w:rFonts w:ascii="Times New Roman" w:hAnsi="Times New Roman" w:cs="Times New Roman"/>
@@ -5700,8 +6151,9 @@
           <w:szCs w:val="24"/>
           <w:shd w:val="clear" w:color="auto" w:fill="FFFFFF"/>
         </w:rPr>
-        <w:t>го</w:t>
-      </w:r>
+        <w:t>стемминга</w:t>
+      </w:r>
+      <w:proofErr w:type="spellEnd"/>
       <w:r>
         <w:rPr>
           <w:rFonts w:ascii="Times New Roman" w:hAnsi="Times New Roman" w:cs="Times New Roman"/>
@@ -5710,7 +6162,7 @@
           <w:szCs w:val="24"/>
           <w:shd w:val="clear" w:color="auto" w:fill="FFFFFF"/>
         </w:rPr>
-        <w:t xml:space="preserve"> не получилось из-за несовместимости языка </w:t>
+        <w:t xml:space="preserve"> на </w:t>
       </w:r>
       <w:r>
         <w:rPr>
@@ -5731,8 +6183,9 @@
           <w:szCs w:val="24"/>
           <w:shd w:val="clear" w:color="auto" w:fill="FFFFFF"/>
         </w:rPr>
-        <w:t xml:space="preserve"> и</w:t>
-      </w:r>
+        <w:t xml:space="preserve"> опять оказалось неудачным. Вследствие этого было принято решение оставить идею реализации интеграции разных языков, и для графического инструмента была найдена аналогичная библиотека </w:t>
+      </w:r>
+      <w:proofErr w:type="spellStart"/>
       <w:r>
         <w:rPr>
           <w:rFonts w:ascii="Times New Roman" w:hAnsi="Times New Roman" w:cs="Times New Roman"/>
@@ -5741,6 +6194,69 @@
           <w:szCs w:val="24"/>
           <w:shd w:val="clear" w:color="auto" w:fill="FFFFFF"/>
         </w:rPr>
+        <w:t>стемминга</w:t>
+      </w:r>
+      <w:proofErr w:type="spellEnd"/>
+      <w:r>
+        <w:rPr>
+          <w:rFonts w:ascii="Times New Roman" w:hAnsi="Times New Roman" w:cs="Times New Roman"/>
+          <w:color w:val="252525"/>
+          <w:sz w:val="24"/>
+          <w:szCs w:val="24"/>
+          <w:shd w:val="clear" w:color="auto" w:fill="FFFFFF"/>
+        </w:rPr>
+        <w:t xml:space="preserve"> на </w:t>
+      </w:r>
+      <w:r>
+        <w:rPr>
+          <w:rFonts w:ascii="Times New Roman" w:hAnsi="Times New Roman" w:cs="Times New Roman"/>
+          <w:color w:val="252525"/>
+          <w:sz w:val="24"/>
+          <w:szCs w:val="24"/>
+          <w:shd w:val="clear" w:color="auto" w:fill="FFFFFF"/>
+          <w:lang w:val="en-US"/>
+        </w:rPr>
+        <w:t>C</w:t>
+      </w:r>
+      <w:r>
+        <w:rPr>
+          <w:rFonts w:ascii="Times New Roman" w:hAnsi="Times New Roman" w:cs="Times New Roman"/>
+          <w:color w:val="252525"/>
+          <w:sz w:val="24"/>
+          <w:szCs w:val="24"/>
+          <w:shd w:val="clear" w:color="auto" w:fill="FFFFFF"/>
+        </w:rPr>
+        <w:t>#</w:t>
+      </w:r>
+      <w:r>
+        <w:rPr>
+          <w:rFonts w:ascii="Times New Roman" w:hAnsi="Times New Roman" w:cs="Times New Roman"/>
+          <w:color w:val="252525"/>
+          <w:sz w:val="24"/>
+          <w:szCs w:val="24"/>
+          <w:shd w:val="clear" w:color="auto" w:fill="FFFFFF"/>
+        </w:rPr>
+        <w:t xml:space="preserve">, а сделанный нами модуль кластеризации был полностью переписан на </w:t>
+      </w:r>
+      <w:r>
+        <w:rPr>
+          <w:rFonts w:ascii="Times New Roman" w:hAnsi="Times New Roman" w:cs="Times New Roman"/>
+          <w:color w:val="252525"/>
+          <w:sz w:val="24"/>
+          <w:szCs w:val="24"/>
+          <w:shd w:val="clear" w:color="auto" w:fill="FFFFFF"/>
+          <w:lang w:val="en-US"/>
+        </w:rPr>
+        <w:t>Python</w:t>
+      </w:r>
+      <w:r>
+        <w:rPr>
+          <w:rFonts w:ascii="Times New Roman" w:hAnsi="Times New Roman" w:cs="Times New Roman"/>
+          <w:color w:val="252525"/>
+          <w:sz w:val="24"/>
+          <w:szCs w:val="24"/>
+          <w:shd w:val="clear" w:color="auto" w:fill="FFFFFF"/>
+        </w:rPr>
         <w:t xml:space="preserve"> </w:t>
       </w:r>
       <w:r>
@@ -5751,7 +6267,7 @@
           <w:szCs w:val="24"/>
           <w:shd w:val="clear" w:color="auto" w:fill="FFFFFF"/>
         </w:rPr>
-        <w:t xml:space="preserve">программной платформы </w:t>
+        <w:t>с небольшими упрощениями из-за динамичности этого языка</w:t>
       </w:r>
       <w:r>
         <w:rPr>
@@ -5763,142 +6279,13 @@
         </w:rPr>
         <w:t>.</w:t>
       </w:r>
-      <w:r>
-        <w:rPr>
-          <w:rFonts w:ascii="Times New Roman" w:hAnsi="Times New Roman" w:cs="Times New Roman"/>
-          <w:color w:val="252525"/>
-          <w:sz w:val="24"/>
-          <w:szCs w:val="24"/>
-          <w:shd w:val="clear" w:color="auto" w:fill="FFFFFF"/>
-          <w:lang w:val="en-US"/>
-        </w:rPr>
-        <w:t>NET</w:t>
-      </w:r>
-      <w:r>
-        <w:rPr>
-          <w:rFonts w:ascii="Times New Roman" w:hAnsi="Times New Roman" w:cs="Times New Roman"/>
-          <w:color w:val="252525"/>
-          <w:sz w:val="24"/>
-          <w:szCs w:val="24"/>
-          <w:shd w:val="clear" w:color="auto" w:fill="FFFFFF"/>
-        </w:rPr>
-        <w:t xml:space="preserve"> </w:t>
-      </w:r>
-      <w:r>
-        <w:rPr>
-          <w:rFonts w:ascii="Times New Roman" w:hAnsi="Times New Roman" w:cs="Times New Roman"/>
-          <w:color w:val="252525"/>
-          <w:sz w:val="24"/>
-          <w:szCs w:val="24"/>
-          <w:shd w:val="clear" w:color="auto" w:fill="FFFFFF"/>
-          <w:lang w:val="en-US"/>
-        </w:rPr>
-        <w:t>Framework</w:t>
-      </w:r>
-      <w:r>
-        <w:rPr>
-          <w:rFonts w:ascii="Times New Roman" w:hAnsi="Times New Roman" w:cs="Times New Roman"/>
-          <w:color w:val="252525"/>
-          <w:sz w:val="24"/>
-          <w:szCs w:val="24"/>
-          <w:shd w:val="clear" w:color="auto" w:fill="FFFFFF"/>
-        </w:rPr>
-        <w:t xml:space="preserve">. Эта проблема </w:t>
-      </w:r>
-      <w:r>
-        <w:rPr>
-          <w:rFonts w:ascii="Times New Roman" w:hAnsi="Times New Roman" w:cs="Times New Roman"/>
-          <w:color w:val="252525"/>
-          <w:sz w:val="24"/>
-          <w:szCs w:val="24"/>
-          <w:shd w:val="clear" w:color="auto" w:fill="FFFFFF"/>
-        </w:rPr>
-        <w:t xml:space="preserve">была решена в языке </w:t>
-      </w:r>
-      <w:proofErr w:type="spellStart"/>
-      <w:r>
-        <w:rPr>
-          <w:rFonts w:ascii="Times New Roman" w:hAnsi="Times New Roman" w:cs="Times New Roman"/>
-          <w:color w:val="252525"/>
-          <w:sz w:val="24"/>
-          <w:szCs w:val="24"/>
-          <w:shd w:val="clear" w:color="auto" w:fill="FFFFFF"/>
-          <w:lang w:val="en-US"/>
-        </w:rPr>
-        <w:t>Ironpython</w:t>
-      </w:r>
-      <w:proofErr w:type="spellEnd"/>
-      <w:r>
-        <w:rPr>
-          <w:rFonts w:ascii="Times New Roman" w:hAnsi="Times New Roman" w:cs="Times New Roman"/>
-          <w:color w:val="252525"/>
-          <w:sz w:val="24"/>
-          <w:szCs w:val="24"/>
-          <w:shd w:val="clear" w:color="auto" w:fill="FFFFFF"/>
-        </w:rPr>
-        <w:t>, который представляет собой. Поэтому</w:t>
-      </w:r>
-      <w:r>
-        <w:rPr>
-          <w:rFonts w:ascii="Times New Roman" w:hAnsi="Times New Roman" w:cs="Times New Roman"/>
-          <w:color w:val="252525"/>
-          <w:sz w:val="24"/>
-          <w:szCs w:val="24"/>
-          <w:shd w:val="clear" w:color="auto" w:fill="FFFFFF"/>
-        </w:rPr>
-        <w:t xml:space="preserve"> было решено создать </w:t>
-      </w:r>
-      <w:r>
-        <w:rPr>
-          <w:rFonts w:ascii="Times New Roman" w:hAnsi="Times New Roman" w:cs="Times New Roman"/>
-          <w:color w:val="252525"/>
-          <w:sz w:val="24"/>
-          <w:szCs w:val="24"/>
-          <w:shd w:val="clear" w:color="auto" w:fill="FFFFFF"/>
-          <w:lang w:val="en-US"/>
-        </w:rPr>
-        <w:t>Windows</w:t>
-      </w:r>
-      <w:r>
-        <w:rPr>
-          <w:rFonts w:ascii="Times New Roman" w:hAnsi="Times New Roman" w:cs="Times New Roman"/>
-          <w:color w:val="252525"/>
-          <w:sz w:val="24"/>
-          <w:szCs w:val="24"/>
-          <w:shd w:val="clear" w:color="auto" w:fill="FFFFFF"/>
-        </w:rPr>
-        <w:t xml:space="preserve"> </w:t>
-      </w:r>
-      <w:r>
-        <w:rPr>
-          <w:rFonts w:ascii="Times New Roman" w:hAnsi="Times New Roman" w:cs="Times New Roman"/>
-          <w:color w:val="252525"/>
-          <w:sz w:val="24"/>
-          <w:szCs w:val="24"/>
-          <w:shd w:val="clear" w:color="auto" w:fill="FFFFFF"/>
-          <w:lang w:val="en-US"/>
-        </w:rPr>
-        <w:t>Forms</w:t>
-      </w:r>
-      <w:r>
-        <w:rPr>
-          <w:rFonts w:ascii="Times New Roman" w:hAnsi="Times New Roman" w:cs="Times New Roman"/>
-          <w:color w:val="252525"/>
-          <w:sz w:val="24"/>
-          <w:szCs w:val="24"/>
-          <w:shd w:val="clear" w:color="auto" w:fill="FFFFFF"/>
-        </w:rPr>
-        <w:t xml:space="preserve"> </w:t>
-      </w:r>
-      <w:r>
-        <w:rPr>
-          <w:rFonts w:ascii="Times New Roman" w:hAnsi="Times New Roman" w:cs="Times New Roman"/>
-          <w:color w:val="252525"/>
-          <w:sz w:val="24"/>
-          <w:szCs w:val="24"/>
-          <w:shd w:val="clear" w:color="auto" w:fill="FFFFFF"/>
-        </w:rPr>
-        <w:t>приложение на этом языке</w:t>
+    </w:p>
+    <w:p>
+      <w:pPr>
+        <w:pStyle w:val="af5"/>
+      </w:pPr>
+      <w:r>
+        <w:t>Развитие исследовательского приложения.</w:t>
       </w:r>
     </w:p>
     <w:p>
@@ -5910,15 +6297,81 @@
           <w:rFonts w:ascii="Times New Roman" w:hAnsi="Times New Roman" w:cs="Times New Roman"/>
           <w:sz w:val="24"/>
           <w:szCs w:val="24"/>
-          <w:shd w:val="clear" w:color="auto" w:fill="FFFFFF"/>
-        </w:rPr>
-      </w:pPr>
-      <w:r>
-        <w:rPr>
-          <w:rFonts w:ascii="Times New Roman" w:hAnsi="Times New Roman" w:cs="Times New Roman"/>
-          <w:sz w:val="24"/>
-          <w:szCs w:val="24"/>
-          <w:shd w:val="clear" w:color="auto" w:fill="FFFFFF"/>
+        </w:rPr>
+      </w:pPr>
+      <w:r>
+        <w:rPr>
+          <w:rFonts w:ascii="Times New Roman" w:hAnsi="Times New Roman" w:cs="Times New Roman"/>
+          <w:sz w:val="24"/>
+          <w:szCs w:val="24"/>
+        </w:rPr>
+        <w:t xml:space="preserve">В то время </w:t>
+      </w:r>
+      <w:r>
+        <w:rPr>
+          <w:rFonts w:ascii="Times New Roman" w:hAnsi="Times New Roman" w:cs="Times New Roman"/>
+          <w:sz w:val="24"/>
+          <w:szCs w:val="24"/>
+        </w:rPr>
+        <w:t xml:space="preserve">как один из нас был занят созданием </w:t>
+      </w:r>
+      <w:r>
+        <w:rPr>
+          <w:rFonts w:ascii="Times New Roman" w:hAnsi="Times New Roman" w:cs="Times New Roman"/>
+          <w:sz w:val="24"/>
+          <w:szCs w:val="24"/>
+          <w:lang w:val="en-US"/>
+        </w:rPr>
+        <w:t>web</w:t>
+      </w:r>
+      <w:r>
+        <w:rPr>
+          <w:rFonts w:ascii="Times New Roman" w:hAnsi="Times New Roman" w:cs="Times New Roman"/>
+          <w:sz w:val="24"/>
+          <w:szCs w:val="24"/>
+        </w:rPr>
+        <w:t>-</w:t>
+      </w:r>
+      <w:r>
+        <w:rPr>
+          <w:rFonts w:ascii="Times New Roman" w:hAnsi="Times New Roman" w:cs="Times New Roman"/>
+          <w:sz w:val="24"/>
+          <w:szCs w:val="24"/>
+        </w:rPr>
+        <w:t xml:space="preserve">инструмента, второй продолжал совершенствовать исследовательское приложение. Так как </w:t>
+      </w:r>
+      <w:proofErr w:type="spellStart"/>
+      <w:r>
+        <w:rPr>
+          <w:rFonts w:ascii="Times New Roman" w:hAnsi="Times New Roman" w:cs="Times New Roman"/>
+          <w:sz w:val="24"/>
+          <w:szCs w:val="24"/>
+        </w:rPr>
+        <w:t>стемминг</w:t>
+      </w:r>
+      <w:proofErr w:type="spellEnd"/>
+      <w:r>
+        <w:rPr>
+          <w:rFonts w:ascii="Times New Roman" w:hAnsi="Times New Roman" w:cs="Times New Roman"/>
+          <w:sz w:val="24"/>
+          <w:szCs w:val="24"/>
+        </w:rPr>
+        <w:t xml:space="preserve"> подключить к </w:t>
+      </w:r>
+      <w:r>
+        <w:rPr>
+          <w:rFonts w:ascii="Times New Roman" w:hAnsi="Times New Roman" w:cs="Times New Roman"/>
+          <w:sz w:val="24"/>
+          <w:szCs w:val="24"/>
+          <w:lang w:val="en-US"/>
+        </w:rPr>
+        <w:t>C</w:t>
+      </w:r>
+      <w:r>
+        <w:rPr>
+          <w:rFonts w:ascii="Times New Roman" w:hAnsi="Times New Roman" w:cs="Times New Roman"/>
+          <w:sz w:val="24"/>
+          <w:szCs w:val="24"/>
         </w:rPr>
         <w:t>#</w:t>
       </w:r>
@@ -5927,10 +6380,50 @@
           <w:rFonts w:ascii="Times New Roman" w:hAnsi="Times New Roman" w:cs="Times New Roman"/>
           <w:sz w:val="24"/>
           <w:szCs w:val="24"/>
-          <w:shd w:val="clear" w:color="auto" w:fill="FFFFFF"/>
-          <w:lang w:val="en-US"/>
-        </w:rPr>
-        <w:t>TODO</w:t>
+        </w:rPr>
+        <w:t xml:space="preserve"> проекту не удалось, было принято решение временно пользоваться уже </w:t>
+      </w:r>
+      <w:proofErr w:type="spellStart"/>
+      <w:r>
+        <w:rPr>
+          <w:rFonts w:ascii="Times New Roman" w:hAnsi="Times New Roman" w:cs="Times New Roman"/>
+          <w:sz w:val="24"/>
+          <w:szCs w:val="24"/>
+        </w:rPr>
+        <w:t>отстеманными</w:t>
+      </w:r>
+      <w:proofErr w:type="spellEnd"/>
+      <w:r>
+        <w:rPr>
+          <w:rFonts w:ascii="Times New Roman" w:hAnsi="Times New Roman" w:cs="Times New Roman"/>
+          <w:sz w:val="24"/>
+          <w:szCs w:val="24"/>
+        </w:rPr>
+        <w:t xml:space="preserve"> текстами </w:t>
+      </w:r>
+      <w:r>
+        <w:rPr>
+          <w:rFonts w:ascii="Times New Roman" w:hAnsi="Times New Roman" w:cs="Times New Roman"/>
+          <w:sz w:val="24"/>
+          <w:szCs w:val="24"/>
+        </w:rPr>
+        <w:t>в качестве тестовых данных. Работа на данном этапе сводилась к совершенствованию уже существующих методов и поиску новых методов кластеризации.</w:t>
+      </w:r>
+      <w:r>
+        <w:rPr>
+          <w:rFonts w:ascii="Times New Roman" w:hAnsi="Times New Roman" w:cs="Times New Roman"/>
+          <w:sz w:val="24"/>
+          <w:szCs w:val="24"/>
+        </w:rPr>
+        <w:t xml:space="preserve"> На последних стоит остановиться поподробнее.</w:t>
+      </w:r>
+    </w:p>
+    <w:p>
+      <w:pPr>
+        <w:pStyle w:val="af5"/>
+      </w:pPr>
+      <w:r>
+        <w:t>Методы кластеризации.</w:t>
       </w:r>
     </w:p>
     <w:p>
@@ -5942,207 +6435,87 @@
           <w:rFonts w:ascii="Times New Roman" w:hAnsi="Times New Roman" w:cs="Times New Roman"/>
           <w:sz w:val="24"/>
           <w:szCs w:val="24"/>
-          <w:shd w:val="clear" w:color="auto" w:fill="FFFFFF"/>
-        </w:rPr>
-      </w:pPr>
-      <w:proofErr w:type="gramStart"/>
-      <w:r>
-        <w:rPr>
-          <w:rFonts w:ascii="Times New Roman" w:hAnsi="Times New Roman" w:cs="Times New Roman"/>
-          <w:sz w:val="24"/>
-          <w:szCs w:val="24"/>
-          <w:shd w:val="clear" w:color="auto" w:fill="FFFFFF"/>
-        </w:rPr>
-        <w:t>Для реализации веб-инструмента было принято решение использовать популярный веб-</w:t>
-      </w:r>
-      <w:proofErr w:type="spellStart"/>
-      <w:r>
-        <w:rPr>
-          <w:rFonts w:ascii="Times New Roman" w:hAnsi="Times New Roman" w:cs="Times New Roman"/>
-          <w:sz w:val="24"/>
-          <w:szCs w:val="24"/>
-          <w:shd w:val="clear" w:color="auto" w:fill="FFFFFF"/>
-        </w:rPr>
-        <w:t>фреймворк</w:t>
-      </w:r>
-      <w:proofErr w:type="spellEnd"/>
-      <w:r>
-        <w:rPr>
-          <w:rFonts w:ascii="Times New Roman" w:hAnsi="Times New Roman" w:cs="Times New Roman"/>
-          <w:sz w:val="24"/>
-          <w:szCs w:val="24"/>
-          <w:shd w:val="clear" w:color="auto" w:fill="FFFFFF"/>
-        </w:rPr>
-        <w:t xml:space="preserve"> </w:t>
-      </w:r>
-      <w:r>
-        <w:rPr>
-          <w:rFonts w:ascii="Times New Roman" w:hAnsi="Times New Roman" w:cs="Times New Roman"/>
-          <w:sz w:val="24"/>
-          <w:szCs w:val="24"/>
-          <w:shd w:val="clear" w:color="auto" w:fill="FFFFFF"/>
-          <w:lang w:val="en-US"/>
-        </w:rPr>
-        <w:t>Django</w:t>
-      </w:r>
-      <w:r>
-        <w:rPr>
-          <w:rFonts w:ascii="Times New Roman" w:hAnsi="Times New Roman" w:cs="Times New Roman"/>
-          <w:sz w:val="24"/>
-          <w:szCs w:val="24"/>
-          <w:shd w:val="clear" w:color="auto" w:fill="FFFFFF"/>
-        </w:rPr>
-        <w:t xml:space="preserve"> для языка </w:t>
-      </w:r>
-      <w:r>
-        <w:rPr>
-          <w:rFonts w:ascii="Times New Roman" w:hAnsi="Times New Roman" w:cs="Times New Roman"/>
-          <w:sz w:val="24"/>
-          <w:szCs w:val="24"/>
-          <w:shd w:val="clear" w:color="auto" w:fill="FFFFFF"/>
-          <w:lang w:val="en-US"/>
-        </w:rPr>
-        <w:t>Python</w:t>
-      </w:r>
-      <w:r>
-        <w:rPr>
-          <w:rFonts w:ascii="Times New Roman" w:hAnsi="Times New Roman" w:cs="Times New Roman"/>
-          <w:sz w:val="24"/>
-          <w:szCs w:val="24"/>
-          <w:shd w:val="clear" w:color="auto" w:fill="FFFFFF"/>
-        </w:rPr>
-        <w:t>, поскольку  данный язык предназначен для быстрой разработки</w:t>
-      </w:r>
-      <w:r>
-        <w:rPr>
-          <w:rFonts w:ascii="Times New Roman" w:hAnsi="Times New Roman" w:cs="Times New Roman"/>
-          <w:sz w:val="24"/>
-          <w:szCs w:val="24"/>
-          <w:shd w:val="clear" w:color="auto" w:fill="FFFFFF"/>
-        </w:rPr>
-        <w:t xml:space="preserve"> приложений</w:t>
-      </w:r>
-      <w:r>
-        <w:rPr>
-          <w:rFonts w:ascii="Times New Roman" w:hAnsi="Times New Roman" w:cs="Times New Roman"/>
-          <w:sz w:val="24"/>
-          <w:szCs w:val="24"/>
-          <w:shd w:val="clear" w:color="auto" w:fill="FFFFFF"/>
-        </w:rPr>
-        <w:t xml:space="preserve"> и подходит для создания веб-сайта больше, чем </w:t>
-      </w:r>
-      <w:r>
-        <w:rPr>
-          <w:rFonts w:ascii="Times New Roman" w:hAnsi="Times New Roman" w:cs="Times New Roman"/>
-          <w:sz w:val="24"/>
-          <w:szCs w:val="24"/>
-          <w:shd w:val="clear" w:color="auto" w:fill="FFFFFF"/>
-          <w:lang w:val="en-US"/>
-        </w:rPr>
-        <w:t>C</w:t>
-      </w:r>
-      <w:r>
-        <w:rPr>
-          <w:rFonts w:ascii="Times New Roman" w:hAnsi="Times New Roman" w:cs="Times New Roman"/>
-          <w:sz w:val="24"/>
-          <w:szCs w:val="24"/>
-          <w:shd w:val="clear" w:color="auto" w:fill="FFFFFF"/>
-        </w:rPr>
-        <w:t>#</w:t>
-      </w:r>
-      <w:r>
-        <w:rPr>
-          <w:rFonts w:ascii="Times New Roman" w:hAnsi="Times New Roman" w:cs="Times New Roman"/>
-          <w:sz w:val="24"/>
-          <w:szCs w:val="24"/>
-          <w:shd w:val="clear" w:color="auto" w:fill="FFFFFF"/>
-        </w:rPr>
-        <w:t>.</w:t>
-      </w:r>
-      <w:r>
-        <w:rPr>
-          <w:rFonts w:ascii="Times New Roman" w:hAnsi="Times New Roman" w:cs="Times New Roman"/>
-          <w:sz w:val="24"/>
-          <w:szCs w:val="24"/>
-          <w:shd w:val="clear" w:color="auto" w:fill="FFFFFF"/>
-        </w:rPr>
-        <w:t xml:space="preserve"> К</w:t>
-      </w:r>
-      <w:r>
-        <w:rPr>
-          <w:rFonts w:ascii="Times New Roman" w:hAnsi="Times New Roman" w:cs="Times New Roman"/>
-          <w:sz w:val="24"/>
-          <w:szCs w:val="24"/>
-          <w:shd w:val="clear" w:color="auto" w:fill="FFFFFF"/>
-        </w:rPr>
-        <w:t>роме того,</w:t>
-      </w:r>
-      <w:r>
-        <w:rPr>
-          <w:rFonts w:ascii="Times New Roman" w:hAnsi="Times New Roman" w:cs="Times New Roman"/>
-          <w:sz w:val="24"/>
-          <w:szCs w:val="24"/>
-          <w:shd w:val="clear" w:color="auto" w:fill="FFFFFF"/>
-        </w:rPr>
-        <w:t xml:space="preserve"> существует огромное количество готовых модулей на </w:t>
-      </w:r>
-      <w:r>
-        <w:rPr>
-          <w:rFonts w:ascii="Times New Roman" w:hAnsi="Times New Roman" w:cs="Times New Roman"/>
-          <w:sz w:val="24"/>
-          <w:szCs w:val="24"/>
-          <w:shd w:val="clear" w:color="auto" w:fill="FFFFFF"/>
-          <w:lang w:val="en-US"/>
-        </w:rPr>
-        <w:t>Python</w:t>
-      </w:r>
-      <w:r>
-        <w:rPr>
-          <w:rFonts w:ascii="Times New Roman" w:hAnsi="Times New Roman" w:cs="Times New Roman"/>
-          <w:sz w:val="24"/>
-          <w:szCs w:val="24"/>
-          <w:shd w:val="clear" w:color="auto" w:fill="FFFFFF"/>
-        </w:rPr>
-        <w:t>, среди которых есть и те, что могут помочь нам в решении поставленной задачи</w:t>
-      </w:r>
-      <w:r>
-        <w:rPr>
-          <w:rFonts w:ascii="Times New Roman" w:hAnsi="Times New Roman" w:cs="Times New Roman"/>
-          <w:sz w:val="24"/>
-          <w:szCs w:val="24"/>
-          <w:shd w:val="clear" w:color="auto" w:fill="FFFFFF"/>
-        </w:rPr>
-        <w:t xml:space="preserve">, в том числе и вышеупомянутый </w:t>
-      </w:r>
-      <w:proofErr w:type="spellStart"/>
-      <w:r>
-        <w:rPr>
-          <w:rFonts w:ascii="Times New Roman" w:hAnsi="Times New Roman" w:cs="Times New Roman"/>
-          <w:sz w:val="24"/>
-          <w:szCs w:val="24"/>
-          <w:shd w:val="clear" w:color="auto" w:fill="FFFFFF"/>
-          <w:lang w:val="en-US"/>
-        </w:rPr>
-        <w:t>PyStemmer</w:t>
-      </w:r>
-      <w:proofErr w:type="spellEnd"/>
-      <w:r>
-        <w:rPr>
-          <w:rFonts w:ascii="Times New Roman" w:hAnsi="Times New Roman" w:cs="Times New Roman"/>
-          <w:sz w:val="24"/>
-          <w:szCs w:val="24"/>
-          <w:shd w:val="clear" w:color="auto" w:fill="FFFFFF"/>
-        </w:rPr>
-        <w:t>.</w:t>
-      </w:r>
-      <w:proofErr w:type="gramEnd"/>
-    </w:p>
-    <w:p>
-      <w:pPr>
-        <w:pStyle w:val="af5"/>
-      </w:pPr>
-      <w:r>
-        <w:t>Развитие исследовательского приложения.</w:t>
+        </w:rPr>
+      </w:pPr>
+      <w:r>
+        <w:rPr>
+          <w:rFonts w:ascii="Times New Roman" w:hAnsi="Times New Roman" w:cs="Times New Roman"/>
+          <w:sz w:val="24"/>
+          <w:szCs w:val="24"/>
+        </w:rPr>
+        <w:t>В проекте существу</w:t>
+      </w:r>
+      <w:r>
+        <w:rPr>
+          <w:rFonts w:ascii="Times New Roman" w:hAnsi="Times New Roman" w:cs="Times New Roman"/>
+          <w:sz w:val="24"/>
+          <w:szCs w:val="24"/>
+        </w:rPr>
+        <w:t>ет несколько методов</w:t>
+      </w:r>
+      <w:r>
+        <w:rPr>
+          <w:rFonts w:ascii="Times New Roman" w:hAnsi="Times New Roman" w:cs="Times New Roman"/>
+          <w:sz w:val="24"/>
+          <w:szCs w:val="24"/>
+        </w:rPr>
+        <w:t xml:space="preserve"> кластеризации, </w:t>
+      </w:r>
+      <w:r>
+        <w:rPr>
+          <w:rFonts w:ascii="Times New Roman" w:hAnsi="Times New Roman" w:cs="Times New Roman"/>
+          <w:sz w:val="24"/>
+          <w:szCs w:val="24"/>
+        </w:rPr>
+        <w:t>большинство</w:t>
+      </w:r>
+      <w:r>
+        <w:rPr>
+          <w:rFonts w:ascii="Times New Roman" w:hAnsi="Times New Roman" w:cs="Times New Roman"/>
+          <w:sz w:val="24"/>
+          <w:szCs w:val="24"/>
+        </w:rPr>
+        <w:t xml:space="preserve"> из которых основан</w:t>
+      </w:r>
+      <w:r>
+        <w:rPr>
+          <w:rFonts w:ascii="Times New Roman" w:hAnsi="Times New Roman" w:cs="Times New Roman"/>
+          <w:sz w:val="24"/>
+          <w:szCs w:val="24"/>
+        </w:rPr>
+        <w:t>о</w:t>
+      </w:r>
+      <w:r>
+        <w:rPr>
+          <w:rFonts w:ascii="Times New Roman" w:hAnsi="Times New Roman" w:cs="Times New Roman"/>
+          <w:sz w:val="24"/>
+          <w:szCs w:val="24"/>
+        </w:rPr>
+        <w:t xml:space="preserve"> на удалении из графа тегов и текстов самых длинных рёбер. Также </w:t>
+      </w:r>
+      <w:r>
+        <w:rPr>
+          <w:rFonts w:ascii="Times New Roman" w:hAnsi="Times New Roman" w:cs="Times New Roman"/>
+          <w:sz w:val="24"/>
+          <w:szCs w:val="24"/>
+        </w:rPr>
+        <w:t>почти все</w:t>
+      </w:r>
+      <w:r>
+        <w:rPr>
+          <w:rFonts w:ascii="Times New Roman" w:hAnsi="Times New Roman" w:cs="Times New Roman"/>
+          <w:sz w:val="24"/>
+          <w:szCs w:val="24"/>
+        </w:rPr>
+        <w:t xml:space="preserve"> методы на входе получают  параметр, от которого зависит глубина кластеризации. Далее описание каждого метода</w:t>
+      </w:r>
+      <w:r>
+        <w:rPr>
+          <w:rFonts w:ascii="Times New Roman" w:hAnsi="Times New Roman" w:cs="Times New Roman"/>
+          <w:sz w:val="24"/>
+          <w:szCs w:val="24"/>
+        </w:rPr>
+        <w:t xml:space="preserve"> в порядке, в котором они были придуманы.</w:t>
       </w:r>
     </w:p>
     <w:p>
@@ -6159,43 +6532,27 @@
       <w:r>
         <w:rPr>
           <w:rFonts w:ascii="Times New Roman" w:hAnsi="Times New Roman" w:cs="Times New Roman"/>
-          <w:sz w:val="24"/>
-          <w:szCs w:val="24"/>
-        </w:rPr>
-        <w:t xml:space="preserve">В то время </w:t>
-      </w:r>
-      <w:r>
-        <w:rPr>
-          <w:rFonts w:ascii="Times New Roman" w:hAnsi="Times New Roman" w:cs="Times New Roman"/>
-          <w:sz w:val="24"/>
-          <w:szCs w:val="24"/>
-        </w:rPr>
-        <w:t xml:space="preserve">как один из нас был занят созданием </w:t>
-      </w:r>
-      <w:r>
-        <w:rPr>
-          <w:rFonts w:ascii="Times New Roman" w:hAnsi="Times New Roman" w:cs="Times New Roman"/>
-          <w:sz w:val="24"/>
-          <w:szCs w:val="24"/>
-          <w:lang w:val="en-US"/>
-        </w:rPr>
-        <w:t>web</w:t>
-      </w:r>
-      <w:r>
-        <w:rPr>
-          <w:rFonts w:ascii="Times New Roman" w:hAnsi="Times New Roman" w:cs="Times New Roman"/>
-          <w:sz w:val="24"/>
-          <w:szCs w:val="24"/>
-        </w:rPr>
-        <w:t>-</w:t>
-      </w:r>
-      <w:r>
-        <w:rPr>
-          <w:rFonts w:ascii="Times New Roman" w:hAnsi="Times New Roman" w:cs="Times New Roman"/>
-          <w:sz w:val="24"/>
-          <w:szCs w:val="24"/>
-        </w:rPr>
-        <w:t xml:space="preserve">инструмента, второй продолжал совершенствовать исследовательское приложение. Так как </w:t>
+          <w:b/>
+          <w:sz w:val="24"/>
+          <w:szCs w:val="24"/>
+        </w:rPr>
+        <w:t>Метод 1.</w:t>
+      </w:r>
+      <w:r>
+        <w:rPr>
+          <w:rFonts w:ascii="Times New Roman" w:hAnsi="Times New Roman" w:cs="Times New Roman"/>
+          <w:sz w:val="24"/>
+          <w:szCs w:val="24"/>
+        </w:rPr>
+        <w:t xml:space="preserve"> Основывается на средней длине ребра</w:t>
+      </w:r>
+      <w:r>
+        <w:rPr>
+          <w:rFonts w:ascii="Times New Roman" w:hAnsi="Times New Roman" w:cs="Times New Roman"/>
+          <w:sz w:val="24"/>
+          <w:szCs w:val="24"/>
+        </w:rPr>
+        <w:t xml:space="preserve"> </w:t>
       </w:r>
       <w:proofErr w:type="spellStart"/>
       <w:r>
@@ -6204,7 +6561,7 @@
           <w:sz w:val="24"/>
           <w:szCs w:val="24"/>
         </w:rPr>
-        <w:t>стемминг</w:t>
+        <w:t>остовного</w:t>
       </w:r>
       <w:proofErr w:type="spellEnd"/>
       <w:r>
@@ -6213,74 +6570,15 @@
           <w:sz w:val="24"/>
           <w:szCs w:val="24"/>
         </w:rPr>
-        <w:t xml:space="preserve"> подключить к </w:t>
-      </w:r>
-      <w:r>
-        <w:rPr>
-          <w:rFonts w:ascii="Times New Roman" w:hAnsi="Times New Roman" w:cs="Times New Roman"/>
-          <w:sz w:val="24"/>
-          <w:szCs w:val="24"/>
-          <w:lang w:val="en-US"/>
-        </w:rPr>
-        <w:t>C</w:t>
-      </w:r>
-      <w:r>
-        <w:rPr>
-          <w:rFonts w:ascii="Times New Roman" w:hAnsi="Times New Roman" w:cs="Times New Roman"/>
-          <w:sz w:val="24"/>
-          <w:szCs w:val="24"/>
-        </w:rPr>
-        <w:t>#</w:t>
-      </w:r>
-      <w:r>
-        <w:rPr>
-          <w:rFonts w:ascii="Times New Roman" w:hAnsi="Times New Roman" w:cs="Times New Roman"/>
-          <w:sz w:val="24"/>
-          <w:szCs w:val="24"/>
-        </w:rPr>
-        <w:t xml:space="preserve"> проекту не удалось, было принято решение временно пользоваться уже </w:t>
-      </w:r>
-      <w:proofErr w:type="spellStart"/>
-      <w:r>
-        <w:rPr>
-          <w:rFonts w:ascii="Times New Roman" w:hAnsi="Times New Roman" w:cs="Times New Roman"/>
-          <w:sz w:val="24"/>
-          <w:szCs w:val="24"/>
-        </w:rPr>
-        <w:t>отстеманными</w:t>
-      </w:r>
-      <w:proofErr w:type="spellEnd"/>
-      <w:r>
-        <w:rPr>
-          <w:rFonts w:ascii="Times New Roman" w:hAnsi="Times New Roman" w:cs="Times New Roman"/>
-          <w:sz w:val="24"/>
-          <w:szCs w:val="24"/>
-        </w:rPr>
-        <w:t xml:space="preserve"> текстами </w:t>
-      </w:r>
-      <w:r>
-        <w:rPr>
-          <w:rFonts w:ascii="Times New Roman" w:hAnsi="Times New Roman" w:cs="Times New Roman"/>
-          <w:sz w:val="24"/>
-          <w:szCs w:val="24"/>
-        </w:rPr>
-        <w:t>в качестве тестовых данных. Работа на данном этапе сводилась к совершенствованию уже существующих методов и поиску новых методов кластеризации.</w:t>
-      </w:r>
-      <w:r>
-        <w:rPr>
-          <w:rFonts w:ascii="Times New Roman" w:hAnsi="Times New Roman" w:cs="Times New Roman"/>
-          <w:sz w:val="24"/>
-          <w:szCs w:val="24"/>
-        </w:rPr>
-        <w:t xml:space="preserve"> На последних стоит остановиться поподробнее.</w:t>
-      </w:r>
-    </w:p>
-    <w:p>
-      <w:pPr>
-        <w:pStyle w:val="af5"/>
-      </w:pPr>
-      <w:r>
-        <w:t>Методы кластеризации.</w:t>
+        <w:t xml:space="preserve"> дерева графа</w:t>
+      </w:r>
+      <w:r>
+        <w:rPr>
+          <w:rFonts w:ascii="Times New Roman" w:hAnsi="Times New Roman" w:cs="Times New Roman"/>
+          <w:sz w:val="24"/>
+          <w:szCs w:val="24"/>
+        </w:rPr>
+        <w:t>. Сначала вычисляется средняя длина ребра, далее, если отношение длины наибольшего ребра к средней длине больше параметра, то данное ребро удаляется. Затем снова вычисляется средняя длина ребра и действия повторяются. Если отношение меньше параметра, то кластеризация завершается.</w:t>
       </w:r>
     </w:p>
     <w:p>
@@ -6297,174 +6595,11 @@
       <w:r>
         <w:rPr>
           <w:rFonts w:ascii="Times New Roman" w:hAnsi="Times New Roman" w:cs="Times New Roman"/>
-          <w:sz w:val="24"/>
-          <w:szCs w:val="24"/>
-        </w:rPr>
-        <w:t>В проекте существу</w:t>
-      </w:r>
-      <w:r>
-        <w:rPr>
-          <w:rFonts w:ascii="Times New Roman" w:hAnsi="Times New Roman" w:cs="Times New Roman"/>
-          <w:sz w:val="24"/>
-          <w:szCs w:val="24"/>
-        </w:rPr>
-        <w:t>ет несколько методов</w:t>
-      </w:r>
-      <w:r>
-        <w:rPr>
-          <w:rFonts w:ascii="Times New Roman" w:hAnsi="Times New Roman" w:cs="Times New Roman"/>
-          <w:sz w:val="24"/>
-          <w:szCs w:val="24"/>
-        </w:rPr>
-        <w:t xml:space="preserve"> кластеризации, </w:t>
-      </w:r>
-      <w:r>
-        <w:rPr>
-          <w:rFonts w:ascii="Times New Roman" w:hAnsi="Times New Roman" w:cs="Times New Roman"/>
-          <w:sz w:val="24"/>
-          <w:szCs w:val="24"/>
-        </w:rPr>
-        <w:t>большинство</w:t>
-      </w:r>
-      <w:r>
-        <w:rPr>
-          <w:rFonts w:ascii="Times New Roman" w:hAnsi="Times New Roman" w:cs="Times New Roman"/>
-          <w:sz w:val="24"/>
-          <w:szCs w:val="24"/>
-        </w:rPr>
-        <w:t xml:space="preserve"> из которых основан</w:t>
-      </w:r>
-      <w:r>
-        <w:rPr>
-          <w:rFonts w:ascii="Times New Roman" w:hAnsi="Times New Roman" w:cs="Times New Roman"/>
-          <w:sz w:val="24"/>
-          <w:szCs w:val="24"/>
-        </w:rPr>
-        <w:t>о</w:t>
-      </w:r>
-      <w:r>
-        <w:rPr>
-          <w:rFonts w:ascii="Times New Roman" w:hAnsi="Times New Roman" w:cs="Times New Roman"/>
-          <w:sz w:val="24"/>
-          <w:szCs w:val="24"/>
-        </w:rPr>
-        <w:t xml:space="preserve"> на удалении из графа тегов и текстов самых длинных рёбер. Также </w:t>
-      </w:r>
-      <w:r>
-        <w:rPr>
-          <w:rFonts w:ascii="Times New Roman" w:hAnsi="Times New Roman" w:cs="Times New Roman"/>
-          <w:sz w:val="24"/>
-          <w:szCs w:val="24"/>
-        </w:rPr>
-        <w:t>почти все</w:t>
-      </w:r>
-      <w:r>
-        <w:rPr>
-          <w:rFonts w:ascii="Times New Roman" w:hAnsi="Times New Roman" w:cs="Times New Roman"/>
-          <w:sz w:val="24"/>
-          <w:szCs w:val="24"/>
-        </w:rPr>
-        <w:t xml:space="preserve"> методы на входе получают  параметр, от которого зависит глубина кластеризации. Далее описание каждого метода</w:t>
-      </w:r>
-      <w:r>
-        <w:rPr>
-          <w:rFonts w:ascii="Times New Roman" w:hAnsi="Times New Roman" w:cs="Times New Roman"/>
-          <w:sz w:val="24"/>
-          <w:szCs w:val="24"/>
-        </w:rPr>
-        <w:t xml:space="preserve"> в порядке, в котором они были придуманы.</w:t>
-      </w:r>
-    </w:p>
-    <w:p>
-      <w:pPr>
-        <w:spacing w:line="360" w:lineRule="auto"/>
-        <w:ind w:firstLine="709"/>
-        <w:jc w:val="both"/>
-        <w:rPr>
-          <w:rFonts w:ascii="Times New Roman" w:hAnsi="Times New Roman" w:cs="Times New Roman"/>
-          <w:sz w:val="24"/>
-          <w:szCs w:val="24"/>
-        </w:rPr>
-      </w:pPr>
-      <w:r>
-        <w:rPr>
-          <w:rFonts w:ascii="Times New Roman" w:hAnsi="Times New Roman" w:cs="Times New Roman"/>
           <w:b/>
           <w:sz w:val="24"/>
           <w:szCs w:val="24"/>
         </w:rPr>
-        <w:t>Метод 1.</w:t>
-      </w:r>
-      <w:r>
-        <w:rPr>
-          <w:rFonts w:ascii="Times New Roman" w:hAnsi="Times New Roman" w:cs="Times New Roman"/>
-          <w:sz w:val="24"/>
-          <w:szCs w:val="24"/>
-        </w:rPr>
-        <w:t xml:space="preserve"> Основывается на средней длине ребра</w:t>
-      </w:r>
-      <w:r>
-        <w:rPr>
-          <w:rFonts w:ascii="Times New Roman" w:hAnsi="Times New Roman" w:cs="Times New Roman"/>
-          <w:sz w:val="24"/>
-          <w:szCs w:val="24"/>
-        </w:rPr>
-        <w:t xml:space="preserve"> </w:t>
-      </w:r>
-      <w:proofErr w:type="spellStart"/>
-      <w:r>
-        <w:rPr>
-          <w:rFonts w:ascii="Times New Roman" w:hAnsi="Times New Roman" w:cs="Times New Roman"/>
-          <w:sz w:val="24"/>
-          <w:szCs w:val="24"/>
-        </w:rPr>
-        <w:t>остовного</w:t>
-      </w:r>
-      <w:proofErr w:type="spellEnd"/>
-      <w:r>
-        <w:rPr>
-          <w:rFonts w:ascii="Times New Roman" w:hAnsi="Times New Roman" w:cs="Times New Roman"/>
-          <w:sz w:val="24"/>
-          <w:szCs w:val="24"/>
-        </w:rPr>
-        <w:t xml:space="preserve"> дерева графа</w:t>
-      </w:r>
-      <w:r>
-        <w:rPr>
-          <w:rFonts w:ascii="Times New Roman" w:hAnsi="Times New Roman" w:cs="Times New Roman"/>
-          <w:sz w:val="24"/>
-          <w:szCs w:val="24"/>
-        </w:rPr>
-        <w:t xml:space="preserve">. Сначала вычисляется средняя длина ребра, далее, если отношение длины наибольшего ребра к средней длине больше параметра, то данное ребро удаляется. Затем снова вычисляется </w:t>
-      </w:r>
-      <w:r>
-        <w:rPr>
-          <w:rFonts w:ascii="Times New Roman" w:hAnsi="Times New Roman" w:cs="Times New Roman"/>
-          <w:sz w:val="24"/>
-          <w:szCs w:val="24"/>
-        </w:rPr>
         <w:lastRenderedPageBreak/>
-        <w:t>средняя длина ребра и действия повторяются. Если отношение меньше параметра, то кластеризация завершается.</w:t>
-      </w:r>
-    </w:p>
-    <w:p>
-      <w:pPr>
-        <w:spacing w:line="360" w:lineRule="auto"/>
-        <w:ind w:firstLine="709"/>
-        <w:jc w:val="both"/>
-        <w:rPr>
-          <w:rFonts w:ascii="Times New Roman" w:hAnsi="Times New Roman" w:cs="Times New Roman"/>
-          <w:sz w:val="24"/>
-          <w:szCs w:val="24"/>
-        </w:rPr>
-      </w:pPr>
-      <w:r>
-        <w:rPr>
-          <w:rFonts w:ascii="Times New Roman" w:hAnsi="Times New Roman" w:cs="Times New Roman"/>
-          <w:b/>
-          <w:sz w:val="24"/>
-          <w:szCs w:val="24"/>
-        </w:rPr>
         <w:t>Метод 2.</w:t>
       </w:r>
       <w:r>
@@ -6967,6 +7102,1259 @@
         </w:rPr>
         <w:t>графа и кластеров и удобство использования приложения.</w:t>
       </w:r>
+    </w:p>
+    <w:p>
+      <w:pPr>
+        <w:spacing w:line="360" w:lineRule="auto"/>
+        <w:ind w:firstLine="709"/>
+        <w:jc w:val="both"/>
+        <w:rPr>
+          <w:rFonts w:ascii="Times New Roman" w:hAnsi="Times New Roman" w:cs="Times New Roman"/>
+          <w:sz w:val="24"/>
+          <w:szCs w:val="24"/>
+        </w:rPr>
+      </w:pPr>
+    </w:p>
+    <w:p>
+      <w:pPr>
+        <w:pStyle w:val="af5"/>
+      </w:pPr>
+      <w:r>
+        <w:lastRenderedPageBreak/>
+        <w:t xml:space="preserve">Разработка </w:t>
+      </w:r>
+      <w:proofErr w:type="gramStart"/>
+      <w:r>
+        <w:t>кластерного</w:t>
+      </w:r>
+      <w:proofErr w:type="gramEnd"/>
+      <w:r>
+        <w:t xml:space="preserve"> веб-поисковика.</w:t>
+      </w:r>
+    </w:p>
+    <w:p>
+      <w:pPr>
+        <w:spacing w:line="360" w:lineRule="auto"/>
+        <w:ind w:firstLine="709"/>
+        <w:jc w:val="both"/>
+        <w:rPr>
+          <w:rFonts w:ascii="Times New Roman" w:hAnsi="Times New Roman" w:cs="Times New Roman"/>
+          <w:sz w:val="24"/>
+          <w:szCs w:val="24"/>
+          <w:shd w:val="clear" w:color="auto" w:fill="FFFFFF"/>
+        </w:rPr>
+      </w:pPr>
+      <w:r>
+        <w:rPr>
+          <w:rFonts w:ascii="Times New Roman" w:hAnsi="Times New Roman" w:cs="Times New Roman"/>
+          <w:sz w:val="24"/>
+          <w:szCs w:val="24"/>
+          <w:shd w:val="clear" w:color="auto" w:fill="FFFFFF"/>
+        </w:rPr>
+        <w:t>Для реализации веб-инструмента было принято решение использовать популярный веб-</w:t>
+      </w:r>
+      <w:proofErr w:type="spellStart"/>
+      <w:r>
+        <w:rPr>
+          <w:rFonts w:ascii="Times New Roman" w:hAnsi="Times New Roman" w:cs="Times New Roman"/>
+          <w:sz w:val="24"/>
+          <w:szCs w:val="24"/>
+          <w:shd w:val="clear" w:color="auto" w:fill="FFFFFF"/>
+        </w:rPr>
+        <w:t>фреймворк</w:t>
+      </w:r>
+      <w:proofErr w:type="spellEnd"/>
+      <w:r>
+        <w:rPr>
+          <w:rFonts w:ascii="Times New Roman" w:hAnsi="Times New Roman" w:cs="Times New Roman"/>
+          <w:sz w:val="24"/>
+          <w:szCs w:val="24"/>
+          <w:shd w:val="clear" w:color="auto" w:fill="FFFFFF"/>
+        </w:rPr>
+        <w:t xml:space="preserve"> </w:t>
+      </w:r>
+      <w:proofErr w:type="spellStart"/>
+      <w:r>
+        <w:rPr>
+          <w:rFonts w:ascii="Times New Roman" w:hAnsi="Times New Roman" w:cs="Times New Roman"/>
+          <w:sz w:val="24"/>
+          <w:szCs w:val="24"/>
+          <w:shd w:val="clear" w:color="auto" w:fill="FFFFFF"/>
+          <w:lang w:val="en-US"/>
+        </w:rPr>
+        <w:t>Django</w:t>
+      </w:r>
+      <w:proofErr w:type="spellEnd"/>
+      <w:r>
+        <w:rPr>
+          <w:rFonts w:ascii="Times New Roman" w:hAnsi="Times New Roman" w:cs="Times New Roman"/>
+          <w:sz w:val="24"/>
+          <w:szCs w:val="24"/>
+          <w:shd w:val="clear" w:color="auto" w:fill="FFFFFF"/>
+        </w:rPr>
+        <w:t xml:space="preserve"> для языка </w:t>
+      </w:r>
+      <w:r>
+        <w:rPr>
+          <w:rFonts w:ascii="Times New Roman" w:hAnsi="Times New Roman" w:cs="Times New Roman"/>
+          <w:sz w:val="24"/>
+          <w:szCs w:val="24"/>
+          <w:shd w:val="clear" w:color="auto" w:fill="FFFFFF"/>
+          <w:lang w:val="en-US"/>
+        </w:rPr>
+        <w:t>Python</w:t>
+      </w:r>
+      <w:r>
+        <w:rPr>
+          <w:rFonts w:ascii="Times New Roman" w:hAnsi="Times New Roman" w:cs="Times New Roman"/>
+          <w:sz w:val="24"/>
+          <w:szCs w:val="24"/>
+          <w:shd w:val="clear" w:color="auto" w:fill="FFFFFF"/>
+        </w:rPr>
+        <w:t>, поскольку</w:t>
+      </w:r>
+      <w:r>
+        <w:rPr>
+          <w:rFonts w:ascii="Times New Roman" w:hAnsi="Times New Roman" w:cs="Times New Roman"/>
+          <w:sz w:val="24"/>
+          <w:szCs w:val="24"/>
+          <w:shd w:val="clear" w:color="auto" w:fill="FFFFFF"/>
+        </w:rPr>
+        <w:t xml:space="preserve"> </w:t>
+      </w:r>
+      <w:r>
+        <w:rPr>
+          <w:rFonts w:ascii="Times New Roman" w:hAnsi="Times New Roman" w:cs="Times New Roman"/>
+          <w:sz w:val="24"/>
+          <w:szCs w:val="24"/>
+          <w:shd w:val="clear" w:color="auto" w:fill="FFFFFF"/>
+        </w:rPr>
+        <w:t>данный</w:t>
+      </w:r>
+      <w:r>
+        <w:rPr>
+          <w:rFonts w:ascii="Times New Roman" w:hAnsi="Times New Roman" w:cs="Times New Roman"/>
+          <w:sz w:val="24"/>
+          <w:szCs w:val="24"/>
+          <w:shd w:val="clear" w:color="auto" w:fill="FFFFFF"/>
+        </w:rPr>
+        <w:t xml:space="preserve"> </w:t>
+      </w:r>
+      <w:r>
+        <w:rPr>
+          <w:rFonts w:ascii="Times New Roman" w:hAnsi="Times New Roman" w:cs="Times New Roman"/>
+          <w:sz w:val="24"/>
+          <w:szCs w:val="24"/>
+          <w:shd w:val="clear" w:color="auto" w:fill="FFFFFF"/>
+        </w:rPr>
+        <w:t xml:space="preserve">язык предназначен для быстрой разработки приложений и подходит для создания веб-сайта. Кроме того, существует огромное количество готовых модулей на </w:t>
+      </w:r>
+      <w:r>
+        <w:rPr>
+          <w:rFonts w:ascii="Times New Roman" w:hAnsi="Times New Roman" w:cs="Times New Roman"/>
+          <w:sz w:val="24"/>
+          <w:szCs w:val="24"/>
+          <w:shd w:val="clear" w:color="auto" w:fill="FFFFFF"/>
+          <w:lang w:val="en-US"/>
+        </w:rPr>
+        <w:t>Python</w:t>
+      </w:r>
+      <w:r>
+        <w:rPr>
+          <w:rFonts w:ascii="Times New Roman" w:hAnsi="Times New Roman" w:cs="Times New Roman"/>
+          <w:sz w:val="24"/>
+          <w:szCs w:val="24"/>
+          <w:shd w:val="clear" w:color="auto" w:fill="FFFFFF"/>
+        </w:rPr>
+        <w:t xml:space="preserve">, среди которых есть и те, что могут помочь нам в решении поставленной задачи, в том числе и вышеупомянутый </w:t>
+      </w:r>
+      <w:proofErr w:type="spellStart"/>
+      <w:r>
+        <w:rPr>
+          <w:rFonts w:ascii="Times New Roman" w:hAnsi="Times New Roman" w:cs="Times New Roman"/>
+          <w:sz w:val="24"/>
+          <w:szCs w:val="24"/>
+          <w:shd w:val="clear" w:color="auto" w:fill="FFFFFF"/>
+          <w:lang w:val="en-US"/>
+        </w:rPr>
+        <w:t>PyStemmer</w:t>
+      </w:r>
+      <w:proofErr w:type="spellEnd"/>
+      <w:r>
+        <w:rPr>
+          <w:rFonts w:ascii="Times New Roman" w:hAnsi="Times New Roman" w:cs="Times New Roman"/>
+          <w:sz w:val="24"/>
+          <w:szCs w:val="24"/>
+          <w:shd w:val="clear" w:color="auto" w:fill="FFFFFF"/>
+        </w:rPr>
+        <w:t>.</w:t>
+      </w:r>
+      <w:r>
+        <w:rPr>
+          <w:rFonts w:ascii="Times New Roman" w:hAnsi="Times New Roman" w:cs="Times New Roman"/>
+          <w:sz w:val="24"/>
+          <w:szCs w:val="24"/>
+          <w:shd w:val="clear" w:color="auto" w:fill="FFFFFF"/>
+        </w:rPr>
+        <w:t xml:space="preserve"> </w:t>
+      </w:r>
+      <w:r>
+        <w:rPr>
+          <w:rFonts w:ascii="Times New Roman" w:hAnsi="Times New Roman" w:cs="Times New Roman"/>
+          <w:sz w:val="24"/>
+          <w:szCs w:val="24"/>
+          <w:shd w:val="clear" w:color="auto" w:fill="FFFFFF"/>
+        </w:rPr>
+        <w:t xml:space="preserve">Библиотека </w:t>
+      </w:r>
+      <w:r>
+        <w:rPr>
+          <w:rFonts w:ascii="Times New Roman" w:hAnsi="Times New Roman" w:cs="Times New Roman"/>
+          <w:sz w:val="24"/>
+          <w:szCs w:val="24"/>
+          <w:shd w:val="clear" w:color="auto" w:fill="FFFFFF"/>
+          <w:lang w:val="en-US"/>
+        </w:rPr>
+        <w:t>ALGLIB</w:t>
+      </w:r>
+      <w:r>
+        <w:rPr>
+          <w:rFonts w:ascii="Times New Roman" w:hAnsi="Times New Roman" w:cs="Times New Roman"/>
+          <w:sz w:val="24"/>
+          <w:szCs w:val="24"/>
+          <w:shd w:val="clear" w:color="auto" w:fill="FFFFFF"/>
+        </w:rPr>
+        <w:t xml:space="preserve">, предоставляющая нам метод сингулярного разложения матриц в исследовательском инструменте, была заменена на модуль </w:t>
+      </w:r>
+      <w:proofErr w:type="spellStart"/>
+      <w:r>
+        <w:rPr>
+          <w:rFonts w:ascii="Times New Roman" w:hAnsi="Times New Roman" w:cs="Times New Roman"/>
+          <w:sz w:val="24"/>
+          <w:szCs w:val="24"/>
+          <w:shd w:val="clear" w:color="auto" w:fill="FFFFFF"/>
+          <w:lang w:val="en-US"/>
+        </w:rPr>
+        <w:t>SciPy</w:t>
+      </w:r>
+      <w:proofErr w:type="spellEnd"/>
+      <w:r>
+        <w:rPr>
+          <w:rFonts w:ascii="Times New Roman" w:hAnsi="Times New Roman" w:cs="Times New Roman"/>
+          <w:sz w:val="24"/>
+          <w:szCs w:val="24"/>
+          <w:shd w:val="clear" w:color="auto" w:fill="FFFFFF"/>
+        </w:rPr>
+        <w:t xml:space="preserve"> –</w:t>
+      </w:r>
+      <w:r>
+        <w:rPr>
+          <w:rFonts w:ascii="Times New Roman" w:hAnsi="Times New Roman" w:cs="Times New Roman"/>
+          <w:sz w:val="24"/>
+          <w:szCs w:val="24"/>
+          <w:shd w:val="clear" w:color="auto" w:fill="FFFFFF"/>
+        </w:rPr>
+        <w:t xml:space="preserve"> </w:t>
+      </w:r>
+      <w:r>
+        <w:rPr>
+          <w:rFonts w:ascii="Times New Roman" w:hAnsi="Times New Roman" w:cs="Times New Roman"/>
+          <w:sz w:val="24"/>
+          <w:szCs w:val="24"/>
+          <w:shd w:val="clear" w:color="auto" w:fill="FFFFFF"/>
+        </w:rPr>
+        <w:t>большую коллекцию математических алгоритмов</w:t>
+      </w:r>
+      <w:r>
+        <w:rPr>
+          <w:rFonts w:ascii="Times New Roman" w:hAnsi="Times New Roman" w:cs="Times New Roman"/>
+          <w:sz w:val="24"/>
+          <w:szCs w:val="24"/>
+          <w:shd w:val="clear" w:color="auto" w:fill="FFFFFF"/>
+        </w:rPr>
+        <w:t>.</w:t>
+      </w:r>
+      <w:r>
+        <w:rPr>
+          <w:rFonts w:ascii="Times New Roman" w:hAnsi="Times New Roman" w:cs="Times New Roman"/>
+          <w:sz w:val="24"/>
+          <w:szCs w:val="24"/>
+          <w:shd w:val="clear" w:color="auto" w:fill="FFFFFF"/>
+        </w:rPr>
+        <w:t xml:space="preserve"> А на место модуля для </w:t>
+      </w:r>
+      <w:proofErr w:type="spellStart"/>
+      <w:r>
+        <w:rPr>
+          <w:rFonts w:ascii="Times New Roman" w:hAnsi="Times New Roman" w:cs="Times New Roman"/>
+          <w:sz w:val="24"/>
+          <w:szCs w:val="24"/>
+          <w:shd w:val="clear" w:color="auto" w:fill="FFFFFF"/>
+        </w:rPr>
+        <w:t>стемминга</w:t>
+      </w:r>
+      <w:proofErr w:type="spellEnd"/>
+      <w:r>
+        <w:rPr>
+          <w:rFonts w:ascii="Times New Roman" w:hAnsi="Times New Roman" w:cs="Times New Roman"/>
+          <w:sz w:val="24"/>
+          <w:szCs w:val="24"/>
+          <w:shd w:val="clear" w:color="auto" w:fill="FFFFFF"/>
+        </w:rPr>
+        <w:t xml:space="preserve"> </w:t>
+      </w:r>
+      <w:proofErr w:type="spellStart"/>
+      <w:r>
+        <w:rPr>
+          <w:rFonts w:ascii="Times New Roman" w:hAnsi="Times New Roman" w:cs="Times New Roman"/>
+          <w:sz w:val="24"/>
+          <w:szCs w:val="24"/>
+          <w:shd w:val="clear" w:color="auto" w:fill="FFFFFF"/>
+          <w:lang w:val="en-US"/>
+        </w:rPr>
+        <w:t>PyStemmer</w:t>
+      </w:r>
+      <w:proofErr w:type="spellEnd"/>
+      <w:r>
+        <w:rPr>
+          <w:rFonts w:ascii="Times New Roman" w:hAnsi="Times New Roman" w:cs="Times New Roman"/>
+          <w:sz w:val="24"/>
+          <w:szCs w:val="24"/>
+          <w:shd w:val="clear" w:color="auto" w:fill="FFFFFF"/>
+        </w:rPr>
+        <w:t xml:space="preserve"> был взят </w:t>
+      </w:r>
+      <w:proofErr w:type="gramStart"/>
+      <w:r>
+        <w:rPr>
+          <w:rFonts w:ascii="Times New Roman" w:hAnsi="Times New Roman" w:cs="Times New Roman"/>
+          <w:sz w:val="24"/>
+          <w:szCs w:val="24"/>
+          <w:shd w:val="clear" w:color="auto" w:fill="FFFFFF"/>
+        </w:rPr>
+        <w:t>более расширенный</w:t>
+      </w:r>
+      <w:proofErr w:type="gramEnd"/>
+      <w:r>
+        <w:rPr>
+          <w:rFonts w:ascii="Times New Roman" w:hAnsi="Times New Roman" w:cs="Times New Roman"/>
+          <w:sz w:val="24"/>
+          <w:szCs w:val="24"/>
+          <w:shd w:val="clear" w:color="auto" w:fill="FFFFFF"/>
+        </w:rPr>
+        <w:t xml:space="preserve"> </w:t>
+      </w:r>
+      <w:r>
+        <w:rPr>
+          <w:rFonts w:ascii="Times New Roman" w:hAnsi="Times New Roman" w:cs="Times New Roman"/>
+          <w:sz w:val="24"/>
+          <w:szCs w:val="24"/>
+          <w:shd w:val="clear" w:color="auto" w:fill="FFFFFF"/>
+          <w:lang w:val="en-US"/>
+        </w:rPr>
+        <w:t>Natural</w:t>
+      </w:r>
+      <w:r>
+        <w:rPr>
+          <w:rFonts w:ascii="Times New Roman" w:hAnsi="Times New Roman" w:cs="Times New Roman"/>
+          <w:sz w:val="24"/>
+          <w:szCs w:val="24"/>
+          <w:shd w:val="clear" w:color="auto" w:fill="FFFFFF"/>
+        </w:rPr>
+        <w:t xml:space="preserve"> </w:t>
+      </w:r>
+      <w:r>
+        <w:rPr>
+          <w:rFonts w:ascii="Times New Roman" w:hAnsi="Times New Roman" w:cs="Times New Roman"/>
+          <w:sz w:val="24"/>
+          <w:szCs w:val="24"/>
+          <w:shd w:val="clear" w:color="auto" w:fill="FFFFFF"/>
+          <w:lang w:val="en-US"/>
+        </w:rPr>
+        <w:t>Language</w:t>
+      </w:r>
+      <w:r>
+        <w:rPr>
+          <w:rFonts w:ascii="Times New Roman" w:hAnsi="Times New Roman" w:cs="Times New Roman"/>
+          <w:sz w:val="24"/>
+          <w:szCs w:val="24"/>
+          <w:shd w:val="clear" w:color="auto" w:fill="FFFFFF"/>
+        </w:rPr>
+        <w:t xml:space="preserve"> </w:t>
+      </w:r>
+      <w:r>
+        <w:rPr>
+          <w:rFonts w:ascii="Times New Roman" w:hAnsi="Times New Roman" w:cs="Times New Roman"/>
+          <w:sz w:val="24"/>
+          <w:szCs w:val="24"/>
+          <w:shd w:val="clear" w:color="auto" w:fill="FFFFFF"/>
+          <w:lang w:val="en-US"/>
+        </w:rPr>
+        <w:t>Toolkit</w:t>
+      </w:r>
+      <w:r>
+        <w:rPr>
+          <w:rFonts w:ascii="Times New Roman" w:hAnsi="Times New Roman" w:cs="Times New Roman"/>
+          <w:sz w:val="24"/>
+          <w:szCs w:val="24"/>
+          <w:shd w:val="clear" w:color="auto" w:fill="FFFFFF"/>
+        </w:rPr>
+        <w:t xml:space="preserve"> – </w:t>
+      </w:r>
+      <w:r>
+        <w:rPr>
+          <w:rFonts w:ascii="Times New Roman" w:hAnsi="Times New Roman" w:cs="Times New Roman"/>
+          <w:sz w:val="24"/>
+          <w:szCs w:val="24"/>
+          <w:shd w:val="clear" w:color="auto" w:fill="FFFFFF"/>
+        </w:rPr>
+        <w:t xml:space="preserve">набор </w:t>
+      </w:r>
+      <w:proofErr w:type="spellStart"/>
+      <w:r>
+        <w:rPr>
+          <w:rFonts w:ascii="Times New Roman" w:hAnsi="Times New Roman" w:cs="Times New Roman"/>
+          <w:sz w:val="24"/>
+          <w:szCs w:val="24"/>
+          <w:shd w:val="clear" w:color="auto" w:fill="FFFFFF"/>
+        </w:rPr>
+        <w:t>линвистических</w:t>
+      </w:r>
+      <w:proofErr w:type="spellEnd"/>
+      <w:r>
+        <w:rPr>
+          <w:rFonts w:ascii="Times New Roman" w:hAnsi="Times New Roman" w:cs="Times New Roman"/>
+          <w:sz w:val="24"/>
+          <w:szCs w:val="24"/>
+          <w:shd w:val="clear" w:color="auto" w:fill="FFFFFF"/>
+        </w:rPr>
+        <w:t xml:space="preserve"> алгоритмов.</w:t>
+      </w:r>
+      <w:r>
+        <w:rPr>
+          <w:rFonts w:ascii="Times New Roman" w:hAnsi="Times New Roman" w:cs="Times New Roman"/>
+          <w:sz w:val="24"/>
+          <w:szCs w:val="24"/>
+          <w:shd w:val="clear" w:color="auto" w:fill="FFFFFF"/>
+        </w:rPr>
+        <w:br/>
+        <w:t xml:space="preserve">Уже реализованный на </w:t>
+      </w:r>
+      <w:r>
+        <w:rPr>
+          <w:rFonts w:ascii="Times New Roman" w:hAnsi="Times New Roman" w:cs="Times New Roman"/>
+          <w:sz w:val="24"/>
+          <w:szCs w:val="24"/>
+          <w:shd w:val="clear" w:color="auto" w:fill="FFFFFF"/>
+          <w:lang w:val="en-US"/>
+        </w:rPr>
+        <w:t>C</w:t>
+      </w:r>
+      <w:r>
+        <w:rPr>
+          <w:rFonts w:ascii="Times New Roman" w:hAnsi="Times New Roman" w:cs="Times New Roman"/>
+          <w:sz w:val="24"/>
+          <w:szCs w:val="24"/>
+          <w:shd w:val="clear" w:color="auto" w:fill="FFFFFF"/>
+        </w:rPr>
+        <w:t xml:space="preserve"># </w:t>
+      </w:r>
+      <w:r>
+        <w:rPr>
+          <w:rFonts w:ascii="Times New Roman" w:hAnsi="Times New Roman" w:cs="Times New Roman"/>
+          <w:sz w:val="24"/>
+          <w:szCs w:val="24"/>
+          <w:shd w:val="clear" w:color="auto" w:fill="FFFFFF"/>
+        </w:rPr>
+        <w:t xml:space="preserve">алгоритм кластеризации текстов был благополучно переписан на </w:t>
+      </w:r>
+      <w:r>
+        <w:rPr>
+          <w:rFonts w:ascii="Times New Roman" w:hAnsi="Times New Roman" w:cs="Times New Roman"/>
+          <w:sz w:val="24"/>
+          <w:szCs w:val="24"/>
+          <w:shd w:val="clear" w:color="auto" w:fill="FFFFFF"/>
+          <w:lang w:val="en-US"/>
+        </w:rPr>
+        <w:t>Python</w:t>
+      </w:r>
+      <w:r>
+        <w:rPr>
+          <w:rFonts w:ascii="Times New Roman" w:hAnsi="Times New Roman" w:cs="Times New Roman"/>
+          <w:sz w:val="24"/>
+          <w:szCs w:val="24"/>
+          <w:shd w:val="clear" w:color="auto" w:fill="FFFFFF"/>
+        </w:rPr>
+        <w:t xml:space="preserve"> </w:t>
+      </w:r>
+      <w:r>
+        <w:rPr>
+          <w:rFonts w:ascii="Times New Roman" w:hAnsi="Times New Roman" w:cs="Times New Roman"/>
+          <w:sz w:val="24"/>
+          <w:szCs w:val="24"/>
+          <w:shd w:val="clear" w:color="auto" w:fill="FFFFFF"/>
+        </w:rPr>
+        <w:t xml:space="preserve">и затем обновлялся по мере </w:t>
+      </w:r>
+      <w:r>
+        <w:rPr>
+          <w:rFonts w:ascii="Times New Roman" w:hAnsi="Times New Roman" w:cs="Times New Roman"/>
+          <w:sz w:val="24"/>
+          <w:szCs w:val="24"/>
+          <w:shd w:val="clear" w:color="auto" w:fill="FFFFFF"/>
+        </w:rPr>
+        <w:t xml:space="preserve">открытия и </w:t>
+      </w:r>
+      <w:r>
+        <w:rPr>
+          <w:rFonts w:ascii="Times New Roman" w:hAnsi="Times New Roman" w:cs="Times New Roman"/>
+          <w:sz w:val="24"/>
+          <w:szCs w:val="24"/>
+          <w:shd w:val="clear" w:color="auto" w:fill="FFFFFF"/>
+        </w:rPr>
+        <w:t>изучения отдельных методов.</w:t>
+      </w:r>
+      <w:r>
+        <w:rPr>
+          <w:rFonts w:ascii="Times New Roman" w:hAnsi="Times New Roman" w:cs="Times New Roman"/>
+          <w:sz w:val="24"/>
+          <w:szCs w:val="24"/>
+          <w:shd w:val="clear" w:color="auto" w:fill="FFFFFF"/>
+        </w:rPr>
+        <w:t xml:space="preserve"> Для разработки графического интерфейса сайта были использованы языки </w:t>
+      </w:r>
+      <w:r>
+        <w:rPr>
+          <w:rFonts w:ascii="Times New Roman" w:hAnsi="Times New Roman" w:cs="Times New Roman"/>
+          <w:sz w:val="24"/>
+          <w:szCs w:val="24"/>
+          <w:shd w:val="clear" w:color="auto" w:fill="FFFFFF"/>
+          <w:lang w:val="en-US"/>
+        </w:rPr>
+        <w:t>HTML</w:t>
+      </w:r>
+      <w:r>
+        <w:rPr>
+          <w:rFonts w:ascii="Times New Roman" w:hAnsi="Times New Roman" w:cs="Times New Roman"/>
+          <w:sz w:val="24"/>
+          <w:szCs w:val="24"/>
+          <w:shd w:val="clear" w:color="auto" w:fill="FFFFFF"/>
+        </w:rPr>
+        <w:t xml:space="preserve">, </w:t>
+      </w:r>
+      <w:r>
+        <w:rPr>
+          <w:rFonts w:ascii="Times New Roman" w:hAnsi="Times New Roman" w:cs="Times New Roman"/>
+          <w:sz w:val="24"/>
+          <w:szCs w:val="24"/>
+          <w:shd w:val="clear" w:color="auto" w:fill="FFFFFF"/>
+          <w:lang w:val="en-US"/>
+        </w:rPr>
+        <w:t>CSS</w:t>
+      </w:r>
+      <w:r>
+        <w:rPr>
+          <w:rFonts w:ascii="Times New Roman" w:hAnsi="Times New Roman" w:cs="Times New Roman"/>
+          <w:sz w:val="24"/>
+          <w:szCs w:val="24"/>
+          <w:shd w:val="clear" w:color="auto" w:fill="FFFFFF"/>
+        </w:rPr>
+        <w:t xml:space="preserve"> </w:t>
+      </w:r>
+      <w:r>
+        <w:rPr>
+          <w:rFonts w:ascii="Times New Roman" w:hAnsi="Times New Roman" w:cs="Times New Roman"/>
+          <w:sz w:val="24"/>
+          <w:szCs w:val="24"/>
+          <w:shd w:val="clear" w:color="auto" w:fill="FFFFFF"/>
+        </w:rPr>
+        <w:t xml:space="preserve">и </w:t>
+      </w:r>
+      <w:r>
+        <w:rPr>
+          <w:rFonts w:ascii="Times New Roman" w:hAnsi="Times New Roman" w:cs="Times New Roman"/>
+          <w:sz w:val="24"/>
+          <w:szCs w:val="24"/>
+          <w:shd w:val="clear" w:color="auto" w:fill="FFFFFF"/>
+          <w:lang w:val="en-US"/>
+        </w:rPr>
+        <w:t>JavaScript</w:t>
+      </w:r>
+      <w:r>
+        <w:rPr>
+          <w:rFonts w:ascii="Times New Roman" w:hAnsi="Times New Roman" w:cs="Times New Roman"/>
+          <w:sz w:val="24"/>
+          <w:szCs w:val="24"/>
+          <w:shd w:val="clear" w:color="auto" w:fill="FFFFFF"/>
+        </w:rPr>
+        <w:t>.</w:t>
+      </w:r>
+    </w:p>
+    <w:p>
+      <w:pPr>
+        <w:pStyle w:val="af5"/>
+      </w:pPr>
+      <w:proofErr w:type="spellStart"/>
+      <w:r>
+        <w:t>Парсинг</w:t>
+      </w:r>
+      <w:proofErr w:type="spellEnd"/>
+      <w:r>
+        <w:t xml:space="preserve"> существующих веб-поисковиков</w:t>
+      </w:r>
+    </w:p>
+    <w:p>
+      <w:pPr>
+        <w:spacing w:line="360" w:lineRule="auto"/>
+        <w:ind w:firstLine="709"/>
+        <w:jc w:val="both"/>
+        <w:rPr>
+          <w:rFonts w:ascii="Times New Roman" w:hAnsi="Times New Roman" w:cs="Times New Roman"/>
+          <w:sz w:val="24"/>
+          <w:szCs w:val="24"/>
+        </w:rPr>
+      </w:pPr>
+      <w:r>
+        <w:rPr>
+          <w:rFonts w:ascii="Times New Roman" w:hAnsi="Times New Roman" w:cs="Times New Roman"/>
+          <w:sz w:val="24"/>
+          <w:szCs w:val="24"/>
+        </w:rPr>
+        <w:t xml:space="preserve">Изначально планировалось, что созданный веб-инструмент будет получать со страницы </w:t>
+      </w:r>
+      <w:proofErr w:type="gramStart"/>
+      <w:r>
+        <w:rPr>
+          <w:rFonts w:ascii="Times New Roman" w:hAnsi="Times New Roman" w:cs="Times New Roman"/>
+          <w:sz w:val="24"/>
+          <w:szCs w:val="24"/>
+        </w:rPr>
+        <w:t>существующего</w:t>
+      </w:r>
+      <w:proofErr w:type="gramEnd"/>
+      <w:r>
+        <w:rPr>
+          <w:rFonts w:ascii="Times New Roman" w:hAnsi="Times New Roman" w:cs="Times New Roman"/>
+          <w:sz w:val="24"/>
+          <w:szCs w:val="24"/>
+        </w:rPr>
+        <w:t xml:space="preserve"> интернет-поисковика </w:t>
+      </w:r>
+      <w:r>
+        <w:rPr>
+          <w:rFonts w:ascii="Times New Roman" w:hAnsi="Times New Roman" w:cs="Times New Roman"/>
+          <w:sz w:val="24"/>
+          <w:szCs w:val="24"/>
+        </w:rPr>
+        <w:t>(</w:t>
+      </w:r>
+      <w:r>
+        <w:rPr>
+          <w:rFonts w:ascii="Times New Roman" w:hAnsi="Times New Roman" w:cs="Times New Roman"/>
+          <w:sz w:val="24"/>
+          <w:szCs w:val="24"/>
+          <w:lang w:val="en-US"/>
+        </w:rPr>
+        <w:t>Google</w:t>
+      </w:r>
+      <w:r>
+        <w:rPr>
+          <w:rFonts w:ascii="Times New Roman" w:hAnsi="Times New Roman" w:cs="Times New Roman"/>
+          <w:sz w:val="24"/>
+          <w:szCs w:val="24"/>
+        </w:rPr>
+        <w:t xml:space="preserve">, </w:t>
+      </w:r>
+      <w:proofErr w:type="spellStart"/>
+      <w:r>
+        <w:rPr>
+          <w:rFonts w:ascii="Times New Roman" w:hAnsi="Times New Roman" w:cs="Times New Roman"/>
+          <w:sz w:val="24"/>
+          <w:szCs w:val="24"/>
+          <w:lang w:val="en-US"/>
+        </w:rPr>
+        <w:t>Yandex</w:t>
+      </w:r>
+      <w:proofErr w:type="spellEnd"/>
+      <w:r>
+        <w:rPr>
+          <w:rFonts w:ascii="Times New Roman" w:hAnsi="Times New Roman" w:cs="Times New Roman"/>
+          <w:sz w:val="24"/>
+          <w:szCs w:val="24"/>
+        </w:rPr>
+        <w:t xml:space="preserve">, </w:t>
+      </w:r>
+      <w:r>
+        <w:rPr>
+          <w:rFonts w:ascii="Times New Roman" w:hAnsi="Times New Roman" w:cs="Times New Roman"/>
+          <w:sz w:val="24"/>
+          <w:szCs w:val="24"/>
+          <w:lang w:val="en-US"/>
+        </w:rPr>
+        <w:t>Bing</w:t>
+      </w:r>
+      <w:r>
+        <w:rPr>
+          <w:rFonts w:ascii="Times New Roman" w:hAnsi="Times New Roman" w:cs="Times New Roman"/>
+          <w:sz w:val="24"/>
+          <w:szCs w:val="24"/>
+        </w:rPr>
+        <w:t xml:space="preserve"> </w:t>
+      </w:r>
+      <w:r>
+        <w:rPr>
+          <w:rFonts w:ascii="Times New Roman" w:hAnsi="Times New Roman" w:cs="Times New Roman"/>
+          <w:sz w:val="24"/>
+          <w:szCs w:val="24"/>
+        </w:rPr>
+        <w:t>и пр.) набор ссылок на веб-страницы, с которых затем получал бы тексты и выполнял их кластеризацию</w:t>
+      </w:r>
+      <w:r>
+        <w:rPr>
+          <w:rFonts w:ascii="Times New Roman" w:hAnsi="Times New Roman" w:cs="Times New Roman"/>
+          <w:sz w:val="24"/>
+          <w:szCs w:val="24"/>
+        </w:rPr>
+        <w:t>. На основе составленных кластеров элементы поисковой выдачи бы группировались по группам, каждая из которых описывалась бы набором тегов, находящихся в одной смысловой категории.</w:t>
+      </w:r>
+    </w:p>
+    <w:p>
+      <w:pPr>
+        <w:spacing w:line="360" w:lineRule="auto"/>
+        <w:ind w:firstLine="709"/>
+        <w:jc w:val="both"/>
+        <w:rPr>
+          <w:rFonts w:ascii="Times New Roman" w:hAnsi="Times New Roman" w:cs="Times New Roman"/>
+          <w:sz w:val="24"/>
+          <w:szCs w:val="24"/>
+        </w:rPr>
+      </w:pPr>
+      <w:r>
+        <w:rPr>
+          <w:rFonts w:ascii="Times New Roman" w:hAnsi="Times New Roman" w:cs="Times New Roman"/>
+          <w:sz w:val="24"/>
+          <w:szCs w:val="24"/>
+        </w:rPr>
+        <w:t>Но, учитывая огромный текстовый объем каждой веб-страницы</w:t>
+      </w:r>
+      <w:r>
+        <w:rPr>
+          <w:rFonts w:ascii="Times New Roman" w:hAnsi="Times New Roman" w:cs="Times New Roman"/>
+          <w:sz w:val="24"/>
+          <w:szCs w:val="24"/>
+        </w:rPr>
+        <w:t xml:space="preserve"> и индивидуальность их структур</w:t>
+      </w:r>
+      <w:r>
+        <w:rPr>
+          <w:rFonts w:ascii="Times New Roman" w:hAnsi="Times New Roman" w:cs="Times New Roman"/>
+          <w:sz w:val="24"/>
+          <w:szCs w:val="24"/>
+        </w:rPr>
+        <w:t>,</w:t>
+      </w:r>
+      <w:r>
+        <w:rPr>
+          <w:rFonts w:ascii="Times New Roman" w:hAnsi="Times New Roman" w:cs="Times New Roman"/>
+          <w:sz w:val="24"/>
+          <w:szCs w:val="24"/>
+        </w:rPr>
+        <w:t xml:space="preserve"> что сильно усложняет получение данных,</w:t>
+      </w:r>
+      <w:r>
+        <w:rPr>
+          <w:rFonts w:ascii="Times New Roman" w:hAnsi="Times New Roman" w:cs="Times New Roman"/>
+          <w:sz w:val="24"/>
+          <w:szCs w:val="24"/>
+        </w:rPr>
+        <w:t xml:space="preserve"> а также сложность фильтрования шумов и лишней информации, мы оставили эту идею.</w:t>
+      </w:r>
+      <w:r>
+        <w:rPr>
+          <w:rFonts w:ascii="Times New Roman" w:hAnsi="Times New Roman" w:cs="Times New Roman"/>
+          <w:sz w:val="24"/>
+          <w:szCs w:val="24"/>
+        </w:rPr>
+        <w:t xml:space="preserve"> Тогда мы подробно рассмотрели непосредственно саму поисковую выдачу </w:t>
+      </w:r>
+      <w:proofErr w:type="gramStart"/>
+      <w:r>
+        <w:rPr>
+          <w:rFonts w:ascii="Times New Roman" w:hAnsi="Times New Roman" w:cs="Times New Roman"/>
+          <w:sz w:val="24"/>
+          <w:szCs w:val="24"/>
+        </w:rPr>
+        <w:t>интернет-сервисов</w:t>
+      </w:r>
+      <w:proofErr w:type="gramEnd"/>
+      <w:r>
+        <w:rPr>
+          <w:rFonts w:ascii="Times New Roman" w:hAnsi="Times New Roman" w:cs="Times New Roman"/>
+          <w:sz w:val="24"/>
+          <w:szCs w:val="24"/>
+        </w:rPr>
+        <w:t xml:space="preserve"> и обнаружили, что каждый результат поиска включает в себя </w:t>
+      </w:r>
+      <w:proofErr w:type="spellStart"/>
+      <w:r>
+        <w:rPr>
+          <w:rFonts w:ascii="Times New Roman" w:hAnsi="Times New Roman" w:cs="Times New Roman"/>
+          <w:sz w:val="24"/>
+          <w:szCs w:val="24"/>
+        </w:rPr>
+        <w:t>сниппет</w:t>
+      </w:r>
+      <w:proofErr w:type="spellEnd"/>
+      <w:r>
+        <w:rPr>
+          <w:rFonts w:ascii="Times New Roman" w:hAnsi="Times New Roman" w:cs="Times New Roman"/>
+          <w:sz w:val="24"/>
+          <w:szCs w:val="24"/>
+        </w:rPr>
+        <w:t xml:space="preserve"> – короткое описание веб-страницы</w:t>
+      </w:r>
+      <w:r>
+        <w:rPr>
+          <w:rFonts w:ascii="Times New Roman" w:hAnsi="Times New Roman" w:cs="Times New Roman"/>
+          <w:sz w:val="24"/>
+          <w:szCs w:val="24"/>
+        </w:rPr>
+        <w:t xml:space="preserve">, формируемое самим веб-поисковиком. </w:t>
+      </w:r>
+      <w:proofErr w:type="spellStart"/>
+      <w:r>
+        <w:rPr>
+          <w:rFonts w:ascii="Times New Roman" w:hAnsi="Times New Roman" w:cs="Times New Roman"/>
+          <w:sz w:val="24"/>
+          <w:szCs w:val="24"/>
+        </w:rPr>
+        <w:t>Сниппеты</w:t>
+      </w:r>
+      <w:proofErr w:type="spellEnd"/>
+      <w:r>
+        <w:rPr>
+          <w:rFonts w:ascii="Times New Roman" w:hAnsi="Times New Roman" w:cs="Times New Roman"/>
+          <w:sz w:val="24"/>
+          <w:szCs w:val="24"/>
+        </w:rPr>
+        <w:t xml:space="preserve"> формируются в каждой поисковой системе по-своему: например, поисковик </w:t>
+      </w:r>
+      <w:r>
+        <w:rPr>
+          <w:rFonts w:ascii="Times New Roman" w:hAnsi="Times New Roman" w:cs="Times New Roman"/>
+          <w:sz w:val="24"/>
+          <w:szCs w:val="24"/>
+          <w:lang w:val="en-US"/>
+        </w:rPr>
+        <w:t>Google</w:t>
+      </w:r>
+      <w:r>
+        <w:rPr>
+          <w:rFonts w:ascii="Times New Roman" w:hAnsi="Times New Roman" w:cs="Times New Roman"/>
+          <w:sz w:val="24"/>
+          <w:szCs w:val="24"/>
+        </w:rPr>
+        <w:t xml:space="preserve"> формирует краткое описание из </w:t>
+      </w:r>
+      <w:proofErr w:type="spellStart"/>
+      <w:r>
+        <w:rPr>
+          <w:rFonts w:ascii="Times New Roman" w:hAnsi="Times New Roman" w:cs="Times New Roman"/>
+          <w:sz w:val="24"/>
+          <w:szCs w:val="24"/>
+        </w:rPr>
+        <w:t>метатегов</w:t>
+      </w:r>
+      <w:proofErr w:type="spellEnd"/>
+      <w:r>
+        <w:rPr>
+          <w:rFonts w:ascii="Times New Roman" w:hAnsi="Times New Roman" w:cs="Times New Roman"/>
+          <w:sz w:val="24"/>
+          <w:szCs w:val="24"/>
+        </w:rPr>
+        <w:t xml:space="preserve"> </w:t>
+      </w:r>
+      <w:r>
+        <w:rPr>
+          <w:rFonts w:ascii="Times New Roman" w:hAnsi="Times New Roman" w:cs="Times New Roman"/>
+          <w:sz w:val="24"/>
+          <w:szCs w:val="24"/>
+          <w:lang w:val="en-US"/>
+        </w:rPr>
+        <w:t>html</w:t>
+      </w:r>
+      <w:r>
+        <w:rPr>
+          <w:rFonts w:ascii="Times New Roman" w:hAnsi="Times New Roman" w:cs="Times New Roman"/>
+          <w:sz w:val="24"/>
+          <w:szCs w:val="24"/>
+        </w:rPr>
+        <w:t>-</w:t>
+      </w:r>
+      <w:r>
+        <w:rPr>
+          <w:rFonts w:ascii="Times New Roman" w:hAnsi="Times New Roman" w:cs="Times New Roman"/>
+          <w:sz w:val="24"/>
+          <w:szCs w:val="24"/>
+        </w:rPr>
+        <w:t xml:space="preserve">страницы, а Яндекс выполняет более сложный алгоритм, формируя </w:t>
+      </w:r>
+      <w:proofErr w:type="spellStart"/>
+      <w:r>
+        <w:rPr>
+          <w:rFonts w:ascii="Times New Roman" w:hAnsi="Times New Roman" w:cs="Times New Roman"/>
+          <w:sz w:val="24"/>
+          <w:szCs w:val="24"/>
+        </w:rPr>
+        <w:t>сниппет</w:t>
+      </w:r>
+      <w:proofErr w:type="spellEnd"/>
+      <w:r>
+        <w:rPr>
+          <w:rFonts w:ascii="Times New Roman" w:hAnsi="Times New Roman" w:cs="Times New Roman"/>
+          <w:sz w:val="24"/>
+          <w:szCs w:val="24"/>
+        </w:rPr>
+        <w:t xml:space="preserve"> из текста документа. Но, поскольку набор </w:t>
+      </w:r>
+      <w:proofErr w:type="spellStart"/>
+      <w:r>
+        <w:rPr>
+          <w:rFonts w:ascii="Times New Roman" w:hAnsi="Times New Roman" w:cs="Times New Roman"/>
+          <w:sz w:val="24"/>
+          <w:szCs w:val="24"/>
+        </w:rPr>
+        <w:t>метатегов</w:t>
+      </w:r>
+      <w:proofErr w:type="spellEnd"/>
+      <w:r>
+        <w:rPr>
+          <w:rFonts w:ascii="Times New Roman" w:hAnsi="Times New Roman" w:cs="Times New Roman"/>
+          <w:sz w:val="24"/>
+          <w:szCs w:val="24"/>
+        </w:rPr>
+        <w:t xml:space="preserve"> совершенно необязательно соответствует содержимому веб-страницы, то мы выбрали </w:t>
+      </w:r>
+      <w:proofErr w:type="spellStart"/>
+      <w:r>
+        <w:rPr>
+          <w:rFonts w:ascii="Times New Roman" w:hAnsi="Times New Roman" w:cs="Times New Roman"/>
+          <w:sz w:val="24"/>
+          <w:szCs w:val="24"/>
+        </w:rPr>
+        <w:t>парсинг</w:t>
+      </w:r>
+      <w:proofErr w:type="spellEnd"/>
+      <w:r>
+        <w:rPr>
+          <w:rFonts w:ascii="Times New Roman" w:hAnsi="Times New Roman" w:cs="Times New Roman"/>
+          <w:sz w:val="24"/>
+          <w:szCs w:val="24"/>
+        </w:rPr>
+        <w:t xml:space="preserve"> поисковой выдачи </w:t>
+      </w:r>
+      <w:proofErr w:type="spellStart"/>
+      <w:proofErr w:type="gramStart"/>
+      <w:r>
+        <w:rPr>
+          <w:rFonts w:ascii="Times New Roman" w:hAnsi="Times New Roman" w:cs="Times New Roman"/>
+          <w:sz w:val="24"/>
+          <w:szCs w:val="24"/>
+        </w:rPr>
+        <w:t>выдачи</w:t>
+      </w:r>
+      <w:proofErr w:type="spellEnd"/>
+      <w:proofErr w:type="gramEnd"/>
+      <w:r>
+        <w:rPr>
+          <w:rFonts w:ascii="Times New Roman" w:hAnsi="Times New Roman" w:cs="Times New Roman"/>
+          <w:sz w:val="24"/>
+          <w:szCs w:val="24"/>
+        </w:rPr>
+        <w:t xml:space="preserve"> Яндекса.</w:t>
+      </w:r>
+    </w:p>
+    <w:p>
+      <w:pPr>
+        <w:spacing w:line="360" w:lineRule="auto"/>
+        <w:ind w:firstLine="709"/>
+        <w:jc w:val="both"/>
+        <w:rPr>
+          <w:rFonts w:ascii="Times New Roman" w:hAnsi="Times New Roman" w:cs="Times New Roman"/>
+          <w:sz w:val="24"/>
+          <w:szCs w:val="24"/>
+        </w:rPr>
+      </w:pPr>
+      <w:r>
+        <w:rPr>
+          <w:rFonts w:ascii="Times New Roman" w:hAnsi="Times New Roman" w:cs="Times New Roman"/>
+          <w:sz w:val="24"/>
+          <w:szCs w:val="24"/>
+        </w:rPr>
+        <w:lastRenderedPageBreak/>
+        <w:t xml:space="preserve">Мы перепробовали много разных </w:t>
+      </w:r>
+      <w:r>
+        <w:rPr>
+          <w:rFonts w:ascii="Times New Roman" w:hAnsi="Times New Roman" w:cs="Times New Roman"/>
+          <w:sz w:val="24"/>
+          <w:szCs w:val="24"/>
+        </w:rPr>
+        <w:t xml:space="preserve">библиотек </w:t>
+      </w:r>
+      <w:proofErr w:type="spellStart"/>
+      <w:r>
+        <w:rPr>
+          <w:rFonts w:ascii="Times New Roman" w:hAnsi="Times New Roman" w:cs="Times New Roman"/>
+          <w:sz w:val="24"/>
+          <w:szCs w:val="24"/>
+        </w:rPr>
+        <w:t>парсинга</w:t>
+      </w:r>
+      <w:proofErr w:type="spellEnd"/>
+      <w:r>
+        <w:rPr>
+          <w:rFonts w:ascii="Times New Roman" w:hAnsi="Times New Roman" w:cs="Times New Roman"/>
+          <w:sz w:val="24"/>
+          <w:szCs w:val="24"/>
+        </w:rPr>
+        <w:t xml:space="preserve"> и </w:t>
+      </w:r>
+      <w:proofErr w:type="spellStart"/>
+      <w:r>
+        <w:rPr>
+          <w:rFonts w:ascii="Times New Roman" w:hAnsi="Times New Roman" w:cs="Times New Roman"/>
+          <w:sz w:val="24"/>
+          <w:szCs w:val="24"/>
+        </w:rPr>
+        <w:t>краулинга</w:t>
+      </w:r>
+      <w:proofErr w:type="spellEnd"/>
+      <w:r>
+        <w:rPr>
+          <w:rFonts w:ascii="Times New Roman" w:hAnsi="Times New Roman" w:cs="Times New Roman"/>
+          <w:sz w:val="24"/>
+          <w:szCs w:val="24"/>
+        </w:rPr>
+        <w:t xml:space="preserve"> веб-страниц, но мы остановились на </w:t>
+      </w:r>
+      <w:proofErr w:type="spellStart"/>
+      <w:r>
+        <w:rPr>
+          <w:rFonts w:ascii="Times New Roman" w:hAnsi="Times New Roman" w:cs="Times New Roman"/>
+          <w:sz w:val="24"/>
+          <w:szCs w:val="24"/>
+        </w:rPr>
+        <w:t>фреймворке</w:t>
+      </w:r>
+      <w:proofErr w:type="spellEnd"/>
+      <w:r>
+        <w:rPr>
+          <w:rFonts w:ascii="Times New Roman" w:hAnsi="Times New Roman" w:cs="Times New Roman"/>
+          <w:sz w:val="24"/>
+          <w:szCs w:val="24"/>
+        </w:rPr>
+        <w:t xml:space="preserve"> </w:t>
+      </w:r>
+      <w:r>
+        <w:rPr>
+          <w:rFonts w:ascii="Times New Roman" w:hAnsi="Times New Roman" w:cs="Times New Roman"/>
+          <w:sz w:val="24"/>
+          <w:szCs w:val="24"/>
+          <w:lang w:val="en-US"/>
+        </w:rPr>
+        <w:t>Grab</w:t>
+      </w:r>
+      <w:r>
+        <w:rPr>
+          <w:rFonts w:ascii="Times New Roman" w:hAnsi="Times New Roman" w:cs="Times New Roman"/>
+          <w:sz w:val="24"/>
+          <w:szCs w:val="24"/>
+        </w:rPr>
+        <w:t xml:space="preserve">. Данная библиотека позволяет извлекать данные с веб-страницы, использую регулярные выражения или </w:t>
+      </w:r>
+      <w:proofErr w:type="spellStart"/>
+      <w:r>
+        <w:rPr>
+          <w:rFonts w:ascii="Times New Roman" w:hAnsi="Times New Roman" w:cs="Times New Roman"/>
+          <w:sz w:val="24"/>
+          <w:szCs w:val="24"/>
+          <w:lang w:val="en-US"/>
+        </w:rPr>
+        <w:t>XPath</w:t>
+      </w:r>
+      <w:proofErr w:type="spellEnd"/>
+      <w:r>
+        <w:rPr>
+          <w:rFonts w:ascii="Times New Roman" w:hAnsi="Times New Roman" w:cs="Times New Roman"/>
+          <w:sz w:val="24"/>
+          <w:szCs w:val="24"/>
+        </w:rPr>
+        <w:t xml:space="preserve"> </w:t>
+      </w:r>
+      <w:r>
+        <w:rPr>
+          <w:rFonts w:ascii="Times New Roman" w:hAnsi="Times New Roman" w:cs="Times New Roman"/>
+          <w:sz w:val="24"/>
+          <w:szCs w:val="24"/>
+        </w:rPr>
+        <w:t>выражения.</w:t>
+      </w:r>
+      <w:r>
+        <w:rPr>
+          <w:rFonts w:ascii="Times New Roman" w:hAnsi="Times New Roman" w:cs="Times New Roman"/>
+          <w:sz w:val="24"/>
+          <w:szCs w:val="24"/>
+        </w:rPr>
+        <w:t xml:space="preserve"> Благодаря </w:t>
+      </w:r>
+      <w:r>
+        <w:rPr>
+          <w:rFonts w:ascii="Times New Roman" w:hAnsi="Times New Roman" w:cs="Times New Roman"/>
+          <w:sz w:val="24"/>
+          <w:szCs w:val="24"/>
+          <w:lang w:val="en-US"/>
+        </w:rPr>
+        <w:t>Firebug</w:t>
+      </w:r>
+      <w:r>
+        <w:rPr>
+          <w:rFonts w:ascii="Times New Roman" w:hAnsi="Times New Roman" w:cs="Times New Roman"/>
+          <w:sz w:val="24"/>
+          <w:szCs w:val="24"/>
+        </w:rPr>
+        <w:t xml:space="preserve"> </w:t>
+      </w:r>
+      <w:r>
+        <w:rPr>
+          <w:rFonts w:ascii="Times New Roman" w:hAnsi="Times New Roman" w:cs="Times New Roman"/>
+          <w:sz w:val="24"/>
+          <w:szCs w:val="24"/>
+          <w:lang w:val="en-US"/>
+        </w:rPr>
+        <w:t>Lite</w:t>
+      </w:r>
+      <w:r>
+        <w:rPr>
+          <w:rFonts w:ascii="Times New Roman" w:hAnsi="Times New Roman" w:cs="Times New Roman"/>
+          <w:sz w:val="24"/>
+          <w:szCs w:val="24"/>
+        </w:rPr>
+        <w:t xml:space="preserve"> - расширению для браузеров </w:t>
+      </w:r>
+      <w:r>
+        <w:rPr>
+          <w:rFonts w:ascii="Times New Roman" w:hAnsi="Times New Roman" w:cs="Times New Roman"/>
+          <w:sz w:val="24"/>
+          <w:szCs w:val="24"/>
+          <w:lang w:val="en-US"/>
+        </w:rPr>
+        <w:t>Google</w:t>
+      </w:r>
+      <w:r>
+        <w:rPr>
+          <w:rFonts w:ascii="Times New Roman" w:hAnsi="Times New Roman" w:cs="Times New Roman"/>
+          <w:sz w:val="24"/>
+          <w:szCs w:val="24"/>
+        </w:rPr>
+        <w:t xml:space="preserve"> </w:t>
+      </w:r>
+      <w:r>
+        <w:rPr>
+          <w:rFonts w:ascii="Times New Roman" w:hAnsi="Times New Roman" w:cs="Times New Roman"/>
+          <w:sz w:val="24"/>
+          <w:szCs w:val="24"/>
+          <w:lang w:val="en-US"/>
+        </w:rPr>
+        <w:t>Chrome</w:t>
+      </w:r>
+      <w:r>
+        <w:rPr>
+          <w:rFonts w:ascii="Times New Roman" w:hAnsi="Times New Roman" w:cs="Times New Roman"/>
+          <w:sz w:val="24"/>
+          <w:szCs w:val="24"/>
+        </w:rPr>
+        <w:t xml:space="preserve"> </w:t>
+      </w:r>
+      <w:r>
+        <w:rPr>
+          <w:rFonts w:ascii="Times New Roman" w:hAnsi="Times New Roman" w:cs="Times New Roman"/>
+          <w:sz w:val="24"/>
+          <w:szCs w:val="24"/>
+        </w:rPr>
+        <w:t xml:space="preserve">и </w:t>
+      </w:r>
+      <w:r>
+        <w:rPr>
+          <w:rFonts w:ascii="Times New Roman" w:hAnsi="Times New Roman" w:cs="Times New Roman"/>
+          <w:sz w:val="24"/>
+          <w:szCs w:val="24"/>
+          <w:lang w:val="en-US"/>
+        </w:rPr>
+        <w:t>Mozilla</w:t>
+      </w:r>
+      <w:r>
+        <w:rPr>
+          <w:rFonts w:ascii="Times New Roman" w:hAnsi="Times New Roman" w:cs="Times New Roman"/>
+          <w:sz w:val="24"/>
+          <w:szCs w:val="24"/>
+        </w:rPr>
+        <w:t xml:space="preserve"> </w:t>
+      </w:r>
+      <w:r>
+        <w:rPr>
+          <w:rFonts w:ascii="Times New Roman" w:hAnsi="Times New Roman" w:cs="Times New Roman"/>
+          <w:sz w:val="24"/>
+          <w:szCs w:val="24"/>
+          <w:lang w:val="en-US"/>
+        </w:rPr>
+        <w:t>Firefox</w:t>
+      </w:r>
+      <w:r>
+        <w:rPr>
+          <w:rFonts w:ascii="Times New Roman" w:hAnsi="Times New Roman" w:cs="Times New Roman"/>
+          <w:sz w:val="24"/>
+          <w:szCs w:val="24"/>
+        </w:rPr>
+        <w:t xml:space="preserve"> – мы смогли узнать структуру страницы результатов Яндекс-поиска и подобрать подходящее </w:t>
+      </w:r>
+      <w:proofErr w:type="spellStart"/>
+      <w:r>
+        <w:rPr>
+          <w:rFonts w:ascii="Times New Roman" w:hAnsi="Times New Roman" w:cs="Times New Roman"/>
+          <w:sz w:val="24"/>
+          <w:szCs w:val="24"/>
+          <w:lang w:val="en-US"/>
+        </w:rPr>
+        <w:t>XPath</w:t>
+      </w:r>
+      <w:proofErr w:type="spellEnd"/>
+      <w:r>
+        <w:rPr>
+          <w:rFonts w:ascii="Times New Roman" w:hAnsi="Times New Roman" w:cs="Times New Roman"/>
+          <w:sz w:val="24"/>
+          <w:szCs w:val="24"/>
+        </w:rPr>
+        <w:t xml:space="preserve"> </w:t>
+      </w:r>
+      <w:r>
+        <w:rPr>
+          <w:rFonts w:ascii="Times New Roman" w:hAnsi="Times New Roman" w:cs="Times New Roman"/>
+          <w:sz w:val="24"/>
+          <w:szCs w:val="24"/>
+        </w:rPr>
+        <w:t>выражение для получения необходимых нам данных (заголовков, адресов ссылок и сниппетов</w:t>
+      </w:r>
+      <w:r>
+        <w:rPr>
+          <w:rFonts w:ascii="Times New Roman" w:hAnsi="Times New Roman" w:cs="Times New Roman"/>
+          <w:sz w:val="24"/>
+          <w:szCs w:val="24"/>
+        </w:rPr>
+        <w:t>).</w:t>
+      </w:r>
+      <w:bookmarkStart w:id="9" w:name="_GoBack"/>
+      <w:bookmarkEnd w:id="9"/>
     </w:p>
     <w:p>
       <w:pPr>
@@ -7063,7 +8451,7 @@
           <w:rPr>
             <w:noProof/>
           </w:rPr>
-          <w:t>14</w:t>
+          <w:t>16</w:t>
         </w:r>
         <w:r>
           <w:fldChar w:fldCharType="end"/>
@@ -9684,6 +11072,7 @@
       <w:spacing w:after="0" w:line="240" w:lineRule="auto"/>
     </w:pPr>
     <w:tblPr>
+      <w:tblInd w:w="0" w:type="dxa"/>
       <w:tblBorders>
         <w:top w:val="single" w:sz="4" w:space="0" w:color="auto"/>
         <w:left w:val="single" w:sz="4" w:space="0" w:color="auto"/>
@@ -9692,6 +11081,12 @@
         <w:insideH w:val="single" w:sz="4" w:space="0" w:color="auto"/>
         <w:insideV w:val="single" w:sz="4" w:space="0" w:color="auto"/>
       </w:tblBorders>
+      <w:tblCellMar>
+        <w:top w:w="0" w:type="dxa"/>
+        <w:left w:w="108" w:type="dxa"/>
+        <w:bottom w:w="0" w:type="dxa"/>
+        <w:right w:w="108" w:type="dxa"/>
+      </w:tblCellMar>
     </w:tblPr>
   </w:style>
   <w:style w:type="table" w:styleId="2-2">
@@ -9705,10 +11100,17 @@
     <w:tblPr>
       <w:tblStyleRowBandSize w:val="1"/>
       <w:tblStyleColBandSize w:val="1"/>
+      <w:tblInd w:w="0" w:type="dxa"/>
       <w:tblBorders>
         <w:top w:val="single" w:sz="18" w:space="0" w:color="auto"/>
         <w:bottom w:val="single" w:sz="18" w:space="0" w:color="auto"/>
       </w:tblBorders>
+      <w:tblCellMar>
+        <w:top w:w="0" w:type="dxa"/>
+        <w:left w:w="108" w:type="dxa"/>
+        <w:bottom w:w="0" w:type="dxa"/>
+        <w:right w:w="108" w:type="dxa"/>
+      </w:tblCellMar>
     </w:tblPr>
     <w:tblStylePr w:type="firstRow">
       <w:pPr>
@@ -9847,10 +11249,17 @@
     <w:tblPr>
       <w:tblStyleRowBandSize w:val="1"/>
       <w:tblStyleColBandSize w:val="1"/>
+      <w:tblInd w:w="0" w:type="dxa"/>
       <w:tblBorders>
         <w:top w:val="single" w:sz="18" w:space="0" w:color="auto"/>
         <w:bottom w:val="single" w:sz="18" w:space="0" w:color="auto"/>
       </w:tblBorders>
+      <w:tblCellMar>
+        <w:top w:w="0" w:type="dxa"/>
+        <w:left w:w="108" w:type="dxa"/>
+        <w:bottom w:w="0" w:type="dxa"/>
+        <w:right w:w="108" w:type="dxa"/>
+      </w:tblCellMar>
     </w:tblPr>
     <w:tblStylePr w:type="firstRow">
       <w:pPr>
@@ -9989,10 +11398,17 @@
     <w:tblPr>
       <w:tblStyleRowBandSize w:val="1"/>
       <w:tblStyleColBandSize w:val="1"/>
+      <w:tblInd w:w="0" w:type="dxa"/>
       <w:tblBorders>
         <w:top w:val="single" w:sz="18" w:space="0" w:color="auto"/>
         <w:bottom w:val="single" w:sz="18" w:space="0" w:color="auto"/>
       </w:tblBorders>
+      <w:tblCellMar>
+        <w:top w:w="0" w:type="dxa"/>
+        <w:left w:w="108" w:type="dxa"/>
+        <w:bottom w:w="0" w:type="dxa"/>
+        <w:right w:w="108" w:type="dxa"/>
+      </w:tblCellMar>
     </w:tblPr>
     <w:tblStylePr w:type="firstRow">
       <w:pPr>
@@ -10134,10 +11550,17 @@
     <w:tblPr>
       <w:tblStyleRowBandSize w:val="1"/>
       <w:tblStyleColBandSize w:val="1"/>
+      <w:tblInd w:w="0" w:type="dxa"/>
       <w:tblBorders>
         <w:top w:val="single" w:sz="8" w:space="0" w:color="8064A2" w:themeColor="accent4"/>
         <w:bottom w:val="single" w:sz="8" w:space="0" w:color="8064A2" w:themeColor="accent4"/>
       </w:tblBorders>
+      <w:tblCellMar>
+        <w:top w:w="0" w:type="dxa"/>
+        <w:left w:w="108" w:type="dxa"/>
+        <w:bottom w:w="0" w:type="dxa"/>
+        <w:right w:w="108" w:type="dxa"/>
+      </w:tblCellMar>
     </w:tblPr>
     <w:tblStylePr w:type="firstRow">
       <w:rPr>
@@ -10212,6 +11635,7 @@
     <w:tblPr>
       <w:tblStyleRowBandSize w:val="1"/>
       <w:tblStyleColBandSize w:val="1"/>
+      <w:tblInd w:w="0" w:type="dxa"/>
       <w:tblBorders>
         <w:top w:val="single" w:sz="8" w:space="0" w:color="8064A2" w:themeColor="accent4"/>
         <w:left w:val="single" w:sz="8" w:space="0" w:color="8064A2" w:themeColor="accent4"/>
@@ -10220,6 +11644,12 @@
         <w:insideH w:val="single" w:sz="8" w:space="0" w:color="8064A2" w:themeColor="accent4"/>
         <w:insideV w:val="single" w:sz="8" w:space="0" w:color="8064A2" w:themeColor="accent4"/>
       </w:tblBorders>
+      <w:tblCellMar>
+        <w:top w:w="0" w:type="dxa"/>
+        <w:left w:w="108" w:type="dxa"/>
+        <w:bottom w:w="0" w:type="dxa"/>
+        <w:right w:w="108" w:type="dxa"/>
+      </w:tblCellMar>
     </w:tblPr>
     <w:tcPr>
       <w:shd w:val="clear" w:color="auto" w:fill="DFD8E8" w:themeFill="accent4" w:themeFillTint="3F"/>
@@ -10329,6 +11759,7 @@
     <w:tblPr>
       <w:tblStyleRowBandSize w:val="1"/>
       <w:tblStyleColBandSize w:val="1"/>
+      <w:tblInd w:w="0" w:type="dxa"/>
       <w:tblBorders>
         <w:top w:val="single" w:sz="24" w:space="0" w:color="9BBB59" w:themeColor="accent3"/>
         <w:left w:val="single" w:sz="4" w:space="0" w:color="8064A2" w:themeColor="accent4"/>
@@ -10337,6 +11768,12 @@
         <w:insideH w:val="single" w:sz="4" w:space="0" w:color="FFFFFF" w:themeColor="background1"/>
         <w:insideV w:val="single" w:sz="4" w:space="0" w:color="FFFFFF" w:themeColor="background1"/>
       </w:tblBorders>
+      <w:tblCellMar>
+        <w:top w:w="0" w:type="dxa"/>
+        <w:left w:w="108" w:type="dxa"/>
+        <w:bottom w:w="0" w:type="dxa"/>
+        <w:right w:w="108" w:type="dxa"/>
+      </w:tblCellMar>
     </w:tblPr>
     <w:tcPr>
       <w:shd w:val="clear" w:color="auto" w:fill="F2EFF6" w:themeFill="accent4" w:themeFillTint="19"/>
@@ -10444,6 +11881,7 @@
     <w:tblPr>
       <w:tblStyleRowBandSize w:val="1"/>
       <w:tblStyleColBandSize w:val="1"/>
+      <w:tblInd w:w="0" w:type="dxa"/>
       <w:tblBorders>
         <w:top w:val="single" w:sz="24" w:space="0" w:color="F79646" w:themeColor="accent6"/>
         <w:left w:val="single" w:sz="4" w:space="0" w:color="4BACC6" w:themeColor="accent5"/>
@@ -10452,6 +11890,12 @@
         <w:insideH w:val="single" w:sz="4" w:space="0" w:color="FFFFFF" w:themeColor="background1"/>
         <w:insideV w:val="single" w:sz="4" w:space="0" w:color="FFFFFF" w:themeColor="background1"/>
       </w:tblBorders>
+      <w:tblCellMar>
+        <w:top w:w="0" w:type="dxa"/>
+        <w:left w:w="108" w:type="dxa"/>
+        <w:bottom w:w="0" w:type="dxa"/>
+        <w:right w:w="108" w:type="dxa"/>
+      </w:tblCellMar>
     </w:tblPr>
     <w:tcPr>
       <w:shd w:val="clear" w:color="auto" w:fill="EDF6F9" w:themeFill="accent5" w:themeFillTint="19"/>
@@ -10556,6 +12000,7 @@
     <w:tblPr>
       <w:tblStyleRowBandSize w:val="1"/>
       <w:tblStyleColBandSize w:val="1"/>
+      <w:tblInd w:w="0" w:type="dxa"/>
       <w:tblBorders>
         <w:top w:val="single" w:sz="8" w:space="0" w:color="FFFFFF" w:themeColor="background1"/>
         <w:left w:val="single" w:sz="8" w:space="0" w:color="FFFFFF" w:themeColor="background1"/>
@@ -10564,6 +12009,12 @@
         <w:insideH w:val="single" w:sz="6" w:space="0" w:color="FFFFFF" w:themeColor="background1"/>
         <w:insideV w:val="single" w:sz="6" w:space="0" w:color="FFFFFF" w:themeColor="background1"/>
       </w:tblBorders>
+      <w:tblCellMar>
+        <w:top w:w="0" w:type="dxa"/>
+        <w:left w:w="108" w:type="dxa"/>
+        <w:bottom w:w="0" w:type="dxa"/>
+        <w:right w:w="108" w:type="dxa"/>
+      </w:tblCellMar>
     </w:tblPr>
     <w:tcPr>
       <w:shd w:val="clear" w:color="auto" w:fill="D3DFEE" w:themeFill="accent1" w:themeFillTint="3F"/>
@@ -10693,6 +12144,13 @@
     <w:tblPr>
       <w:tblStyleRowBandSize w:val="1"/>
       <w:tblStyleColBandSize w:val="1"/>
+      <w:tblInd w:w="0" w:type="dxa"/>
+      <w:tblCellMar>
+        <w:top w:w="0" w:type="dxa"/>
+        <w:left w:w="108" w:type="dxa"/>
+        <w:bottom w:w="0" w:type="dxa"/>
+        <w:right w:w="108" w:type="dxa"/>
+      </w:tblCellMar>
     </w:tblPr>
     <w:tcPr>
       <w:shd w:val="clear" w:color="auto" w:fill="4BACC6" w:themeFill="accent5"/>
@@ -11382,6 +12840,7 @@
       <w:spacing w:after="0" w:line="240" w:lineRule="auto"/>
     </w:pPr>
     <w:tblPr>
+      <w:tblInd w:w="0" w:type="dxa"/>
       <w:tblBorders>
         <w:top w:val="single" w:sz="4" w:space="0" w:color="auto"/>
         <w:left w:val="single" w:sz="4" w:space="0" w:color="auto"/>
@@ -11390,6 +12849,12 @@
         <w:insideH w:val="single" w:sz="4" w:space="0" w:color="auto"/>
         <w:insideV w:val="single" w:sz="4" w:space="0" w:color="auto"/>
       </w:tblBorders>
+      <w:tblCellMar>
+        <w:top w:w="0" w:type="dxa"/>
+        <w:left w:w="108" w:type="dxa"/>
+        <w:bottom w:w="0" w:type="dxa"/>
+        <w:right w:w="108" w:type="dxa"/>
+      </w:tblCellMar>
     </w:tblPr>
   </w:style>
   <w:style w:type="table" w:styleId="2-2">
@@ -11403,10 +12868,17 @@
     <w:tblPr>
       <w:tblStyleRowBandSize w:val="1"/>
       <w:tblStyleColBandSize w:val="1"/>
+      <w:tblInd w:w="0" w:type="dxa"/>
       <w:tblBorders>
         <w:top w:val="single" w:sz="18" w:space="0" w:color="auto"/>
         <w:bottom w:val="single" w:sz="18" w:space="0" w:color="auto"/>
       </w:tblBorders>
+      <w:tblCellMar>
+        <w:top w:w="0" w:type="dxa"/>
+        <w:left w:w="108" w:type="dxa"/>
+        <w:bottom w:w="0" w:type="dxa"/>
+        <w:right w:w="108" w:type="dxa"/>
+      </w:tblCellMar>
     </w:tblPr>
     <w:tblStylePr w:type="firstRow">
       <w:pPr>
@@ -11545,10 +13017,17 @@
     <w:tblPr>
       <w:tblStyleRowBandSize w:val="1"/>
       <w:tblStyleColBandSize w:val="1"/>
+      <w:tblInd w:w="0" w:type="dxa"/>
       <w:tblBorders>
         <w:top w:val="single" w:sz="18" w:space="0" w:color="auto"/>
         <w:bottom w:val="single" w:sz="18" w:space="0" w:color="auto"/>
       </w:tblBorders>
+      <w:tblCellMar>
+        <w:top w:w="0" w:type="dxa"/>
+        <w:left w:w="108" w:type="dxa"/>
+        <w:bottom w:w="0" w:type="dxa"/>
+        <w:right w:w="108" w:type="dxa"/>
+      </w:tblCellMar>
     </w:tblPr>
     <w:tblStylePr w:type="firstRow">
       <w:pPr>
@@ -11687,10 +13166,17 @@
     <w:tblPr>
       <w:tblStyleRowBandSize w:val="1"/>
       <w:tblStyleColBandSize w:val="1"/>
+      <w:tblInd w:w="0" w:type="dxa"/>
       <w:tblBorders>
         <w:top w:val="single" w:sz="18" w:space="0" w:color="auto"/>
         <w:bottom w:val="single" w:sz="18" w:space="0" w:color="auto"/>
       </w:tblBorders>
+      <w:tblCellMar>
+        <w:top w:w="0" w:type="dxa"/>
+        <w:left w:w="108" w:type="dxa"/>
+        <w:bottom w:w="0" w:type="dxa"/>
+        <w:right w:w="108" w:type="dxa"/>
+      </w:tblCellMar>
     </w:tblPr>
     <w:tblStylePr w:type="firstRow">
       <w:pPr>
@@ -11832,10 +13318,17 @@
     <w:tblPr>
       <w:tblStyleRowBandSize w:val="1"/>
       <w:tblStyleColBandSize w:val="1"/>
+      <w:tblInd w:w="0" w:type="dxa"/>
       <w:tblBorders>
         <w:top w:val="single" w:sz="8" w:space="0" w:color="8064A2" w:themeColor="accent4"/>
         <w:bottom w:val="single" w:sz="8" w:space="0" w:color="8064A2" w:themeColor="accent4"/>
       </w:tblBorders>
+      <w:tblCellMar>
+        <w:top w:w="0" w:type="dxa"/>
+        <w:left w:w="108" w:type="dxa"/>
+        <w:bottom w:w="0" w:type="dxa"/>
+        <w:right w:w="108" w:type="dxa"/>
+      </w:tblCellMar>
     </w:tblPr>
     <w:tblStylePr w:type="firstRow">
       <w:rPr>
@@ -11910,6 +13403,7 @@
     <w:tblPr>
       <w:tblStyleRowBandSize w:val="1"/>
       <w:tblStyleColBandSize w:val="1"/>
+      <w:tblInd w:w="0" w:type="dxa"/>
       <w:tblBorders>
         <w:top w:val="single" w:sz="8" w:space="0" w:color="8064A2" w:themeColor="accent4"/>
         <w:left w:val="single" w:sz="8" w:space="0" w:color="8064A2" w:themeColor="accent4"/>
@@ -11918,6 +13412,12 @@
         <w:insideH w:val="single" w:sz="8" w:space="0" w:color="8064A2" w:themeColor="accent4"/>
         <w:insideV w:val="single" w:sz="8" w:space="0" w:color="8064A2" w:themeColor="accent4"/>
       </w:tblBorders>
+      <w:tblCellMar>
+        <w:top w:w="0" w:type="dxa"/>
+        <w:left w:w="108" w:type="dxa"/>
+        <w:bottom w:w="0" w:type="dxa"/>
+        <w:right w:w="108" w:type="dxa"/>
+      </w:tblCellMar>
     </w:tblPr>
     <w:tcPr>
       <w:shd w:val="clear" w:color="auto" w:fill="DFD8E8" w:themeFill="accent4" w:themeFillTint="3F"/>
@@ -12027,6 +13527,7 @@
     <w:tblPr>
       <w:tblStyleRowBandSize w:val="1"/>
       <w:tblStyleColBandSize w:val="1"/>
+      <w:tblInd w:w="0" w:type="dxa"/>
       <w:tblBorders>
         <w:top w:val="single" w:sz="24" w:space="0" w:color="9BBB59" w:themeColor="accent3"/>
         <w:left w:val="single" w:sz="4" w:space="0" w:color="8064A2" w:themeColor="accent4"/>
@@ -12035,6 +13536,12 @@
         <w:insideH w:val="single" w:sz="4" w:space="0" w:color="FFFFFF" w:themeColor="background1"/>
         <w:insideV w:val="single" w:sz="4" w:space="0" w:color="FFFFFF" w:themeColor="background1"/>
       </w:tblBorders>
+      <w:tblCellMar>
+        <w:top w:w="0" w:type="dxa"/>
+        <w:left w:w="108" w:type="dxa"/>
+        <w:bottom w:w="0" w:type="dxa"/>
+        <w:right w:w="108" w:type="dxa"/>
+      </w:tblCellMar>
     </w:tblPr>
     <w:tcPr>
       <w:shd w:val="clear" w:color="auto" w:fill="F2EFF6" w:themeFill="accent4" w:themeFillTint="19"/>
@@ -12142,6 +13649,7 @@
     <w:tblPr>
       <w:tblStyleRowBandSize w:val="1"/>
       <w:tblStyleColBandSize w:val="1"/>
+      <w:tblInd w:w="0" w:type="dxa"/>
       <w:tblBorders>
         <w:top w:val="single" w:sz="24" w:space="0" w:color="F79646" w:themeColor="accent6"/>
         <w:left w:val="single" w:sz="4" w:space="0" w:color="4BACC6" w:themeColor="accent5"/>
@@ -12150,6 +13658,12 @@
         <w:insideH w:val="single" w:sz="4" w:space="0" w:color="FFFFFF" w:themeColor="background1"/>
         <w:insideV w:val="single" w:sz="4" w:space="0" w:color="FFFFFF" w:themeColor="background1"/>
       </w:tblBorders>
+      <w:tblCellMar>
+        <w:top w:w="0" w:type="dxa"/>
+        <w:left w:w="108" w:type="dxa"/>
+        <w:bottom w:w="0" w:type="dxa"/>
+        <w:right w:w="108" w:type="dxa"/>
+      </w:tblCellMar>
     </w:tblPr>
     <w:tcPr>
       <w:shd w:val="clear" w:color="auto" w:fill="EDF6F9" w:themeFill="accent5" w:themeFillTint="19"/>
@@ -12254,6 +13768,7 @@
     <w:tblPr>
       <w:tblStyleRowBandSize w:val="1"/>
       <w:tblStyleColBandSize w:val="1"/>
+      <w:tblInd w:w="0" w:type="dxa"/>
       <w:tblBorders>
         <w:top w:val="single" w:sz="8" w:space="0" w:color="FFFFFF" w:themeColor="background1"/>
         <w:left w:val="single" w:sz="8" w:space="0" w:color="FFFFFF" w:themeColor="background1"/>
@@ -12262,6 +13777,12 @@
         <w:insideH w:val="single" w:sz="6" w:space="0" w:color="FFFFFF" w:themeColor="background1"/>
         <w:insideV w:val="single" w:sz="6" w:space="0" w:color="FFFFFF" w:themeColor="background1"/>
       </w:tblBorders>
+      <w:tblCellMar>
+        <w:top w:w="0" w:type="dxa"/>
+        <w:left w:w="108" w:type="dxa"/>
+        <w:bottom w:w="0" w:type="dxa"/>
+        <w:right w:w="108" w:type="dxa"/>
+      </w:tblCellMar>
     </w:tblPr>
     <w:tcPr>
       <w:shd w:val="clear" w:color="auto" w:fill="D3DFEE" w:themeFill="accent1" w:themeFillTint="3F"/>
@@ -12391,6 +13912,13 @@
     <w:tblPr>
       <w:tblStyleRowBandSize w:val="1"/>
       <w:tblStyleColBandSize w:val="1"/>
+      <w:tblInd w:w="0" w:type="dxa"/>
+      <w:tblCellMar>
+        <w:top w:w="0" w:type="dxa"/>
+        <w:left w:w="108" w:type="dxa"/>
+        <w:bottom w:w="0" w:type="dxa"/>
+        <w:right w:w="108" w:type="dxa"/>
+      </w:tblCellMar>
     </w:tblPr>
     <w:tcPr>
       <w:shd w:val="clear" w:color="auto" w:fill="4BACC6" w:themeFill="accent5"/>
@@ -12860,7 +14388,7 @@
 </file>
 
 <file path=customXml/itemProps1.xml><?xml version="1.0" encoding="utf-8"?>
-<ds:datastoreItem xmlns:ds="http://schemas.openxmlformats.org/officeDocument/2006/customXml" ds:itemID="{AD940FFC-381B-4F58-8A57-70A73C6D9B85}">
+<ds:datastoreItem xmlns:ds="http://schemas.openxmlformats.org/officeDocument/2006/customXml" ds:itemID="{14991F7F-4929-40CA-8C55-4AD922E794F5}">
   <ds:schemaRefs>
     <ds:schemaRef ds:uri="http://schemas.openxmlformats.org/officeDocument/2006/bibliography"/>
   </ds:schemaRefs>

</xml_diff>